<commit_message>
Modifying Activity 3 date 20200217
</commit_message>
<xml_diff>
--- a/homework/02 - Pilhas (ATIVIDADES).docx
+++ b/homework/02 - Pilhas (ATIVIDADES).docx
@@ -32,6 +32,7 @@
         <w:tab/>
         <w:t xml:space="preserve">Implemente uma pilha com vetor, conforme a interface dada </w:t>
       </w:r>
+      <w:proofErr w:type="spellStart"/>
       <w:r>
         <w:rPr>
           <w:rFonts w:ascii="NimbusRomNo9L-Regu" w:eastAsia="NimbusRomNo9L-Regu" w:hAnsi="NimbusRomNo9L-Regu" w:cs="NimbusRomNo9L-Regu"/>
@@ -39,6 +40,7 @@
         </w:rPr>
         <w:t>pilha.h</w:t>
       </w:r>
+      <w:proofErr w:type="spellEnd"/>
       <w:r>
         <w:rPr>
           <w:rFonts w:ascii="NimbusRomNo9L-Regu" w:eastAsia="NimbusRomNo9L-Regu" w:hAnsi="NimbusRomNo9L-Regu" w:cs="NimbusRomNo9L-Regu"/>
@@ -69,7 +71,23 @@
           <w:rFonts w:ascii="NimbusRomNo9L-Regu" w:eastAsia="NimbusRomNo9L-Regu" w:hAnsi="NimbusRomNo9L-Regu" w:cs="NimbusRomNo9L-Regu"/>
           <w:color w:val="000000"/>
         </w:rPr>
-        <w:t>O TAD TPilha, com vetor de 100 elementos e a variável com a posição do topo;</w:t>
+        <w:t xml:space="preserve">O TAD </w:t>
+      </w:r>
+      <w:proofErr w:type="spellStart"/>
+      <w:r>
+        <w:rPr>
+          <w:rFonts w:ascii="NimbusRomNo9L-Regu" w:eastAsia="NimbusRomNo9L-Regu" w:hAnsi="NimbusRomNo9L-Regu" w:cs="NimbusRomNo9L-Regu"/>
+          <w:color w:val="000000"/>
+        </w:rPr>
+        <w:t>TPilha</w:t>
+      </w:r>
+      <w:proofErr w:type="spellEnd"/>
+      <w:r>
+        <w:rPr>
+          <w:rFonts w:ascii="NimbusRomNo9L-Regu" w:eastAsia="NimbusRomNo9L-Regu" w:hAnsi="NimbusRomNo9L-Regu" w:cs="NimbusRomNo9L-Regu"/>
+          <w:color w:val="000000"/>
+        </w:rPr>
+        <w:t>, com vetor de 100 elementos e a variável com a posição do topo;</w:t>
       </w:r>
     </w:p>
     <w:p>
@@ -239,195 +257,569 @@
                 <w:rFonts w:ascii="NimbusRomNo9L-Regu" w:eastAsia="NimbusRomNo9L-Regu" w:hAnsi="NimbusRomNo9L-Regu" w:cs="NimbusRomNo9L-Regu"/>
               </w:rPr>
             </w:pPr>
-            <w:r>
-              <w:rPr>
-                <w:rFonts w:ascii="NimbusRomNo9L-Regu" w:eastAsia="NimbusRomNo9L-Regu" w:hAnsi="NimbusRomNo9L-Regu" w:cs="NimbusRomNo9L-Regu"/>
-              </w:rPr>
-              <w:t>ok</w:t>
-            </w:r>
-          </w:p>
-          <w:p>
-            <w:pPr>
-              <w:rPr>
-                <w:rFonts w:ascii="NimbusRomNo9L-Regu" w:eastAsia="NimbusRomNo9L-Regu" w:hAnsi="NimbusRomNo9L-Regu" w:cs="NimbusRomNo9L-Regu"/>
-              </w:rPr>
-            </w:pPr>
-            <w:r>
-              <w:rPr>
-                <w:rFonts w:ascii="NimbusRomNo9L-Regu" w:eastAsia="NimbusRomNo9L-Regu" w:hAnsi="NimbusRomNo9L-Regu" w:cs="NimbusRomNo9L-Regu"/>
-              </w:rPr>
-              <w:t>// stack.h</w:t>
-            </w:r>
-          </w:p>
-          <w:p>
-            <w:pPr>
-              <w:rPr>
-                <w:rFonts w:ascii="NimbusRomNo9L-Regu" w:eastAsia="NimbusRomNo9L-Regu" w:hAnsi="NimbusRomNo9L-Regu" w:cs="NimbusRomNo9L-Regu"/>
-              </w:rPr>
-            </w:pPr>
-          </w:p>
-          <w:p>
-            <w:pPr>
-              <w:rPr>
-                <w:rFonts w:ascii="NimbusRomNo9L-Regu" w:eastAsia="NimbusRomNo9L-Regu" w:hAnsi="NimbusRomNo9L-Regu" w:cs="NimbusRomNo9L-Regu"/>
-              </w:rPr>
-            </w:pPr>
-            <w:r>
-              <w:rPr>
-                <w:rFonts w:ascii="NimbusRomNo9L-Regu" w:eastAsia="NimbusRomNo9L-Regu" w:hAnsi="NimbusRomNo9L-Regu" w:cs="NimbusRomNo9L-Regu"/>
-              </w:rPr>
-              <w:t>typedef struct Stack TStack;</w:t>
-            </w:r>
-          </w:p>
-          <w:p>
-            <w:pPr>
-              <w:rPr>
-                <w:rFonts w:ascii="NimbusRomNo9L-Regu" w:eastAsia="NimbusRomNo9L-Regu" w:hAnsi="NimbusRomNo9L-Regu" w:cs="NimbusRomNo9L-Regu"/>
-              </w:rPr>
-            </w:pPr>
-            <w:r>
-              <w:rPr>
-                <w:rFonts w:ascii="NimbusRomNo9L-Regu" w:eastAsia="NimbusRomNo9L-Regu" w:hAnsi="NimbusRomNo9L-Regu" w:cs="NimbusRomNo9L-Regu"/>
-              </w:rPr>
-              <w:t>TStack *neww(int n);</w:t>
-            </w:r>
-          </w:p>
-          <w:p>
-            <w:pPr>
-              <w:rPr>
-                <w:rFonts w:ascii="NimbusRomNo9L-Regu" w:eastAsia="NimbusRomNo9L-Regu" w:hAnsi="NimbusRomNo9L-Regu" w:cs="NimbusRomNo9L-Regu"/>
-              </w:rPr>
-            </w:pPr>
-            <w:r>
-              <w:rPr>
-                <w:rFonts w:ascii="NimbusRomNo9L-Regu" w:eastAsia="NimbusRomNo9L-Regu" w:hAnsi="NimbusRomNo9L-Regu" w:cs="NimbusRomNo9L-Regu"/>
-              </w:rPr>
-              <w:t>void stackUp(TStack *stack, int x);</w:t>
-            </w:r>
-          </w:p>
-          <w:p>
-            <w:pPr>
-              <w:rPr>
-                <w:rFonts w:ascii="NimbusRomNo9L-Regu" w:eastAsia="NimbusRomNo9L-Regu" w:hAnsi="NimbusRomNo9L-Regu" w:cs="NimbusRomNo9L-Regu"/>
-              </w:rPr>
-            </w:pPr>
-            <w:r>
-              <w:rPr>
-                <w:rFonts w:ascii="NimbusRomNo9L-Regu" w:eastAsia="NimbusRomNo9L-Regu" w:hAnsi="NimbusRomNo9L-Regu" w:cs="NimbusRomNo9L-Regu"/>
-              </w:rPr>
-              <w:t>int unStack(TStack *stack);</w:t>
-            </w:r>
-          </w:p>
-          <w:p>
-            <w:pPr>
-              <w:rPr>
-                <w:rFonts w:ascii="NimbusRomNo9L-Regu" w:eastAsia="NimbusRomNo9L-Regu" w:hAnsi="NimbusRomNo9L-Regu" w:cs="NimbusRomNo9L-Regu"/>
-              </w:rPr>
-            </w:pPr>
-            <w:r>
-              <w:rPr>
-                <w:rFonts w:ascii="NimbusRomNo9L-Regu" w:eastAsia="NimbusRomNo9L-Regu" w:hAnsi="NimbusRomNo9L-Regu" w:cs="NimbusRomNo9L-Regu"/>
-              </w:rPr>
-              <w:t>int size(TStack *stack);</w:t>
-            </w:r>
-          </w:p>
-          <w:p>
-            <w:pPr>
-              <w:rPr>
-                <w:rFonts w:ascii="NimbusRomNo9L-Regu" w:eastAsia="NimbusRomNo9L-Regu" w:hAnsi="NimbusRomNo9L-Regu" w:cs="NimbusRomNo9L-Regu"/>
-              </w:rPr>
-            </w:pPr>
-            <w:r>
-              <w:rPr>
-                <w:rFonts w:ascii="NimbusRomNo9L-Regu" w:eastAsia="NimbusRomNo9L-Regu" w:hAnsi="NimbusRomNo9L-Regu" w:cs="NimbusRomNo9L-Regu"/>
-              </w:rPr>
-              <w:t>int top(TStack *stack);</w:t>
-            </w:r>
-          </w:p>
-          <w:p>
-            <w:pPr>
-              <w:rPr>
-                <w:rFonts w:ascii="NimbusRomNo9L-Regu" w:eastAsia="NimbusRomNo9L-Regu" w:hAnsi="NimbusRomNo9L-Regu" w:cs="NimbusRomNo9L-Regu"/>
-              </w:rPr>
-            </w:pPr>
-          </w:p>
-          <w:p>
-            <w:pPr>
-              <w:rPr>
-                <w:rFonts w:ascii="NimbusRomNo9L-Regu" w:eastAsia="NimbusRomNo9L-Regu" w:hAnsi="NimbusRomNo9L-Regu" w:cs="NimbusRomNo9L-Regu"/>
-              </w:rPr>
-            </w:pPr>
-            <w:r>
-              <w:rPr>
-                <w:rFonts w:ascii="NimbusRomNo9L-Regu" w:eastAsia="NimbusRomNo9L-Regu" w:hAnsi="NimbusRomNo9L-Regu" w:cs="NimbusRomNo9L-Regu"/>
-              </w:rPr>
-              <w:t>// stack.c</w:t>
-            </w:r>
-          </w:p>
-          <w:p>
-            <w:pPr>
-              <w:rPr>
-                <w:rFonts w:ascii="NimbusRomNo9L-Regu" w:eastAsia="NimbusRomNo9L-Regu" w:hAnsi="NimbusRomNo9L-Regu" w:cs="NimbusRomNo9L-Regu"/>
-              </w:rPr>
-            </w:pPr>
-          </w:p>
-          <w:p>
-            <w:pPr>
-              <w:rPr>
-                <w:rFonts w:ascii="NimbusRomNo9L-Regu" w:eastAsia="NimbusRomNo9L-Regu" w:hAnsi="NimbusRomNo9L-Regu" w:cs="NimbusRomNo9L-Regu"/>
-              </w:rPr>
-            </w:pPr>
-            <w:r>
-              <w:rPr>
-                <w:rFonts w:ascii="NimbusRomNo9L-Regu" w:eastAsia="NimbusRomNo9L-Regu" w:hAnsi="NimbusRomNo9L-Regu" w:cs="NimbusRomNo9L-Regu"/>
-              </w:rPr>
-              <w:t>#include &lt;stdio.h&gt;</w:t>
-            </w:r>
-          </w:p>
-          <w:p>
-            <w:pPr>
-              <w:rPr>
-                <w:rFonts w:ascii="NimbusRomNo9L-Regu" w:eastAsia="NimbusRomNo9L-Regu" w:hAnsi="NimbusRomNo9L-Regu" w:cs="NimbusRomNo9L-Regu"/>
-              </w:rPr>
-            </w:pPr>
-            <w:r>
-              <w:rPr>
-                <w:rFonts w:ascii="NimbusRomNo9L-Regu" w:eastAsia="NimbusRomNo9L-Regu" w:hAnsi="NimbusRomNo9L-Regu" w:cs="NimbusRomNo9L-Regu"/>
-              </w:rPr>
-              <w:t>#include &lt;stdlib.h&gt;</w:t>
-            </w:r>
-          </w:p>
-          <w:p>
-            <w:pPr>
-              <w:rPr>
-                <w:rFonts w:ascii="NimbusRomNo9L-Regu" w:eastAsia="NimbusRomNo9L-Regu" w:hAnsi="NimbusRomNo9L-Regu" w:cs="NimbusRomNo9L-Regu"/>
-              </w:rPr>
-            </w:pPr>
-            <w:r>
-              <w:rPr>
-                <w:rFonts w:ascii="NimbusRomNo9L-Regu" w:eastAsia="NimbusRomNo9L-Regu" w:hAnsi="NimbusRomNo9L-Regu" w:cs="NimbusRomNo9L-Regu"/>
-              </w:rPr>
-              <w:t>#include "stack.h"</w:t>
-            </w:r>
-          </w:p>
-          <w:p>
-            <w:pPr>
-              <w:rPr>
-                <w:rFonts w:ascii="NimbusRomNo9L-Regu" w:eastAsia="NimbusRomNo9L-Regu" w:hAnsi="NimbusRomNo9L-Regu" w:cs="NimbusRomNo9L-Regu"/>
-              </w:rPr>
-            </w:pPr>
-          </w:p>
-          <w:p>
-            <w:pPr>
-              <w:rPr>
-                <w:rFonts w:ascii="NimbusRomNo9L-Regu" w:eastAsia="NimbusRomNo9L-Regu" w:hAnsi="NimbusRomNo9L-Regu" w:cs="NimbusRomNo9L-Regu"/>
-              </w:rPr>
-            </w:pPr>
-            <w:r>
-              <w:rPr>
-                <w:rFonts w:ascii="NimbusRomNo9L-Regu" w:eastAsia="NimbusRomNo9L-Regu" w:hAnsi="NimbusRomNo9L-Regu" w:cs="NimbusRomNo9L-Regu"/>
-              </w:rPr>
-              <w:t>struct Stack {</w:t>
+          </w:p>
+          <w:p>
+            <w:pPr>
+              <w:rPr>
+                <w:rFonts w:ascii="NimbusRomNo9L-Regu" w:eastAsia="NimbusRomNo9L-Regu" w:hAnsi="NimbusRomNo9L-Regu" w:cs="NimbusRomNo9L-Regu"/>
+              </w:rPr>
+            </w:pPr>
+            <w:r>
+              <w:rPr>
+                <w:rFonts w:ascii="NimbusRomNo9L-Regu" w:eastAsia="NimbusRomNo9L-Regu" w:hAnsi="NimbusRomNo9L-Regu" w:cs="NimbusRomNo9L-Regu"/>
+              </w:rPr>
+              <w:t xml:space="preserve">// </w:t>
+            </w:r>
+            <w:proofErr w:type="spellStart"/>
+            <w:r>
+              <w:rPr>
+                <w:rFonts w:ascii="NimbusRomNo9L-Regu" w:eastAsia="NimbusRomNo9L-Regu" w:hAnsi="NimbusRomNo9L-Regu" w:cs="NimbusRomNo9L-Regu"/>
+              </w:rPr>
+              <w:t>stack.h</w:t>
+            </w:r>
+            <w:proofErr w:type="spellEnd"/>
+          </w:p>
+          <w:p>
+            <w:pPr>
+              <w:rPr>
+                <w:rFonts w:ascii="NimbusRomNo9L-Regu" w:eastAsia="NimbusRomNo9L-Regu" w:hAnsi="NimbusRomNo9L-Regu" w:cs="NimbusRomNo9L-Regu"/>
+              </w:rPr>
+            </w:pPr>
+          </w:p>
+          <w:p>
+            <w:pPr>
+              <w:rPr>
+                <w:rFonts w:ascii="NimbusRomNo9L-Regu" w:eastAsia="NimbusRomNo9L-Regu" w:hAnsi="NimbusRomNo9L-Regu" w:cs="NimbusRomNo9L-Regu"/>
+              </w:rPr>
+            </w:pPr>
+            <w:proofErr w:type="spellStart"/>
+            <w:proofErr w:type="gramStart"/>
+            <w:r>
+              <w:rPr>
+                <w:rFonts w:ascii="NimbusRomNo9L-Regu" w:eastAsia="NimbusRomNo9L-Regu" w:hAnsi="NimbusRomNo9L-Regu" w:cs="NimbusRomNo9L-Regu"/>
+              </w:rPr>
+              <w:t>typedef</w:t>
+            </w:r>
+            <w:proofErr w:type="spellEnd"/>
+            <w:proofErr w:type="gramEnd"/>
+            <w:r>
+              <w:rPr>
+                <w:rFonts w:ascii="NimbusRomNo9L-Regu" w:eastAsia="NimbusRomNo9L-Regu" w:hAnsi="NimbusRomNo9L-Regu" w:cs="NimbusRomNo9L-Regu"/>
+              </w:rPr>
+              <w:t xml:space="preserve"> </w:t>
+            </w:r>
+            <w:proofErr w:type="spellStart"/>
+            <w:r>
+              <w:rPr>
+                <w:rFonts w:ascii="NimbusRomNo9L-Regu" w:eastAsia="NimbusRomNo9L-Regu" w:hAnsi="NimbusRomNo9L-Regu" w:cs="NimbusRomNo9L-Regu"/>
+              </w:rPr>
+              <w:t>struct</w:t>
+            </w:r>
+            <w:proofErr w:type="spellEnd"/>
+            <w:r>
+              <w:rPr>
+                <w:rFonts w:ascii="NimbusRomNo9L-Regu" w:eastAsia="NimbusRomNo9L-Regu" w:hAnsi="NimbusRomNo9L-Regu" w:cs="NimbusRomNo9L-Regu"/>
+              </w:rPr>
+              <w:t xml:space="preserve"> </w:t>
+            </w:r>
+            <w:proofErr w:type="spellStart"/>
+            <w:r>
+              <w:rPr>
+                <w:rFonts w:ascii="NimbusRomNo9L-Regu" w:eastAsia="NimbusRomNo9L-Regu" w:hAnsi="NimbusRomNo9L-Regu" w:cs="NimbusRomNo9L-Regu"/>
+              </w:rPr>
+              <w:t>Stack</w:t>
+            </w:r>
+            <w:proofErr w:type="spellEnd"/>
+            <w:r>
+              <w:rPr>
+                <w:rFonts w:ascii="NimbusRomNo9L-Regu" w:eastAsia="NimbusRomNo9L-Regu" w:hAnsi="NimbusRomNo9L-Regu" w:cs="NimbusRomNo9L-Regu"/>
+              </w:rPr>
+              <w:t xml:space="preserve"> </w:t>
+            </w:r>
+            <w:proofErr w:type="spellStart"/>
+            <w:r>
+              <w:rPr>
+                <w:rFonts w:ascii="NimbusRomNo9L-Regu" w:eastAsia="NimbusRomNo9L-Regu" w:hAnsi="NimbusRomNo9L-Regu" w:cs="NimbusRomNo9L-Regu"/>
+              </w:rPr>
+              <w:t>TStack</w:t>
+            </w:r>
+            <w:proofErr w:type="spellEnd"/>
+            <w:r>
+              <w:rPr>
+                <w:rFonts w:ascii="NimbusRomNo9L-Regu" w:eastAsia="NimbusRomNo9L-Regu" w:hAnsi="NimbusRomNo9L-Regu" w:cs="NimbusRomNo9L-Regu"/>
+              </w:rPr>
+              <w:t>;</w:t>
+            </w:r>
+          </w:p>
+          <w:p>
+            <w:pPr>
+              <w:rPr>
+                <w:rFonts w:ascii="NimbusRomNo9L-Regu" w:eastAsia="NimbusRomNo9L-Regu" w:hAnsi="NimbusRomNo9L-Regu" w:cs="NimbusRomNo9L-Regu"/>
+              </w:rPr>
+            </w:pPr>
+            <w:proofErr w:type="spellStart"/>
+            <w:r>
+              <w:rPr>
+                <w:rFonts w:ascii="NimbusRomNo9L-Regu" w:eastAsia="NimbusRomNo9L-Regu" w:hAnsi="NimbusRomNo9L-Regu" w:cs="NimbusRomNo9L-Regu"/>
+              </w:rPr>
+              <w:t>TStack</w:t>
+            </w:r>
+            <w:proofErr w:type="spellEnd"/>
+            <w:r>
+              <w:rPr>
+                <w:rFonts w:ascii="NimbusRomNo9L-Regu" w:eastAsia="NimbusRomNo9L-Regu" w:hAnsi="NimbusRomNo9L-Regu" w:cs="NimbusRomNo9L-Regu"/>
+              </w:rPr>
+              <w:t xml:space="preserve"> *</w:t>
+            </w:r>
+            <w:proofErr w:type="spellStart"/>
+            <w:proofErr w:type="gramStart"/>
+            <w:r>
+              <w:rPr>
+                <w:rFonts w:ascii="NimbusRomNo9L-Regu" w:eastAsia="NimbusRomNo9L-Regu" w:hAnsi="NimbusRomNo9L-Regu" w:cs="NimbusRomNo9L-Regu"/>
+              </w:rPr>
+              <w:t>neww</w:t>
+            </w:r>
+            <w:proofErr w:type="spellEnd"/>
+            <w:r>
+              <w:rPr>
+                <w:rFonts w:ascii="NimbusRomNo9L-Regu" w:eastAsia="NimbusRomNo9L-Regu" w:hAnsi="NimbusRomNo9L-Regu" w:cs="NimbusRomNo9L-Regu"/>
+              </w:rPr>
+              <w:t>(</w:t>
+            </w:r>
+            <w:proofErr w:type="spellStart"/>
+            <w:proofErr w:type="gramEnd"/>
+            <w:r>
+              <w:rPr>
+                <w:rFonts w:ascii="NimbusRomNo9L-Regu" w:eastAsia="NimbusRomNo9L-Regu" w:hAnsi="NimbusRomNo9L-Regu" w:cs="NimbusRomNo9L-Regu"/>
+              </w:rPr>
+              <w:t>int</w:t>
+            </w:r>
+            <w:proofErr w:type="spellEnd"/>
+            <w:r>
+              <w:rPr>
+                <w:rFonts w:ascii="NimbusRomNo9L-Regu" w:eastAsia="NimbusRomNo9L-Regu" w:hAnsi="NimbusRomNo9L-Regu" w:cs="NimbusRomNo9L-Regu"/>
+              </w:rPr>
+              <w:t xml:space="preserve"> n);</w:t>
+            </w:r>
+          </w:p>
+          <w:p>
+            <w:pPr>
+              <w:rPr>
+                <w:rFonts w:ascii="NimbusRomNo9L-Regu" w:eastAsia="NimbusRomNo9L-Regu" w:hAnsi="NimbusRomNo9L-Regu" w:cs="NimbusRomNo9L-Regu"/>
+              </w:rPr>
+            </w:pPr>
+            <w:proofErr w:type="spellStart"/>
+            <w:proofErr w:type="gramStart"/>
+            <w:r>
+              <w:rPr>
+                <w:rFonts w:ascii="NimbusRomNo9L-Regu" w:eastAsia="NimbusRomNo9L-Regu" w:hAnsi="NimbusRomNo9L-Regu" w:cs="NimbusRomNo9L-Regu"/>
+              </w:rPr>
+              <w:t>void</w:t>
+            </w:r>
+            <w:proofErr w:type="spellEnd"/>
+            <w:proofErr w:type="gramEnd"/>
+            <w:r>
+              <w:rPr>
+                <w:rFonts w:ascii="NimbusRomNo9L-Regu" w:eastAsia="NimbusRomNo9L-Regu" w:hAnsi="NimbusRomNo9L-Regu" w:cs="NimbusRomNo9L-Regu"/>
+              </w:rPr>
+              <w:t xml:space="preserve"> </w:t>
+            </w:r>
+            <w:proofErr w:type="spellStart"/>
+            <w:r>
+              <w:rPr>
+                <w:rFonts w:ascii="NimbusRomNo9L-Regu" w:eastAsia="NimbusRomNo9L-Regu" w:hAnsi="NimbusRomNo9L-Regu" w:cs="NimbusRomNo9L-Regu"/>
+              </w:rPr>
+              <w:t>stackUp</w:t>
+            </w:r>
+            <w:proofErr w:type="spellEnd"/>
+            <w:r>
+              <w:rPr>
+                <w:rFonts w:ascii="NimbusRomNo9L-Regu" w:eastAsia="NimbusRomNo9L-Regu" w:hAnsi="NimbusRomNo9L-Regu" w:cs="NimbusRomNo9L-Regu"/>
+              </w:rPr>
+              <w:t>(</w:t>
+            </w:r>
+            <w:proofErr w:type="spellStart"/>
+            <w:r>
+              <w:rPr>
+                <w:rFonts w:ascii="NimbusRomNo9L-Regu" w:eastAsia="NimbusRomNo9L-Regu" w:hAnsi="NimbusRomNo9L-Regu" w:cs="NimbusRomNo9L-Regu"/>
+              </w:rPr>
+              <w:t>TStack</w:t>
+            </w:r>
+            <w:proofErr w:type="spellEnd"/>
+            <w:r>
+              <w:rPr>
+                <w:rFonts w:ascii="NimbusRomNo9L-Regu" w:eastAsia="NimbusRomNo9L-Regu" w:hAnsi="NimbusRomNo9L-Regu" w:cs="NimbusRomNo9L-Regu"/>
+              </w:rPr>
+              <w:t xml:space="preserve"> *</w:t>
+            </w:r>
+            <w:proofErr w:type="spellStart"/>
+            <w:r>
+              <w:rPr>
+                <w:rFonts w:ascii="NimbusRomNo9L-Regu" w:eastAsia="NimbusRomNo9L-Regu" w:hAnsi="NimbusRomNo9L-Regu" w:cs="NimbusRomNo9L-Regu"/>
+              </w:rPr>
+              <w:t>stack</w:t>
+            </w:r>
+            <w:proofErr w:type="spellEnd"/>
+            <w:r>
+              <w:rPr>
+                <w:rFonts w:ascii="NimbusRomNo9L-Regu" w:eastAsia="NimbusRomNo9L-Regu" w:hAnsi="NimbusRomNo9L-Regu" w:cs="NimbusRomNo9L-Regu"/>
+              </w:rPr>
+              <w:t xml:space="preserve">, </w:t>
+            </w:r>
+            <w:proofErr w:type="spellStart"/>
+            <w:r>
+              <w:rPr>
+                <w:rFonts w:ascii="NimbusRomNo9L-Regu" w:eastAsia="NimbusRomNo9L-Regu" w:hAnsi="NimbusRomNo9L-Regu" w:cs="NimbusRomNo9L-Regu"/>
+              </w:rPr>
+              <w:t>int</w:t>
+            </w:r>
+            <w:proofErr w:type="spellEnd"/>
+            <w:r>
+              <w:rPr>
+                <w:rFonts w:ascii="NimbusRomNo9L-Regu" w:eastAsia="NimbusRomNo9L-Regu" w:hAnsi="NimbusRomNo9L-Regu" w:cs="NimbusRomNo9L-Regu"/>
+              </w:rPr>
+              <w:t xml:space="preserve"> x);</w:t>
+            </w:r>
+          </w:p>
+          <w:p>
+            <w:pPr>
+              <w:rPr>
+                <w:rFonts w:ascii="NimbusRomNo9L-Regu" w:eastAsia="NimbusRomNo9L-Regu" w:hAnsi="NimbusRomNo9L-Regu" w:cs="NimbusRomNo9L-Regu"/>
+              </w:rPr>
+            </w:pPr>
+            <w:proofErr w:type="spellStart"/>
+            <w:proofErr w:type="gramStart"/>
+            <w:r>
+              <w:rPr>
+                <w:rFonts w:ascii="NimbusRomNo9L-Regu" w:eastAsia="NimbusRomNo9L-Regu" w:hAnsi="NimbusRomNo9L-Regu" w:cs="NimbusRomNo9L-Regu"/>
+              </w:rPr>
+              <w:t>int</w:t>
+            </w:r>
+            <w:proofErr w:type="spellEnd"/>
+            <w:proofErr w:type="gramEnd"/>
+            <w:r>
+              <w:rPr>
+                <w:rFonts w:ascii="NimbusRomNo9L-Regu" w:eastAsia="NimbusRomNo9L-Regu" w:hAnsi="NimbusRomNo9L-Regu" w:cs="NimbusRomNo9L-Regu"/>
+              </w:rPr>
+              <w:t xml:space="preserve"> </w:t>
+            </w:r>
+            <w:proofErr w:type="spellStart"/>
+            <w:r>
+              <w:rPr>
+                <w:rFonts w:ascii="NimbusRomNo9L-Regu" w:eastAsia="NimbusRomNo9L-Regu" w:hAnsi="NimbusRomNo9L-Regu" w:cs="NimbusRomNo9L-Regu"/>
+              </w:rPr>
+              <w:t>unStack</w:t>
+            </w:r>
+            <w:proofErr w:type="spellEnd"/>
+            <w:r>
+              <w:rPr>
+                <w:rFonts w:ascii="NimbusRomNo9L-Regu" w:eastAsia="NimbusRomNo9L-Regu" w:hAnsi="NimbusRomNo9L-Regu" w:cs="NimbusRomNo9L-Regu"/>
+              </w:rPr>
+              <w:t>(</w:t>
+            </w:r>
+            <w:proofErr w:type="spellStart"/>
+            <w:r>
+              <w:rPr>
+                <w:rFonts w:ascii="NimbusRomNo9L-Regu" w:eastAsia="NimbusRomNo9L-Regu" w:hAnsi="NimbusRomNo9L-Regu" w:cs="NimbusRomNo9L-Regu"/>
+              </w:rPr>
+              <w:t>TStack</w:t>
+            </w:r>
+            <w:proofErr w:type="spellEnd"/>
+            <w:r>
+              <w:rPr>
+                <w:rFonts w:ascii="NimbusRomNo9L-Regu" w:eastAsia="NimbusRomNo9L-Regu" w:hAnsi="NimbusRomNo9L-Regu" w:cs="NimbusRomNo9L-Regu"/>
+              </w:rPr>
+              <w:t xml:space="preserve"> *</w:t>
+            </w:r>
+            <w:proofErr w:type="spellStart"/>
+            <w:r>
+              <w:rPr>
+                <w:rFonts w:ascii="NimbusRomNo9L-Regu" w:eastAsia="NimbusRomNo9L-Regu" w:hAnsi="NimbusRomNo9L-Regu" w:cs="NimbusRomNo9L-Regu"/>
+              </w:rPr>
+              <w:t>stack</w:t>
+            </w:r>
+            <w:proofErr w:type="spellEnd"/>
+            <w:r>
+              <w:rPr>
+                <w:rFonts w:ascii="NimbusRomNo9L-Regu" w:eastAsia="NimbusRomNo9L-Regu" w:hAnsi="NimbusRomNo9L-Regu" w:cs="NimbusRomNo9L-Regu"/>
+              </w:rPr>
+              <w:t>);</w:t>
+            </w:r>
+          </w:p>
+          <w:p>
+            <w:pPr>
+              <w:rPr>
+                <w:rFonts w:ascii="NimbusRomNo9L-Regu" w:eastAsia="NimbusRomNo9L-Regu" w:hAnsi="NimbusRomNo9L-Regu" w:cs="NimbusRomNo9L-Regu"/>
+              </w:rPr>
+            </w:pPr>
+            <w:proofErr w:type="spellStart"/>
+            <w:proofErr w:type="gramStart"/>
+            <w:r>
+              <w:rPr>
+                <w:rFonts w:ascii="NimbusRomNo9L-Regu" w:eastAsia="NimbusRomNo9L-Regu" w:hAnsi="NimbusRomNo9L-Regu" w:cs="NimbusRomNo9L-Regu"/>
+              </w:rPr>
+              <w:t>int</w:t>
+            </w:r>
+            <w:proofErr w:type="spellEnd"/>
+            <w:proofErr w:type="gramEnd"/>
+            <w:r>
+              <w:rPr>
+                <w:rFonts w:ascii="NimbusRomNo9L-Regu" w:eastAsia="NimbusRomNo9L-Regu" w:hAnsi="NimbusRomNo9L-Regu" w:cs="NimbusRomNo9L-Regu"/>
+              </w:rPr>
+              <w:t xml:space="preserve"> </w:t>
+            </w:r>
+            <w:proofErr w:type="spellStart"/>
+            <w:r>
+              <w:rPr>
+                <w:rFonts w:ascii="NimbusRomNo9L-Regu" w:eastAsia="NimbusRomNo9L-Regu" w:hAnsi="NimbusRomNo9L-Regu" w:cs="NimbusRomNo9L-Regu"/>
+              </w:rPr>
+              <w:t>size</w:t>
+            </w:r>
+            <w:proofErr w:type="spellEnd"/>
+            <w:r>
+              <w:rPr>
+                <w:rFonts w:ascii="NimbusRomNo9L-Regu" w:eastAsia="NimbusRomNo9L-Regu" w:hAnsi="NimbusRomNo9L-Regu" w:cs="NimbusRomNo9L-Regu"/>
+              </w:rPr>
+              <w:t>(</w:t>
+            </w:r>
+            <w:proofErr w:type="spellStart"/>
+            <w:r>
+              <w:rPr>
+                <w:rFonts w:ascii="NimbusRomNo9L-Regu" w:eastAsia="NimbusRomNo9L-Regu" w:hAnsi="NimbusRomNo9L-Regu" w:cs="NimbusRomNo9L-Regu"/>
+              </w:rPr>
+              <w:t>TStack</w:t>
+            </w:r>
+            <w:proofErr w:type="spellEnd"/>
+            <w:r>
+              <w:rPr>
+                <w:rFonts w:ascii="NimbusRomNo9L-Regu" w:eastAsia="NimbusRomNo9L-Regu" w:hAnsi="NimbusRomNo9L-Regu" w:cs="NimbusRomNo9L-Regu"/>
+              </w:rPr>
+              <w:t xml:space="preserve"> *</w:t>
+            </w:r>
+            <w:proofErr w:type="spellStart"/>
+            <w:r>
+              <w:rPr>
+                <w:rFonts w:ascii="NimbusRomNo9L-Regu" w:eastAsia="NimbusRomNo9L-Regu" w:hAnsi="NimbusRomNo9L-Regu" w:cs="NimbusRomNo9L-Regu"/>
+              </w:rPr>
+              <w:t>stack</w:t>
+            </w:r>
+            <w:proofErr w:type="spellEnd"/>
+            <w:r>
+              <w:rPr>
+                <w:rFonts w:ascii="NimbusRomNo9L-Regu" w:eastAsia="NimbusRomNo9L-Regu" w:hAnsi="NimbusRomNo9L-Regu" w:cs="NimbusRomNo9L-Regu"/>
+              </w:rPr>
+              <w:t>);</w:t>
+            </w:r>
+          </w:p>
+          <w:p>
+            <w:pPr>
+              <w:rPr>
+                <w:rFonts w:ascii="NimbusRomNo9L-Regu" w:eastAsia="NimbusRomNo9L-Regu" w:hAnsi="NimbusRomNo9L-Regu" w:cs="NimbusRomNo9L-Regu"/>
+              </w:rPr>
+            </w:pPr>
+            <w:proofErr w:type="spellStart"/>
+            <w:proofErr w:type="gramStart"/>
+            <w:r>
+              <w:rPr>
+                <w:rFonts w:ascii="NimbusRomNo9L-Regu" w:eastAsia="NimbusRomNo9L-Regu" w:hAnsi="NimbusRomNo9L-Regu" w:cs="NimbusRomNo9L-Regu"/>
+              </w:rPr>
+              <w:t>int</w:t>
+            </w:r>
+            <w:proofErr w:type="spellEnd"/>
+            <w:proofErr w:type="gramEnd"/>
+            <w:r>
+              <w:rPr>
+                <w:rFonts w:ascii="NimbusRomNo9L-Regu" w:eastAsia="NimbusRomNo9L-Regu" w:hAnsi="NimbusRomNo9L-Regu" w:cs="NimbusRomNo9L-Regu"/>
+              </w:rPr>
+              <w:t xml:space="preserve"> top(</w:t>
+            </w:r>
+            <w:proofErr w:type="spellStart"/>
+            <w:r>
+              <w:rPr>
+                <w:rFonts w:ascii="NimbusRomNo9L-Regu" w:eastAsia="NimbusRomNo9L-Regu" w:hAnsi="NimbusRomNo9L-Regu" w:cs="NimbusRomNo9L-Regu"/>
+              </w:rPr>
+              <w:t>TStack</w:t>
+            </w:r>
+            <w:proofErr w:type="spellEnd"/>
+            <w:r>
+              <w:rPr>
+                <w:rFonts w:ascii="NimbusRomNo9L-Regu" w:eastAsia="NimbusRomNo9L-Regu" w:hAnsi="NimbusRomNo9L-Regu" w:cs="NimbusRomNo9L-Regu"/>
+              </w:rPr>
+              <w:t xml:space="preserve"> *</w:t>
+            </w:r>
+            <w:proofErr w:type="spellStart"/>
+            <w:r>
+              <w:rPr>
+                <w:rFonts w:ascii="NimbusRomNo9L-Regu" w:eastAsia="NimbusRomNo9L-Regu" w:hAnsi="NimbusRomNo9L-Regu" w:cs="NimbusRomNo9L-Regu"/>
+              </w:rPr>
+              <w:t>stack</w:t>
+            </w:r>
+            <w:proofErr w:type="spellEnd"/>
+            <w:r>
+              <w:rPr>
+                <w:rFonts w:ascii="NimbusRomNo9L-Regu" w:eastAsia="NimbusRomNo9L-Regu" w:hAnsi="NimbusRomNo9L-Regu" w:cs="NimbusRomNo9L-Regu"/>
+              </w:rPr>
+              <w:t>);</w:t>
+            </w:r>
+          </w:p>
+          <w:p>
+            <w:pPr>
+              <w:rPr>
+                <w:rFonts w:ascii="NimbusRomNo9L-Regu" w:eastAsia="NimbusRomNo9L-Regu" w:hAnsi="NimbusRomNo9L-Regu" w:cs="NimbusRomNo9L-Regu"/>
+              </w:rPr>
+            </w:pPr>
+          </w:p>
+          <w:p>
+            <w:pPr>
+              <w:rPr>
+                <w:rFonts w:ascii="NimbusRomNo9L-Regu" w:eastAsia="NimbusRomNo9L-Regu" w:hAnsi="NimbusRomNo9L-Regu" w:cs="NimbusRomNo9L-Regu"/>
+              </w:rPr>
+            </w:pPr>
+            <w:r>
+              <w:rPr>
+                <w:rFonts w:ascii="NimbusRomNo9L-Regu" w:eastAsia="NimbusRomNo9L-Regu" w:hAnsi="NimbusRomNo9L-Regu" w:cs="NimbusRomNo9L-Regu"/>
+              </w:rPr>
+              <w:t xml:space="preserve">// </w:t>
+            </w:r>
+            <w:proofErr w:type="spellStart"/>
+            <w:r>
+              <w:rPr>
+                <w:rFonts w:ascii="NimbusRomNo9L-Regu" w:eastAsia="NimbusRomNo9L-Regu" w:hAnsi="NimbusRomNo9L-Regu" w:cs="NimbusRomNo9L-Regu"/>
+              </w:rPr>
+              <w:t>stack.c</w:t>
+            </w:r>
+            <w:proofErr w:type="spellEnd"/>
+          </w:p>
+          <w:p>
+            <w:pPr>
+              <w:rPr>
+                <w:rFonts w:ascii="NimbusRomNo9L-Regu" w:eastAsia="NimbusRomNo9L-Regu" w:hAnsi="NimbusRomNo9L-Regu" w:cs="NimbusRomNo9L-Regu"/>
+              </w:rPr>
+            </w:pPr>
+          </w:p>
+          <w:p>
+            <w:pPr>
+              <w:rPr>
+                <w:rFonts w:ascii="NimbusRomNo9L-Regu" w:eastAsia="NimbusRomNo9L-Regu" w:hAnsi="NimbusRomNo9L-Regu" w:cs="NimbusRomNo9L-Regu"/>
+              </w:rPr>
+            </w:pPr>
+            <w:r>
+              <w:rPr>
+                <w:rFonts w:ascii="NimbusRomNo9L-Regu" w:eastAsia="NimbusRomNo9L-Regu" w:hAnsi="NimbusRomNo9L-Regu" w:cs="NimbusRomNo9L-Regu"/>
+              </w:rPr>
+              <w:t>#include &lt;</w:t>
+            </w:r>
+            <w:proofErr w:type="spellStart"/>
+            <w:r>
+              <w:rPr>
+                <w:rFonts w:ascii="NimbusRomNo9L-Regu" w:eastAsia="NimbusRomNo9L-Regu" w:hAnsi="NimbusRomNo9L-Regu" w:cs="NimbusRomNo9L-Regu"/>
+              </w:rPr>
+              <w:t>stdio.h</w:t>
+            </w:r>
+            <w:proofErr w:type="spellEnd"/>
+            <w:r>
+              <w:rPr>
+                <w:rFonts w:ascii="NimbusRomNo9L-Regu" w:eastAsia="NimbusRomNo9L-Regu" w:hAnsi="NimbusRomNo9L-Regu" w:cs="NimbusRomNo9L-Regu"/>
+              </w:rPr>
+              <w:t>&gt;</w:t>
+            </w:r>
+          </w:p>
+          <w:p>
+            <w:pPr>
+              <w:rPr>
+                <w:rFonts w:ascii="NimbusRomNo9L-Regu" w:eastAsia="NimbusRomNo9L-Regu" w:hAnsi="NimbusRomNo9L-Regu" w:cs="NimbusRomNo9L-Regu"/>
+              </w:rPr>
+            </w:pPr>
+            <w:r>
+              <w:rPr>
+                <w:rFonts w:ascii="NimbusRomNo9L-Regu" w:eastAsia="NimbusRomNo9L-Regu" w:hAnsi="NimbusRomNo9L-Regu" w:cs="NimbusRomNo9L-Regu"/>
+              </w:rPr>
+              <w:t>#include &lt;</w:t>
+            </w:r>
+            <w:proofErr w:type="spellStart"/>
+            <w:r>
+              <w:rPr>
+                <w:rFonts w:ascii="NimbusRomNo9L-Regu" w:eastAsia="NimbusRomNo9L-Regu" w:hAnsi="NimbusRomNo9L-Regu" w:cs="NimbusRomNo9L-Regu"/>
+              </w:rPr>
+              <w:t>stdlib.h</w:t>
+            </w:r>
+            <w:proofErr w:type="spellEnd"/>
+            <w:r>
+              <w:rPr>
+                <w:rFonts w:ascii="NimbusRomNo9L-Regu" w:eastAsia="NimbusRomNo9L-Regu" w:hAnsi="NimbusRomNo9L-Regu" w:cs="NimbusRomNo9L-Regu"/>
+              </w:rPr>
+              <w:t>&gt;</w:t>
+            </w:r>
+          </w:p>
+          <w:p>
+            <w:pPr>
+              <w:rPr>
+                <w:rFonts w:ascii="NimbusRomNo9L-Regu" w:eastAsia="NimbusRomNo9L-Regu" w:hAnsi="NimbusRomNo9L-Regu" w:cs="NimbusRomNo9L-Regu"/>
+              </w:rPr>
+            </w:pPr>
+            <w:r>
+              <w:rPr>
+                <w:rFonts w:ascii="NimbusRomNo9L-Regu" w:eastAsia="NimbusRomNo9L-Regu" w:hAnsi="NimbusRomNo9L-Regu" w:cs="NimbusRomNo9L-Regu"/>
+              </w:rPr>
+              <w:t>#include "</w:t>
+            </w:r>
+            <w:proofErr w:type="spellStart"/>
+            <w:r>
+              <w:rPr>
+                <w:rFonts w:ascii="NimbusRomNo9L-Regu" w:eastAsia="NimbusRomNo9L-Regu" w:hAnsi="NimbusRomNo9L-Regu" w:cs="NimbusRomNo9L-Regu"/>
+              </w:rPr>
+              <w:t>stack.h</w:t>
+            </w:r>
+            <w:proofErr w:type="spellEnd"/>
+            <w:r>
+              <w:rPr>
+                <w:rFonts w:ascii="NimbusRomNo9L-Regu" w:eastAsia="NimbusRomNo9L-Regu" w:hAnsi="NimbusRomNo9L-Regu" w:cs="NimbusRomNo9L-Regu"/>
+              </w:rPr>
+              <w:t>"</w:t>
+            </w:r>
+          </w:p>
+          <w:p>
+            <w:pPr>
+              <w:rPr>
+                <w:rFonts w:ascii="NimbusRomNo9L-Regu" w:eastAsia="NimbusRomNo9L-Regu" w:hAnsi="NimbusRomNo9L-Regu" w:cs="NimbusRomNo9L-Regu"/>
+              </w:rPr>
+            </w:pPr>
+          </w:p>
+          <w:p>
+            <w:pPr>
+              <w:rPr>
+                <w:rFonts w:ascii="NimbusRomNo9L-Regu" w:eastAsia="NimbusRomNo9L-Regu" w:hAnsi="NimbusRomNo9L-Regu" w:cs="NimbusRomNo9L-Regu"/>
+              </w:rPr>
+            </w:pPr>
+            <w:proofErr w:type="spellStart"/>
+            <w:proofErr w:type="gramStart"/>
+            <w:r>
+              <w:rPr>
+                <w:rFonts w:ascii="NimbusRomNo9L-Regu" w:eastAsia="NimbusRomNo9L-Regu" w:hAnsi="NimbusRomNo9L-Regu" w:cs="NimbusRomNo9L-Regu"/>
+              </w:rPr>
+              <w:t>struct</w:t>
+            </w:r>
+            <w:proofErr w:type="spellEnd"/>
+            <w:proofErr w:type="gramEnd"/>
+            <w:r>
+              <w:rPr>
+                <w:rFonts w:ascii="NimbusRomNo9L-Regu" w:eastAsia="NimbusRomNo9L-Regu" w:hAnsi="NimbusRomNo9L-Regu" w:cs="NimbusRomNo9L-Regu"/>
+              </w:rPr>
+              <w:t xml:space="preserve"> </w:t>
+            </w:r>
+            <w:proofErr w:type="spellStart"/>
+            <w:r>
+              <w:rPr>
+                <w:rFonts w:ascii="NimbusRomNo9L-Regu" w:eastAsia="NimbusRomNo9L-Regu" w:hAnsi="NimbusRomNo9L-Regu" w:cs="NimbusRomNo9L-Regu"/>
+              </w:rPr>
+              <w:t>Stack</w:t>
+            </w:r>
+            <w:proofErr w:type="spellEnd"/>
+            <w:r>
+              <w:rPr>
+                <w:rFonts w:ascii="NimbusRomNo9L-Regu" w:eastAsia="NimbusRomNo9L-Regu" w:hAnsi="NimbusRomNo9L-Regu" w:cs="NimbusRomNo9L-Regu"/>
+              </w:rPr>
+              <w:t xml:space="preserve"> {</w:t>
             </w:r>
           </w:p>
           <w:p>
@@ -441,7 +833,22 @@
                 <w:rFonts w:ascii="NimbusRomNo9L-Regu" w:eastAsia="NimbusRomNo9L-Regu" w:hAnsi="NimbusRomNo9L-Regu" w:cs="NimbusRomNo9L-Regu"/>
               </w:rPr>
               <w:tab/>
-              <w:t>int *vector;</w:t>
+            </w:r>
+            <w:proofErr w:type="spellStart"/>
+            <w:proofErr w:type="gramStart"/>
+            <w:r>
+              <w:rPr>
+                <w:rFonts w:ascii="NimbusRomNo9L-Regu" w:eastAsia="NimbusRomNo9L-Regu" w:hAnsi="NimbusRomNo9L-Regu" w:cs="NimbusRomNo9L-Regu"/>
+              </w:rPr>
+              <w:t>int</w:t>
+            </w:r>
+            <w:proofErr w:type="spellEnd"/>
+            <w:proofErr w:type="gramEnd"/>
+            <w:r>
+              <w:rPr>
+                <w:rFonts w:ascii="NimbusRomNo9L-Regu" w:eastAsia="NimbusRomNo9L-Regu" w:hAnsi="NimbusRomNo9L-Regu" w:cs="NimbusRomNo9L-Regu"/>
+              </w:rPr>
+              <w:t xml:space="preserve"> *vector;</w:t>
             </w:r>
           </w:p>
           <w:p>
@@ -455,7 +862,50 @@
                 <w:rFonts w:ascii="NimbusRomNo9L-Regu" w:eastAsia="NimbusRomNo9L-Regu" w:hAnsi="NimbusRomNo9L-Regu" w:cs="NimbusRomNo9L-Regu"/>
               </w:rPr>
               <w:tab/>
-              <w:t>int ts, qtd, top;</w:t>
+            </w:r>
+            <w:proofErr w:type="spellStart"/>
+            <w:proofErr w:type="gramStart"/>
+            <w:r>
+              <w:rPr>
+                <w:rFonts w:ascii="NimbusRomNo9L-Regu" w:eastAsia="NimbusRomNo9L-Regu" w:hAnsi="NimbusRomNo9L-Regu" w:cs="NimbusRomNo9L-Regu"/>
+              </w:rPr>
+              <w:t>int</w:t>
+            </w:r>
+            <w:proofErr w:type="spellEnd"/>
+            <w:proofErr w:type="gramEnd"/>
+            <w:r>
+              <w:rPr>
+                <w:rFonts w:ascii="NimbusRomNo9L-Regu" w:eastAsia="NimbusRomNo9L-Regu" w:hAnsi="NimbusRomNo9L-Regu" w:cs="NimbusRomNo9L-Regu"/>
+              </w:rPr>
+              <w:t xml:space="preserve"> </w:t>
+            </w:r>
+            <w:proofErr w:type="spellStart"/>
+            <w:r>
+              <w:rPr>
+                <w:rFonts w:ascii="NimbusRomNo9L-Regu" w:eastAsia="NimbusRomNo9L-Regu" w:hAnsi="NimbusRomNo9L-Regu" w:cs="NimbusRomNo9L-Regu"/>
+              </w:rPr>
+              <w:t>ts</w:t>
+            </w:r>
+            <w:proofErr w:type="spellEnd"/>
+            <w:r>
+              <w:rPr>
+                <w:rFonts w:ascii="NimbusRomNo9L-Regu" w:eastAsia="NimbusRomNo9L-Regu" w:hAnsi="NimbusRomNo9L-Regu" w:cs="NimbusRomNo9L-Regu"/>
+              </w:rPr>
+              <w:t xml:space="preserve">, </w:t>
+            </w:r>
+            <w:proofErr w:type="spellStart"/>
+            <w:r>
+              <w:rPr>
+                <w:rFonts w:ascii="NimbusRomNo9L-Regu" w:eastAsia="NimbusRomNo9L-Regu" w:hAnsi="NimbusRomNo9L-Regu" w:cs="NimbusRomNo9L-Regu"/>
+              </w:rPr>
+              <w:t>qtd</w:t>
+            </w:r>
+            <w:proofErr w:type="spellEnd"/>
+            <w:r>
+              <w:rPr>
+                <w:rFonts w:ascii="NimbusRomNo9L-Regu" w:eastAsia="NimbusRomNo9L-Regu" w:hAnsi="NimbusRomNo9L-Regu" w:cs="NimbusRomNo9L-Regu"/>
+              </w:rPr>
+              <w:t>, top;</w:t>
             </w:r>
           </w:p>
           <w:p>
@@ -484,11 +934,49 @@
                 <w:rFonts w:ascii="NimbusRomNo9L-Regu" w:eastAsia="NimbusRomNo9L-Regu" w:hAnsi="NimbusRomNo9L-Regu" w:cs="NimbusRomNo9L-Regu"/>
               </w:rPr>
             </w:pPr>
-            <w:r>
-              <w:rPr>
-                <w:rFonts w:ascii="NimbusRomNo9L-Regu" w:eastAsia="NimbusRomNo9L-Regu" w:hAnsi="NimbusRomNo9L-Regu" w:cs="NimbusRomNo9L-Regu"/>
-              </w:rPr>
-              <w:t>TStack *neww(int n){</w:t>
+            <w:proofErr w:type="spellStart"/>
+            <w:r>
+              <w:rPr>
+                <w:rFonts w:ascii="NimbusRomNo9L-Regu" w:eastAsia="NimbusRomNo9L-Regu" w:hAnsi="NimbusRomNo9L-Regu" w:cs="NimbusRomNo9L-Regu"/>
+              </w:rPr>
+              <w:t>TStack</w:t>
+            </w:r>
+            <w:proofErr w:type="spellEnd"/>
+            <w:r>
+              <w:rPr>
+                <w:rFonts w:ascii="NimbusRomNo9L-Regu" w:eastAsia="NimbusRomNo9L-Regu" w:hAnsi="NimbusRomNo9L-Regu" w:cs="NimbusRomNo9L-Regu"/>
+              </w:rPr>
+              <w:t xml:space="preserve"> *</w:t>
+            </w:r>
+            <w:proofErr w:type="spellStart"/>
+            <w:proofErr w:type="gramStart"/>
+            <w:r>
+              <w:rPr>
+                <w:rFonts w:ascii="NimbusRomNo9L-Regu" w:eastAsia="NimbusRomNo9L-Regu" w:hAnsi="NimbusRomNo9L-Regu" w:cs="NimbusRomNo9L-Regu"/>
+              </w:rPr>
+              <w:t>neww</w:t>
+            </w:r>
+            <w:proofErr w:type="spellEnd"/>
+            <w:r>
+              <w:rPr>
+                <w:rFonts w:ascii="NimbusRomNo9L-Regu" w:eastAsia="NimbusRomNo9L-Regu" w:hAnsi="NimbusRomNo9L-Regu" w:cs="NimbusRomNo9L-Regu"/>
+              </w:rPr>
+              <w:t>(</w:t>
+            </w:r>
+            <w:proofErr w:type="spellStart"/>
+            <w:proofErr w:type="gramEnd"/>
+            <w:r>
+              <w:rPr>
+                <w:rFonts w:ascii="NimbusRomNo9L-Regu" w:eastAsia="NimbusRomNo9L-Regu" w:hAnsi="NimbusRomNo9L-Regu" w:cs="NimbusRomNo9L-Regu"/>
+              </w:rPr>
+              <w:t>int</w:t>
+            </w:r>
+            <w:proofErr w:type="spellEnd"/>
+            <w:r>
+              <w:rPr>
+                <w:rFonts w:ascii="NimbusRomNo9L-Regu" w:eastAsia="NimbusRomNo9L-Regu" w:hAnsi="NimbusRomNo9L-Regu" w:cs="NimbusRomNo9L-Regu"/>
+              </w:rPr>
+              <w:t xml:space="preserve"> n){</w:t>
             </w:r>
           </w:p>
           <w:p>
@@ -502,7 +990,98 @@
                 <w:rFonts w:ascii="NimbusRomNo9L-Regu" w:eastAsia="NimbusRomNo9L-Regu" w:hAnsi="NimbusRomNo9L-Regu" w:cs="NimbusRomNo9L-Regu"/>
               </w:rPr>
               <w:tab/>
-              <w:t>TStack *stack = (TStack *)malloc(sizeof(TStack));</w:t>
+            </w:r>
+            <w:proofErr w:type="spellStart"/>
+            <w:r>
+              <w:rPr>
+                <w:rFonts w:ascii="NimbusRomNo9L-Regu" w:eastAsia="NimbusRomNo9L-Regu" w:hAnsi="NimbusRomNo9L-Regu" w:cs="NimbusRomNo9L-Regu"/>
+              </w:rPr>
+              <w:t>TStack</w:t>
+            </w:r>
+            <w:proofErr w:type="spellEnd"/>
+            <w:r>
+              <w:rPr>
+                <w:rFonts w:ascii="NimbusRomNo9L-Regu" w:eastAsia="NimbusRomNo9L-Regu" w:hAnsi="NimbusRomNo9L-Regu" w:cs="NimbusRomNo9L-Regu"/>
+              </w:rPr>
+              <w:t xml:space="preserve"> *</w:t>
+            </w:r>
+            <w:proofErr w:type="spellStart"/>
+            <w:r>
+              <w:rPr>
+                <w:rFonts w:ascii="NimbusRomNo9L-Regu" w:eastAsia="NimbusRomNo9L-Regu" w:hAnsi="NimbusRomNo9L-Regu" w:cs="NimbusRomNo9L-Regu"/>
+              </w:rPr>
+              <w:t>stack</w:t>
+            </w:r>
+            <w:proofErr w:type="spellEnd"/>
+            <w:r>
+              <w:rPr>
+                <w:rFonts w:ascii="NimbusRomNo9L-Regu" w:eastAsia="NimbusRomNo9L-Regu" w:hAnsi="NimbusRomNo9L-Regu" w:cs="NimbusRomNo9L-Regu"/>
+              </w:rPr>
+              <w:t xml:space="preserve"> = (</w:t>
+            </w:r>
+            <w:proofErr w:type="spellStart"/>
+            <w:r>
+              <w:rPr>
+                <w:rFonts w:ascii="NimbusRomNo9L-Regu" w:eastAsia="NimbusRomNo9L-Regu" w:hAnsi="NimbusRomNo9L-Regu" w:cs="NimbusRomNo9L-Regu"/>
+              </w:rPr>
+              <w:t>TStack</w:t>
+            </w:r>
+            <w:proofErr w:type="spellEnd"/>
+            <w:r>
+              <w:rPr>
+                <w:rFonts w:ascii="NimbusRomNo9L-Regu" w:eastAsia="NimbusRomNo9L-Regu" w:hAnsi="NimbusRomNo9L-Regu" w:cs="NimbusRomNo9L-Regu"/>
+              </w:rPr>
+              <w:t xml:space="preserve"> </w:t>
+            </w:r>
+            <w:proofErr w:type="gramStart"/>
+            <w:r>
+              <w:rPr>
+                <w:rFonts w:ascii="NimbusRomNo9L-Regu" w:eastAsia="NimbusRomNo9L-Regu" w:hAnsi="NimbusRomNo9L-Regu" w:cs="NimbusRomNo9L-Regu"/>
+              </w:rPr>
+              <w:t>*)</w:t>
+            </w:r>
+            <w:proofErr w:type="spellStart"/>
+            <w:r>
+              <w:rPr>
+                <w:rFonts w:ascii="NimbusRomNo9L-Regu" w:eastAsia="NimbusRomNo9L-Regu" w:hAnsi="NimbusRomNo9L-Regu" w:cs="NimbusRomNo9L-Regu"/>
+              </w:rPr>
+              <w:t>malloc</w:t>
+            </w:r>
+            <w:proofErr w:type="spellEnd"/>
+            <w:proofErr w:type="gramEnd"/>
+            <w:r>
+              <w:rPr>
+                <w:rFonts w:ascii="NimbusRomNo9L-Regu" w:eastAsia="NimbusRomNo9L-Regu" w:hAnsi="NimbusRomNo9L-Regu" w:cs="NimbusRomNo9L-Regu"/>
+              </w:rPr>
+              <w:t>(</w:t>
+            </w:r>
+            <w:proofErr w:type="spellStart"/>
+            <w:r>
+              <w:rPr>
+                <w:rFonts w:ascii="NimbusRomNo9L-Regu" w:eastAsia="NimbusRomNo9L-Regu" w:hAnsi="NimbusRomNo9L-Regu" w:cs="NimbusRomNo9L-Regu"/>
+              </w:rPr>
+              <w:t>sizeof</w:t>
+            </w:r>
+            <w:proofErr w:type="spellEnd"/>
+            <w:r>
+              <w:rPr>
+                <w:rFonts w:ascii="NimbusRomNo9L-Regu" w:eastAsia="NimbusRomNo9L-Regu" w:hAnsi="NimbusRomNo9L-Regu" w:cs="NimbusRomNo9L-Regu"/>
+              </w:rPr>
+              <w:t>(</w:t>
+            </w:r>
+            <w:proofErr w:type="spellStart"/>
+            <w:r>
+              <w:rPr>
+                <w:rFonts w:ascii="NimbusRomNo9L-Regu" w:eastAsia="NimbusRomNo9L-Regu" w:hAnsi="NimbusRomNo9L-Regu" w:cs="NimbusRomNo9L-Regu"/>
+              </w:rPr>
+              <w:t>TStack</w:t>
+            </w:r>
+            <w:proofErr w:type="spellEnd"/>
+            <w:r>
+              <w:rPr>
+                <w:rFonts w:ascii="NimbusRomNo9L-Regu" w:eastAsia="NimbusRomNo9L-Regu" w:hAnsi="NimbusRomNo9L-Regu" w:cs="NimbusRomNo9L-Regu"/>
+              </w:rPr>
+              <w:t>));</w:t>
             </w:r>
           </w:p>
           <w:p>
@@ -516,7 +1095,64 @@
                 <w:rFonts w:ascii="NimbusRomNo9L-Regu" w:eastAsia="NimbusRomNo9L-Regu" w:hAnsi="NimbusRomNo9L-Regu" w:cs="NimbusRomNo9L-Regu"/>
               </w:rPr>
               <w:tab/>
-              <w:t>stack -&gt; vector = malloc(sizeof(int) *n);</w:t>
+            </w:r>
+            <w:proofErr w:type="spellStart"/>
+            <w:proofErr w:type="gramStart"/>
+            <w:r>
+              <w:rPr>
+                <w:rFonts w:ascii="NimbusRomNo9L-Regu" w:eastAsia="NimbusRomNo9L-Regu" w:hAnsi="NimbusRomNo9L-Regu" w:cs="NimbusRomNo9L-Regu"/>
+              </w:rPr>
+              <w:t>stack</w:t>
+            </w:r>
+            <w:proofErr w:type="spellEnd"/>
+            <w:proofErr w:type="gramEnd"/>
+            <w:r>
+              <w:rPr>
+                <w:rFonts w:ascii="NimbusRomNo9L-Regu" w:eastAsia="NimbusRomNo9L-Regu" w:hAnsi="NimbusRomNo9L-Regu" w:cs="NimbusRomNo9L-Regu"/>
+              </w:rPr>
+              <w:t xml:space="preserve"> -&gt; vector = </w:t>
+            </w:r>
+            <w:proofErr w:type="spellStart"/>
+            <w:r>
+              <w:rPr>
+                <w:rFonts w:ascii="NimbusRomNo9L-Regu" w:eastAsia="NimbusRomNo9L-Regu" w:hAnsi="NimbusRomNo9L-Regu" w:cs="NimbusRomNo9L-Regu"/>
+              </w:rPr>
+              <w:t>malloc</w:t>
+            </w:r>
+            <w:proofErr w:type="spellEnd"/>
+            <w:r>
+              <w:rPr>
+                <w:rFonts w:ascii="NimbusRomNo9L-Regu" w:eastAsia="NimbusRomNo9L-Regu" w:hAnsi="NimbusRomNo9L-Regu" w:cs="NimbusRomNo9L-Regu"/>
+              </w:rPr>
+              <w:t>(</w:t>
+            </w:r>
+            <w:proofErr w:type="spellStart"/>
+            <w:r>
+              <w:rPr>
+                <w:rFonts w:ascii="NimbusRomNo9L-Regu" w:eastAsia="NimbusRomNo9L-Regu" w:hAnsi="NimbusRomNo9L-Regu" w:cs="NimbusRomNo9L-Regu"/>
+              </w:rPr>
+              <w:t>sizeof</w:t>
+            </w:r>
+            <w:proofErr w:type="spellEnd"/>
+            <w:r>
+              <w:rPr>
+                <w:rFonts w:ascii="NimbusRomNo9L-Regu" w:eastAsia="NimbusRomNo9L-Regu" w:hAnsi="NimbusRomNo9L-Regu" w:cs="NimbusRomNo9L-Regu"/>
+              </w:rPr>
+              <w:t>(</w:t>
+            </w:r>
+            <w:proofErr w:type="spellStart"/>
+            <w:r>
+              <w:rPr>
+                <w:rFonts w:ascii="NimbusRomNo9L-Regu" w:eastAsia="NimbusRomNo9L-Regu" w:hAnsi="NimbusRomNo9L-Regu" w:cs="NimbusRomNo9L-Regu"/>
+              </w:rPr>
+              <w:t>int</w:t>
+            </w:r>
+            <w:proofErr w:type="spellEnd"/>
+            <w:r>
+              <w:rPr>
+                <w:rFonts w:ascii="NimbusRomNo9L-Regu" w:eastAsia="NimbusRomNo9L-Regu" w:hAnsi="NimbusRomNo9L-Regu" w:cs="NimbusRomNo9L-Regu"/>
+              </w:rPr>
+              <w:t>) *n);</w:t>
             </w:r>
           </w:p>
           <w:p>
@@ -530,7 +1166,36 @@
                 <w:rFonts w:ascii="NimbusRomNo9L-Regu" w:eastAsia="NimbusRomNo9L-Regu" w:hAnsi="NimbusRomNo9L-Regu" w:cs="NimbusRomNo9L-Regu"/>
               </w:rPr>
               <w:tab/>
-              <w:t>stack -&gt; qtd = n;</w:t>
+            </w:r>
+            <w:proofErr w:type="spellStart"/>
+            <w:proofErr w:type="gramStart"/>
+            <w:r>
+              <w:rPr>
+                <w:rFonts w:ascii="NimbusRomNo9L-Regu" w:eastAsia="NimbusRomNo9L-Regu" w:hAnsi="NimbusRomNo9L-Regu" w:cs="NimbusRomNo9L-Regu"/>
+              </w:rPr>
+              <w:t>stack</w:t>
+            </w:r>
+            <w:proofErr w:type="spellEnd"/>
+            <w:proofErr w:type="gramEnd"/>
+            <w:r>
+              <w:rPr>
+                <w:rFonts w:ascii="NimbusRomNo9L-Regu" w:eastAsia="NimbusRomNo9L-Regu" w:hAnsi="NimbusRomNo9L-Regu" w:cs="NimbusRomNo9L-Regu"/>
+              </w:rPr>
+              <w:t xml:space="preserve"> -&gt; </w:t>
+            </w:r>
+            <w:proofErr w:type="spellStart"/>
+            <w:r>
+              <w:rPr>
+                <w:rFonts w:ascii="NimbusRomNo9L-Regu" w:eastAsia="NimbusRomNo9L-Regu" w:hAnsi="NimbusRomNo9L-Regu" w:cs="NimbusRomNo9L-Regu"/>
+              </w:rPr>
+              <w:t>qtd</w:t>
+            </w:r>
+            <w:proofErr w:type="spellEnd"/>
+            <w:r>
+              <w:rPr>
+                <w:rFonts w:ascii="NimbusRomNo9L-Regu" w:eastAsia="NimbusRomNo9L-Regu" w:hAnsi="NimbusRomNo9L-Regu" w:cs="NimbusRomNo9L-Regu"/>
+              </w:rPr>
+              <w:t xml:space="preserve"> = n;</w:t>
             </w:r>
           </w:p>
           <w:p>
@@ -544,7 +1209,36 @@
                 <w:rFonts w:ascii="NimbusRomNo9L-Regu" w:eastAsia="NimbusRomNo9L-Regu" w:hAnsi="NimbusRomNo9L-Regu" w:cs="NimbusRomNo9L-Regu"/>
               </w:rPr>
               <w:tab/>
-              <w:t>stack -&gt; ts = -1;</w:t>
+            </w:r>
+            <w:proofErr w:type="spellStart"/>
+            <w:proofErr w:type="gramStart"/>
+            <w:r>
+              <w:rPr>
+                <w:rFonts w:ascii="NimbusRomNo9L-Regu" w:eastAsia="NimbusRomNo9L-Regu" w:hAnsi="NimbusRomNo9L-Regu" w:cs="NimbusRomNo9L-Regu"/>
+              </w:rPr>
+              <w:t>stack</w:t>
+            </w:r>
+            <w:proofErr w:type="spellEnd"/>
+            <w:proofErr w:type="gramEnd"/>
+            <w:r>
+              <w:rPr>
+                <w:rFonts w:ascii="NimbusRomNo9L-Regu" w:eastAsia="NimbusRomNo9L-Regu" w:hAnsi="NimbusRomNo9L-Regu" w:cs="NimbusRomNo9L-Regu"/>
+              </w:rPr>
+              <w:t xml:space="preserve"> -&gt; </w:t>
+            </w:r>
+            <w:proofErr w:type="spellStart"/>
+            <w:r>
+              <w:rPr>
+                <w:rFonts w:ascii="NimbusRomNo9L-Regu" w:eastAsia="NimbusRomNo9L-Regu" w:hAnsi="NimbusRomNo9L-Regu" w:cs="NimbusRomNo9L-Regu"/>
+              </w:rPr>
+              <w:t>ts</w:t>
+            </w:r>
+            <w:proofErr w:type="spellEnd"/>
+            <w:r>
+              <w:rPr>
+                <w:rFonts w:ascii="NimbusRomNo9L-Regu" w:eastAsia="NimbusRomNo9L-Regu" w:hAnsi="NimbusRomNo9L-Regu" w:cs="NimbusRomNo9L-Regu"/>
+              </w:rPr>
+              <w:t xml:space="preserve"> = -1;</w:t>
             </w:r>
           </w:p>
           <w:p>
@@ -558,7 +1252,36 @@
                 <w:rFonts w:ascii="NimbusRomNo9L-Regu" w:eastAsia="NimbusRomNo9L-Regu" w:hAnsi="NimbusRomNo9L-Regu" w:cs="NimbusRomNo9L-Regu"/>
               </w:rPr>
               <w:tab/>
-              <w:t>return stack;</w:t>
+            </w:r>
+            <w:proofErr w:type="spellStart"/>
+            <w:proofErr w:type="gramStart"/>
+            <w:r>
+              <w:rPr>
+                <w:rFonts w:ascii="NimbusRomNo9L-Regu" w:eastAsia="NimbusRomNo9L-Regu" w:hAnsi="NimbusRomNo9L-Regu" w:cs="NimbusRomNo9L-Regu"/>
+              </w:rPr>
+              <w:t>return</w:t>
+            </w:r>
+            <w:proofErr w:type="spellEnd"/>
+            <w:proofErr w:type="gramEnd"/>
+            <w:r>
+              <w:rPr>
+                <w:rFonts w:ascii="NimbusRomNo9L-Regu" w:eastAsia="NimbusRomNo9L-Regu" w:hAnsi="NimbusRomNo9L-Regu" w:cs="NimbusRomNo9L-Regu"/>
+              </w:rPr>
+              <w:t xml:space="preserve"> </w:t>
+            </w:r>
+            <w:proofErr w:type="spellStart"/>
+            <w:r>
+              <w:rPr>
+                <w:rFonts w:ascii="NimbusRomNo9L-Regu" w:eastAsia="NimbusRomNo9L-Regu" w:hAnsi="NimbusRomNo9L-Regu" w:cs="NimbusRomNo9L-Regu"/>
+              </w:rPr>
+              <w:t>stack</w:t>
+            </w:r>
+            <w:proofErr w:type="spellEnd"/>
+            <w:r>
+              <w:rPr>
+                <w:rFonts w:ascii="NimbusRomNo9L-Regu" w:eastAsia="NimbusRomNo9L-Regu" w:hAnsi="NimbusRomNo9L-Regu" w:cs="NimbusRomNo9L-Regu"/>
+              </w:rPr>
+              <w:t>;</w:t>
             </w:r>
           </w:p>
           <w:p>
@@ -587,11 +1310,77 @@
                 <w:rFonts w:ascii="NimbusRomNo9L-Regu" w:eastAsia="NimbusRomNo9L-Regu" w:hAnsi="NimbusRomNo9L-Regu" w:cs="NimbusRomNo9L-Regu"/>
               </w:rPr>
             </w:pPr>
-            <w:r>
-              <w:rPr>
-                <w:rFonts w:ascii="NimbusRomNo9L-Regu" w:eastAsia="NimbusRomNo9L-Regu" w:hAnsi="NimbusRomNo9L-Regu" w:cs="NimbusRomNo9L-Regu"/>
-              </w:rPr>
-              <w:t>void stackUp(TStack *stack, int x){</w:t>
+            <w:proofErr w:type="spellStart"/>
+            <w:proofErr w:type="gramStart"/>
+            <w:r>
+              <w:rPr>
+                <w:rFonts w:ascii="NimbusRomNo9L-Regu" w:eastAsia="NimbusRomNo9L-Regu" w:hAnsi="NimbusRomNo9L-Regu" w:cs="NimbusRomNo9L-Regu"/>
+              </w:rPr>
+              <w:t>void</w:t>
+            </w:r>
+            <w:proofErr w:type="spellEnd"/>
+            <w:proofErr w:type="gramEnd"/>
+            <w:r>
+              <w:rPr>
+                <w:rFonts w:ascii="NimbusRomNo9L-Regu" w:eastAsia="NimbusRomNo9L-Regu" w:hAnsi="NimbusRomNo9L-Regu" w:cs="NimbusRomNo9L-Regu"/>
+              </w:rPr>
+              <w:t xml:space="preserve"> </w:t>
+            </w:r>
+            <w:proofErr w:type="spellStart"/>
+            <w:r>
+              <w:rPr>
+                <w:rFonts w:ascii="NimbusRomNo9L-Regu" w:eastAsia="NimbusRomNo9L-Regu" w:hAnsi="NimbusRomNo9L-Regu" w:cs="NimbusRomNo9L-Regu"/>
+              </w:rPr>
+              <w:t>stackUp</w:t>
+            </w:r>
+            <w:proofErr w:type="spellEnd"/>
+            <w:r>
+              <w:rPr>
+                <w:rFonts w:ascii="NimbusRomNo9L-Regu" w:eastAsia="NimbusRomNo9L-Regu" w:hAnsi="NimbusRomNo9L-Regu" w:cs="NimbusRomNo9L-Regu"/>
+              </w:rPr>
+              <w:t>(</w:t>
+            </w:r>
+            <w:proofErr w:type="spellStart"/>
+            <w:r>
+              <w:rPr>
+                <w:rFonts w:ascii="NimbusRomNo9L-Regu" w:eastAsia="NimbusRomNo9L-Regu" w:hAnsi="NimbusRomNo9L-Regu" w:cs="NimbusRomNo9L-Regu"/>
+              </w:rPr>
+              <w:t>TStack</w:t>
+            </w:r>
+            <w:proofErr w:type="spellEnd"/>
+            <w:r>
+              <w:rPr>
+                <w:rFonts w:ascii="NimbusRomNo9L-Regu" w:eastAsia="NimbusRomNo9L-Regu" w:hAnsi="NimbusRomNo9L-Regu" w:cs="NimbusRomNo9L-Regu"/>
+              </w:rPr>
+              <w:t xml:space="preserve"> *</w:t>
+            </w:r>
+            <w:proofErr w:type="spellStart"/>
+            <w:r>
+              <w:rPr>
+                <w:rFonts w:ascii="NimbusRomNo9L-Regu" w:eastAsia="NimbusRomNo9L-Regu" w:hAnsi="NimbusRomNo9L-Regu" w:cs="NimbusRomNo9L-Regu"/>
+              </w:rPr>
+              <w:t>stack</w:t>
+            </w:r>
+            <w:proofErr w:type="spellEnd"/>
+            <w:r>
+              <w:rPr>
+                <w:rFonts w:ascii="NimbusRomNo9L-Regu" w:eastAsia="NimbusRomNo9L-Regu" w:hAnsi="NimbusRomNo9L-Regu" w:cs="NimbusRomNo9L-Regu"/>
+              </w:rPr>
+              <w:t xml:space="preserve">, </w:t>
+            </w:r>
+            <w:proofErr w:type="spellStart"/>
+            <w:r>
+              <w:rPr>
+                <w:rFonts w:ascii="NimbusRomNo9L-Regu" w:eastAsia="NimbusRomNo9L-Regu" w:hAnsi="NimbusRomNo9L-Regu" w:cs="NimbusRomNo9L-Regu"/>
+              </w:rPr>
+              <w:t>int</w:t>
+            </w:r>
+            <w:proofErr w:type="spellEnd"/>
+            <w:r>
+              <w:rPr>
+                <w:rFonts w:ascii="NimbusRomNo9L-Regu" w:eastAsia="NimbusRomNo9L-Regu" w:hAnsi="NimbusRomNo9L-Regu" w:cs="NimbusRomNo9L-Regu"/>
+              </w:rPr>
+              <w:t xml:space="preserve"> x){</w:t>
             </w:r>
           </w:p>
           <w:p>
@@ -605,7 +1394,78 @@
                 <w:rFonts w:ascii="NimbusRomNo9L-Regu" w:eastAsia="NimbusRomNo9L-Regu" w:hAnsi="NimbusRomNo9L-Regu" w:cs="NimbusRomNo9L-Regu"/>
               </w:rPr>
               <w:tab/>
-              <w:t>if(stack -&gt; ts &lt; stack -&gt; qtd -1){</w:t>
+            </w:r>
+            <w:proofErr w:type="spellStart"/>
+            <w:proofErr w:type="gramStart"/>
+            <w:r>
+              <w:rPr>
+                <w:rFonts w:ascii="NimbusRomNo9L-Regu" w:eastAsia="NimbusRomNo9L-Regu" w:hAnsi="NimbusRomNo9L-Regu" w:cs="NimbusRomNo9L-Regu"/>
+              </w:rPr>
+              <w:t>if</w:t>
+            </w:r>
+            <w:proofErr w:type="spellEnd"/>
+            <w:r>
+              <w:rPr>
+                <w:rFonts w:ascii="NimbusRomNo9L-Regu" w:eastAsia="NimbusRomNo9L-Regu" w:hAnsi="NimbusRomNo9L-Regu" w:cs="NimbusRomNo9L-Regu"/>
+              </w:rPr>
+              <w:t>(</w:t>
+            </w:r>
+            <w:proofErr w:type="spellStart"/>
+            <w:proofErr w:type="gramEnd"/>
+            <w:r>
+              <w:rPr>
+                <w:rFonts w:ascii="NimbusRomNo9L-Regu" w:eastAsia="NimbusRomNo9L-Regu" w:hAnsi="NimbusRomNo9L-Regu" w:cs="NimbusRomNo9L-Regu"/>
+              </w:rPr>
+              <w:t>stack</w:t>
+            </w:r>
+            <w:proofErr w:type="spellEnd"/>
+            <w:r>
+              <w:rPr>
+                <w:rFonts w:ascii="NimbusRomNo9L-Regu" w:eastAsia="NimbusRomNo9L-Regu" w:hAnsi="NimbusRomNo9L-Regu" w:cs="NimbusRomNo9L-Regu"/>
+              </w:rPr>
+              <w:t xml:space="preserve"> -&gt; </w:t>
+            </w:r>
+            <w:proofErr w:type="spellStart"/>
+            <w:r>
+              <w:rPr>
+                <w:rFonts w:ascii="NimbusRomNo9L-Regu" w:eastAsia="NimbusRomNo9L-Regu" w:hAnsi="NimbusRomNo9L-Regu" w:cs="NimbusRomNo9L-Regu"/>
+              </w:rPr>
+              <w:t>ts</w:t>
+            </w:r>
+            <w:proofErr w:type="spellEnd"/>
+            <w:r>
+              <w:rPr>
+                <w:rFonts w:ascii="NimbusRomNo9L-Regu" w:eastAsia="NimbusRomNo9L-Regu" w:hAnsi="NimbusRomNo9L-Regu" w:cs="NimbusRomNo9L-Regu"/>
+              </w:rPr>
+              <w:t xml:space="preserve"> &lt; </w:t>
+            </w:r>
+            <w:proofErr w:type="spellStart"/>
+            <w:r>
+              <w:rPr>
+                <w:rFonts w:ascii="NimbusRomNo9L-Regu" w:eastAsia="NimbusRomNo9L-Regu" w:hAnsi="NimbusRomNo9L-Regu" w:cs="NimbusRomNo9L-Regu"/>
+              </w:rPr>
+              <w:t>stack</w:t>
+            </w:r>
+            <w:proofErr w:type="spellEnd"/>
+            <w:r>
+              <w:rPr>
+                <w:rFonts w:ascii="NimbusRomNo9L-Regu" w:eastAsia="NimbusRomNo9L-Regu" w:hAnsi="NimbusRomNo9L-Regu" w:cs="NimbusRomNo9L-Regu"/>
+              </w:rPr>
+              <w:t xml:space="preserve"> -&gt; </w:t>
+            </w:r>
+            <w:proofErr w:type="spellStart"/>
+            <w:r>
+              <w:rPr>
+                <w:rFonts w:ascii="NimbusRomNo9L-Regu" w:eastAsia="NimbusRomNo9L-Regu" w:hAnsi="NimbusRomNo9L-Regu" w:cs="NimbusRomNo9L-Regu"/>
+              </w:rPr>
+              <w:t>qtd</w:t>
+            </w:r>
+            <w:proofErr w:type="spellEnd"/>
+            <w:r>
+              <w:rPr>
+                <w:rFonts w:ascii="NimbusRomNo9L-Regu" w:eastAsia="NimbusRomNo9L-Regu" w:hAnsi="NimbusRomNo9L-Regu" w:cs="NimbusRomNo9L-Regu"/>
+              </w:rPr>
+              <w:t xml:space="preserve"> -1){</w:t>
             </w:r>
           </w:p>
           <w:p>
@@ -625,7 +1485,64 @@
                 <w:rFonts w:ascii="NimbusRomNo9L-Regu" w:eastAsia="NimbusRomNo9L-Regu" w:hAnsi="NimbusRomNo9L-Regu" w:cs="NimbusRomNo9L-Regu"/>
               </w:rPr>
               <w:tab/>
-              <w:t>stack -&gt; ts = stack -&gt; ts +1;</w:t>
+            </w:r>
+            <w:proofErr w:type="spellStart"/>
+            <w:proofErr w:type="gramStart"/>
+            <w:r>
+              <w:rPr>
+                <w:rFonts w:ascii="NimbusRomNo9L-Regu" w:eastAsia="NimbusRomNo9L-Regu" w:hAnsi="NimbusRomNo9L-Regu" w:cs="NimbusRomNo9L-Regu"/>
+              </w:rPr>
+              <w:t>stack</w:t>
+            </w:r>
+            <w:proofErr w:type="spellEnd"/>
+            <w:proofErr w:type="gramEnd"/>
+            <w:r>
+              <w:rPr>
+                <w:rFonts w:ascii="NimbusRomNo9L-Regu" w:eastAsia="NimbusRomNo9L-Regu" w:hAnsi="NimbusRomNo9L-Regu" w:cs="NimbusRomNo9L-Regu"/>
+              </w:rPr>
+              <w:t xml:space="preserve"> -&gt; </w:t>
+            </w:r>
+            <w:proofErr w:type="spellStart"/>
+            <w:r>
+              <w:rPr>
+                <w:rFonts w:ascii="NimbusRomNo9L-Regu" w:eastAsia="NimbusRomNo9L-Regu" w:hAnsi="NimbusRomNo9L-Regu" w:cs="NimbusRomNo9L-Regu"/>
+              </w:rPr>
+              <w:t>ts</w:t>
+            </w:r>
+            <w:proofErr w:type="spellEnd"/>
+            <w:r>
+              <w:rPr>
+                <w:rFonts w:ascii="NimbusRomNo9L-Regu" w:eastAsia="NimbusRomNo9L-Regu" w:hAnsi="NimbusRomNo9L-Regu" w:cs="NimbusRomNo9L-Regu"/>
+              </w:rPr>
+              <w:t xml:space="preserve"> = </w:t>
+            </w:r>
+            <w:proofErr w:type="spellStart"/>
+            <w:r>
+              <w:rPr>
+                <w:rFonts w:ascii="NimbusRomNo9L-Regu" w:eastAsia="NimbusRomNo9L-Regu" w:hAnsi="NimbusRomNo9L-Regu" w:cs="NimbusRomNo9L-Regu"/>
+              </w:rPr>
+              <w:t>stack</w:t>
+            </w:r>
+            <w:proofErr w:type="spellEnd"/>
+            <w:r>
+              <w:rPr>
+                <w:rFonts w:ascii="NimbusRomNo9L-Regu" w:eastAsia="NimbusRomNo9L-Regu" w:hAnsi="NimbusRomNo9L-Regu" w:cs="NimbusRomNo9L-Regu"/>
+              </w:rPr>
+              <w:t xml:space="preserve"> -&gt; </w:t>
+            </w:r>
+            <w:proofErr w:type="spellStart"/>
+            <w:r>
+              <w:rPr>
+                <w:rFonts w:ascii="NimbusRomNo9L-Regu" w:eastAsia="NimbusRomNo9L-Regu" w:hAnsi="NimbusRomNo9L-Regu" w:cs="NimbusRomNo9L-Regu"/>
+              </w:rPr>
+              <w:t>ts</w:t>
+            </w:r>
+            <w:proofErr w:type="spellEnd"/>
+            <w:r>
+              <w:rPr>
+                <w:rFonts w:ascii="NimbusRomNo9L-Regu" w:eastAsia="NimbusRomNo9L-Regu" w:hAnsi="NimbusRomNo9L-Regu" w:cs="NimbusRomNo9L-Regu"/>
+              </w:rPr>
+              <w:t xml:space="preserve"> +1;</w:t>
             </w:r>
           </w:p>
           <w:p>
@@ -645,7 +1562,50 @@
                 <w:rFonts w:ascii="NimbusRomNo9L-Regu" w:eastAsia="NimbusRomNo9L-Regu" w:hAnsi="NimbusRomNo9L-Regu" w:cs="NimbusRomNo9L-Regu"/>
               </w:rPr>
               <w:tab/>
-              <w:t>stack -&gt; vector[stack -&gt; ts] = x;</w:t>
+            </w:r>
+            <w:proofErr w:type="spellStart"/>
+            <w:proofErr w:type="gramStart"/>
+            <w:r>
+              <w:rPr>
+                <w:rFonts w:ascii="NimbusRomNo9L-Regu" w:eastAsia="NimbusRomNo9L-Regu" w:hAnsi="NimbusRomNo9L-Regu" w:cs="NimbusRomNo9L-Regu"/>
+              </w:rPr>
+              <w:t>stack</w:t>
+            </w:r>
+            <w:proofErr w:type="spellEnd"/>
+            <w:proofErr w:type="gramEnd"/>
+            <w:r>
+              <w:rPr>
+                <w:rFonts w:ascii="NimbusRomNo9L-Regu" w:eastAsia="NimbusRomNo9L-Regu" w:hAnsi="NimbusRomNo9L-Regu" w:cs="NimbusRomNo9L-Regu"/>
+              </w:rPr>
+              <w:t xml:space="preserve"> -&gt; vector[</w:t>
+            </w:r>
+            <w:proofErr w:type="spellStart"/>
+            <w:r>
+              <w:rPr>
+                <w:rFonts w:ascii="NimbusRomNo9L-Regu" w:eastAsia="NimbusRomNo9L-Regu" w:hAnsi="NimbusRomNo9L-Regu" w:cs="NimbusRomNo9L-Regu"/>
+              </w:rPr>
+              <w:t>stack</w:t>
+            </w:r>
+            <w:proofErr w:type="spellEnd"/>
+            <w:r>
+              <w:rPr>
+                <w:rFonts w:ascii="NimbusRomNo9L-Regu" w:eastAsia="NimbusRomNo9L-Regu" w:hAnsi="NimbusRomNo9L-Regu" w:cs="NimbusRomNo9L-Regu"/>
+              </w:rPr>
+              <w:t xml:space="preserve"> -&gt; </w:t>
+            </w:r>
+            <w:proofErr w:type="spellStart"/>
+            <w:r>
+              <w:rPr>
+                <w:rFonts w:ascii="NimbusRomNo9L-Regu" w:eastAsia="NimbusRomNo9L-Regu" w:hAnsi="NimbusRomNo9L-Regu" w:cs="NimbusRomNo9L-Regu"/>
+              </w:rPr>
+              <w:t>ts</w:t>
+            </w:r>
+            <w:proofErr w:type="spellEnd"/>
+            <w:r>
+              <w:rPr>
+                <w:rFonts w:ascii="NimbusRomNo9L-Regu" w:eastAsia="NimbusRomNo9L-Regu" w:hAnsi="NimbusRomNo9L-Regu" w:cs="NimbusRomNo9L-Regu"/>
+              </w:rPr>
+              <w:t>] = x;</w:t>
             </w:r>
           </w:p>
           <w:p>
@@ -688,11 +1648,63 @@
                 <w:rFonts w:ascii="NimbusRomNo9L-Regu" w:eastAsia="NimbusRomNo9L-Regu" w:hAnsi="NimbusRomNo9L-Regu" w:cs="NimbusRomNo9L-Regu"/>
               </w:rPr>
             </w:pPr>
-            <w:r>
-              <w:rPr>
-                <w:rFonts w:ascii="NimbusRomNo9L-Regu" w:eastAsia="NimbusRomNo9L-Regu" w:hAnsi="NimbusRomNo9L-Regu" w:cs="NimbusRomNo9L-Regu"/>
-              </w:rPr>
-              <w:t>int unStack(TStack *stack){</w:t>
+            <w:proofErr w:type="spellStart"/>
+            <w:proofErr w:type="gramStart"/>
+            <w:r>
+              <w:rPr>
+                <w:rFonts w:ascii="NimbusRomNo9L-Regu" w:eastAsia="NimbusRomNo9L-Regu" w:hAnsi="NimbusRomNo9L-Regu" w:cs="NimbusRomNo9L-Regu"/>
+              </w:rPr>
+              <w:t>int</w:t>
+            </w:r>
+            <w:proofErr w:type="spellEnd"/>
+            <w:proofErr w:type="gramEnd"/>
+            <w:r>
+              <w:rPr>
+                <w:rFonts w:ascii="NimbusRomNo9L-Regu" w:eastAsia="NimbusRomNo9L-Regu" w:hAnsi="NimbusRomNo9L-Regu" w:cs="NimbusRomNo9L-Regu"/>
+              </w:rPr>
+              <w:t xml:space="preserve"> </w:t>
+            </w:r>
+            <w:proofErr w:type="spellStart"/>
+            <w:r>
+              <w:rPr>
+                <w:rFonts w:ascii="NimbusRomNo9L-Regu" w:eastAsia="NimbusRomNo9L-Regu" w:hAnsi="NimbusRomNo9L-Regu" w:cs="NimbusRomNo9L-Regu"/>
+              </w:rPr>
+              <w:t>unStack</w:t>
+            </w:r>
+            <w:proofErr w:type="spellEnd"/>
+            <w:r>
+              <w:rPr>
+                <w:rFonts w:ascii="NimbusRomNo9L-Regu" w:eastAsia="NimbusRomNo9L-Regu" w:hAnsi="NimbusRomNo9L-Regu" w:cs="NimbusRomNo9L-Regu"/>
+              </w:rPr>
+              <w:t>(</w:t>
+            </w:r>
+            <w:proofErr w:type="spellStart"/>
+            <w:r>
+              <w:rPr>
+                <w:rFonts w:ascii="NimbusRomNo9L-Regu" w:eastAsia="NimbusRomNo9L-Regu" w:hAnsi="NimbusRomNo9L-Regu" w:cs="NimbusRomNo9L-Regu"/>
+              </w:rPr>
+              <w:t>TStack</w:t>
+            </w:r>
+            <w:proofErr w:type="spellEnd"/>
+            <w:r>
+              <w:rPr>
+                <w:rFonts w:ascii="NimbusRomNo9L-Regu" w:eastAsia="NimbusRomNo9L-Regu" w:hAnsi="NimbusRomNo9L-Regu" w:cs="NimbusRomNo9L-Regu"/>
+              </w:rPr>
+              <w:t xml:space="preserve"> *</w:t>
+            </w:r>
+            <w:proofErr w:type="spellStart"/>
+            <w:r>
+              <w:rPr>
+                <w:rFonts w:ascii="NimbusRomNo9L-Regu" w:eastAsia="NimbusRomNo9L-Regu" w:hAnsi="NimbusRomNo9L-Regu" w:cs="NimbusRomNo9L-Regu"/>
+              </w:rPr>
+              <w:t>stack</w:t>
+            </w:r>
+            <w:proofErr w:type="spellEnd"/>
+            <w:r>
+              <w:rPr>
+                <w:rFonts w:ascii="NimbusRomNo9L-Regu" w:eastAsia="NimbusRomNo9L-Regu" w:hAnsi="NimbusRomNo9L-Regu" w:cs="NimbusRomNo9L-Regu"/>
+              </w:rPr>
+              <w:t>){</w:t>
             </w:r>
           </w:p>
           <w:p>
@@ -706,7 +1718,50 @@
                 <w:rFonts w:ascii="NimbusRomNo9L-Regu" w:eastAsia="NimbusRomNo9L-Regu" w:hAnsi="NimbusRomNo9L-Regu" w:cs="NimbusRomNo9L-Regu"/>
               </w:rPr>
               <w:tab/>
-              <w:t>if(stack -&gt; ts &gt; -1){</w:t>
+            </w:r>
+            <w:proofErr w:type="spellStart"/>
+            <w:proofErr w:type="gramStart"/>
+            <w:r>
+              <w:rPr>
+                <w:rFonts w:ascii="NimbusRomNo9L-Regu" w:eastAsia="NimbusRomNo9L-Regu" w:hAnsi="NimbusRomNo9L-Regu" w:cs="NimbusRomNo9L-Regu"/>
+              </w:rPr>
+              <w:t>if</w:t>
+            </w:r>
+            <w:proofErr w:type="spellEnd"/>
+            <w:r>
+              <w:rPr>
+                <w:rFonts w:ascii="NimbusRomNo9L-Regu" w:eastAsia="NimbusRomNo9L-Regu" w:hAnsi="NimbusRomNo9L-Regu" w:cs="NimbusRomNo9L-Regu"/>
+              </w:rPr>
+              <w:t>(</w:t>
+            </w:r>
+            <w:proofErr w:type="spellStart"/>
+            <w:proofErr w:type="gramEnd"/>
+            <w:r>
+              <w:rPr>
+                <w:rFonts w:ascii="NimbusRomNo9L-Regu" w:eastAsia="NimbusRomNo9L-Regu" w:hAnsi="NimbusRomNo9L-Regu" w:cs="NimbusRomNo9L-Regu"/>
+              </w:rPr>
+              <w:t>stack</w:t>
+            </w:r>
+            <w:proofErr w:type="spellEnd"/>
+            <w:r>
+              <w:rPr>
+                <w:rFonts w:ascii="NimbusRomNo9L-Regu" w:eastAsia="NimbusRomNo9L-Regu" w:hAnsi="NimbusRomNo9L-Regu" w:cs="NimbusRomNo9L-Regu"/>
+              </w:rPr>
+              <w:t xml:space="preserve"> -&gt; </w:t>
+            </w:r>
+            <w:proofErr w:type="spellStart"/>
+            <w:r>
+              <w:rPr>
+                <w:rFonts w:ascii="NimbusRomNo9L-Regu" w:eastAsia="NimbusRomNo9L-Regu" w:hAnsi="NimbusRomNo9L-Regu" w:cs="NimbusRomNo9L-Regu"/>
+              </w:rPr>
+              <w:t>ts</w:t>
+            </w:r>
+            <w:proofErr w:type="spellEnd"/>
+            <w:r>
+              <w:rPr>
+                <w:rFonts w:ascii="NimbusRomNo9L-Regu" w:eastAsia="NimbusRomNo9L-Regu" w:hAnsi="NimbusRomNo9L-Regu" w:cs="NimbusRomNo9L-Regu"/>
+              </w:rPr>
+              <w:t xml:space="preserve"> &gt; -1){</w:t>
             </w:r>
           </w:p>
           <w:p>
@@ -726,7 +1781,64 @@
                 <w:rFonts w:ascii="NimbusRomNo9L-Regu" w:eastAsia="NimbusRomNo9L-Regu" w:hAnsi="NimbusRomNo9L-Regu" w:cs="NimbusRomNo9L-Regu"/>
               </w:rPr>
               <w:tab/>
-              <w:t>stack -&gt; ts = stack -&gt; ts -1;</w:t>
+            </w:r>
+            <w:proofErr w:type="spellStart"/>
+            <w:proofErr w:type="gramStart"/>
+            <w:r>
+              <w:rPr>
+                <w:rFonts w:ascii="NimbusRomNo9L-Regu" w:eastAsia="NimbusRomNo9L-Regu" w:hAnsi="NimbusRomNo9L-Regu" w:cs="NimbusRomNo9L-Regu"/>
+              </w:rPr>
+              <w:t>stack</w:t>
+            </w:r>
+            <w:proofErr w:type="spellEnd"/>
+            <w:proofErr w:type="gramEnd"/>
+            <w:r>
+              <w:rPr>
+                <w:rFonts w:ascii="NimbusRomNo9L-Regu" w:eastAsia="NimbusRomNo9L-Regu" w:hAnsi="NimbusRomNo9L-Regu" w:cs="NimbusRomNo9L-Regu"/>
+              </w:rPr>
+              <w:t xml:space="preserve"> -&gt; </w:t>
+            </w:r>
+            <w:proofErr w:type="spellStart"/>
+            <w:r>
+              <w:rPr>
+                <w:rFonts w:ascii="NimbusRomNo9L-Regu" w:eastAsia="NimbusRomNo9L-Regu" w:hAnsi="NimbusRomNo9L-Regu" w:cs="NimbusRomNo9L-Regu"/>
+              </w:rPr>
+              <w:t>ts</w:t>
+            </w:r>
+            <w:proofErr w:type="spellEnd"/>
+            <w:r>
+              <w:rPr>
+                <w:rFonts w:ascii="NimbusRomNo9L-Regu" w:eastAsia="NimbusRomNo9L-Regu" w:hAnsi="NimbusRomNo9L-Regu" w:cs="NimbusRomNo9L-Regu"/>
+              </w:rPr>
+              <w:t xml:space="preserve"> = </w:t>
+            </w:r>
+            <w:proofErr w:type="spellStart"/>
+            <w:r>
+              <w:rPr>
+                <w:rFonts w:ascii="NimbusRomNo9L-Regu" w:eastAsia="NimbusRomNo9L-Regu" w:hAnsi="NimbusRomNo9L-Regu" w:cs="NimbusRomNo9L-Regu"/>
+              </w:rPr>
+              <w:t>stack</w:t>
+            </w:r>
+            <w:proofErr w:type="spellEnd"/>
+            <w:r>
+              <w:rPr>
+                <w:rFonts w:ascii="NimbusRomNo9L-Regu" w:eastAsia="NimbusRomNo9L-Regu" w:hAnsi="NimbusRomNo9L-Regu" w:cs="NimbusRomNo9L-Regu"/>
+              </w:rPr>
+              <w:t xml:space="preserve"> -&gt; </w:t>
+            </w:r>
+            <w:proofErr w:type="spellStart"/>
+            <w:r>
+              <w:rPr>
+                <w:rFonts w:ascii="NimbusRomNo9L-Regu" w:eastAsia="NimbusRomNo9L-Regu" w:hAnsi="NimbusRomNo9L-Regu" w:cs="NimbusRomNo9L-Regu"/>
+              </w:rPr>
+              <w:t>ts</w:t>
+            </w:r>
+            <w:proofErr w:type="spellEnd"/>
+            <w:r>
+              <w:rPr>
+                <w:rFonts w:ascii="NimbusRomNo9L-Regu" w:eastAsia="NimbusRomNo9L-Regu" w:hAnsi="NimbusRomNo9L-Regu" w:cs="NimbusRomNo9L-Regu"/>
+              </w:rPr>
+              <w:t xml:space="preserve"> -1;</w:t>
             </w:r>
           </w:p>
           <w:p>
@@ -746,7 +1858,64 @@
                 <w:rFonts w:ascii="NimbusRomNo9L-Regu" w:eastAsia="NimbusRomNo9L-Regu" w:hAnsi="NimbusRomNo9L-Regu" w:cs="NimbusRomNo9L-Regu"/>
               </w:rPr>
               <w:tab/>
-              <w:t>return stack -&gt; vector[stack -&gt; ts + 1];</w:t>
+            </w:r>
+            <w:proofErr w:type="spellStart"/>
+            <w:proofErr w:type="gramStart"/>
+            <w:r>
+              <w:rPr>
+                <w:rFonts w:ascii="NimbusRomNo9L-Regu" w:eastAsia="NimbusRomNo9L-Regu" w:hAnsi="NimbusRomNo9L-Regu" w:cs="NimbusRomNo9L-Regu"/>
+              </w:rPr>
+              <w:t>return</w:t>
+            </w:r>
+            <w:proofErr w:type="spellEnd"/>
+            <w:proofErr w:type="gramEnd"/>
+            <w:r>
+              <w:rPr>
+                <w:rFonts w:ascii="NimbusRomNo9L-Regu" w:eastAsia="NimbusRomNo9L-Regu" w:hAnsi="NimbusRomNo9L-Regu" w:cs="NimbusRomNo9L-Regu"/>
+              </w:rPr>
+              <w:t xml:space="preserve"> </w:t>
+            </w:r>
+            <w:proofErr w:type="spellStart"/>
+            <w:r>
+              <w:rPr>
+                <w:rFonts w:ascii="NimbusRomNo9L-Regu" w:eastAsia="NimbusRomNo9L-Regu" w:hAnsi="NimbusRomNo9L-Regu" w:cs="NimbusRomNo9L-Regu"/>
+              </w:rPr>
+              <w:t>stack</w:t>
+            </w:r>
+            <w:proofErr w:type="spellEnd"/>
+            <w:r>
+              <w:rPr>
+                <w:rFonts w:ascii="NimbusRomNo9L-Regu" w:eastAsia="NimbusRomNo9L-Regu" w:hAnsi="NimbusRomNo9L-Regu" w:cs="NimbusRomNo9L-Regu"/>
+              </w:rPr>
+              <w:t xml:space="preserve"> -&gt; vector[</w:t>
+            </w:r>
+            <w:proofErr w:type="spellStart"/>
+            <w:r>
+              <w:rPr>
+                <w:rFonts w:ascii="NimbusRomNo9L-Regu" w:eastAsia="NimbusRomNo9L-Regu" w:hAnsi="NimbusRomNo9L-Regu" w:cs="NimbusRomNo9L-Regu"/>
+              </w:rPr>
+              <w:t>stack</w:t>
+            </w:r>
+            <w:proofErr w:type="spellEnd"/>
+            <w:r>
+              <w:rPr>
+                <w:rFonts w:ascii="NimbusRomNo9L-Regu" w:eastAsia="NimbusRomNo9L-Regu" w:hAnsi="NimbusRomNo9L-Regu" w:cs="NimbusRomNo9L-Regu"/>
+              </w:rPr>
+              <w:t xml:space="preserve"> -&gt; </w:t>
+            </w:r>
+            <w:proofErr w:type="spellStart"/>
+            <w:r>
+              <w:rPr>
+                <w:rFonts w:ascii="NimbusRomNo9L-Regu" w:eastAsia="NimbusRomNo9L-Regu" w:hAnsi="NimbusRomNo9L-Regu" w:cs="NimbusRomNo9L-Regu"/>
+              </w:rPr>
+              <w:t>ts</w:t>
+            </w:r>
+            <w:proofErr w:type="spellEnd"/>
+            <w:r>
+              <w:rPr>
+                <w:rFonts w:ascii="NimbusRomNo9L-Regu" w:eastAsia="NimbusRomNo9L-Regu" w:hAnsi="NimbusRomNo9L-Regu" w:cs="NimbusRomNo9L-Regu"/>
+              </w:rPr>
+              <w:t xml:space="preserve"> + 1];</w:t>
             </w:r>
           </w:p>
           <w:p>
@@ -774,7 +1943,22 @@
                 <w:rFonts w:ascii="NimbusRomNo9L-Regu" w:eastAsia="NimbusRomNo9L-Regu" w:hAnsi="NimbusRomNo9L-Regu" w:cs="NimbusRomNo9L-Regu"/>
               </w:rPr>
               <w:tab/>
-              <w:t xml:space="preserve">else </w:t>
+            </w:r>
+            <w:proofErr w:type="spellStart"/>
+            <w:proofErr w:type="gramStart"/>
+            <w:r>
+              <w:rPr>
+                <w:rFonts w:ascii="NimbusRomNo9L-Regu" w:eastAsia="NimbusRomNo9L-Regu" w:hAnsi="NimbusRomNo9L-Regu" w:cs="NimbusRomNo9L-Regu"/>
+              </w:rPr>
+              <w:t>else</w:t>
+            </w:r>
+            <w:proofErr w:type="spellEnd"/>
+            <w:proofErr w:type="gramEnd"/>
+            <w:r>
+              <w:rPr>
+                <w:rFonts w:ascii="NimbusRomNo9L-Regu" w:eastAsia="NimbusRomNo9L-Regu" w:hAnsi="NimbusRomNo9L-Regu" w:cs="NimbusRomNo9L-Regu"/>
+              </w:rPr>
+              <w:t xml:space="preserve"> </w:t>
             </w:r>
           </w:p>
           <w:p>
@@ -794,7 +1978,22 @@
                 <w:rFonts w:ascii="NimbusRomNo9L-Regu" w:eastAsia="NimbusRomNo9L-Regu" w:hAnsi="NimbusRomNo9L-Regu" w:cs="NimbusRomNo9L-Regu"/>
               </w:rPr>
               <w:tab/>
-              <w:t>return -1;</w:t>
+            </w:r>
+            <w:proofErr w:type="spellStart"/>
+            <w:proofErr w:type="gramStart"/>
+            <w:r>
+              <w:rPr>
+                <w:rFonts w:ascii="NimbusRomNo9L-Regu" w:eastAsia="NimbusRomNo9L-Regu" w:hAnsi="NimbusRomNo9L-Regu" w:cs="NimbusRomNo9L-Regu"/>
+              </w:rPr>
+              <w:t>return</w:t>
+            </w:r>
+            <w:proofErr w:type="spellEnd"/>
+            <w:proofErr w:type="gramEnd"/>
+            <w:r>
+              <w:rPr>
+                <w:rFonts w:ascii="NimbusRomNo9L-Regu" w:eastAsia="NimbusRomNo9L-Regu" w:hAnsi="NimbusRomNo9L-Regu" w:cs="NimbusRomNo9L-Regu"/>
+              </w:rPr>
+              <w:t xml:space="preserve"> -1;</w:t>
             </w:r>
           </w:p>
           <w:p>
@@ -823,11 +2022,63 @@
                 <w:rFonts w:ascii="NimbusRomNo9L-Regu" w:eastAsia="NimbusRomNo9L-Regu" w:hAnsi="NimbusRomNo9L-Regu" w:cs="NimbusRomNo9L-Regu"/>
               </w:rPr>
             </w:pPr>
-            <w:r>
-              <w:rPr>
-                <w:rFonts w:ascii="NimbusRomNo9L-Regu" w:eastAsia="NimbusRomNo9L-Regu" w:hAnsi="NimbusRomNo9L-Regu" w:cs="NimbusRomNo9L-Regu"/>
-              </w:rPr>
-              <w:t>int size(TStack *stack){</w:t>
+            <w:proofErr w:type="spellStart"/>
+            <w:proofErr w:type="gramStart"/>
+            <w:r>
+              <w:rPr>
+                <w:rFonts w:ascii="NimbusRomNo9L-Regu" w:eastAsia="NimbusRomNo9L-Regu" w:hAnsi="NimbusRomNo9L-Regu" w:cs="NimbusRomNo9L-Regu"/>
+              </w:rPr>
+              <w:t>int</w:t>
+            </w:r>
+            <w:proofErr w:type="spellEnd"/>
+            <w:proofErr w:type="gramEnd"/>
+            <w:r>
+              <w:rPr>
+                <w:rFonts w:ascii="NimbusRomNo9L-Regu" w:eastAsia="NimbusRomNo9L-Regu" w:hAnsi="NimbusRomNo9L-Regu" w:cs="NimbusRomNo9L-Regu"/>
+              </w:rPr>
+              <w:t xml:space="preserve"> </w:t>
+            </w:r>
+            <w:proofErr w:type="spellStart"/>
+            <w:r>
+              <w:rPr>
+                <w:rFonts w:ascii="NimbusRomNo9L-Regu" w:eastAsia="NimbusRomNo9L-Regu" w:hAnsi="NimbusRomNo9L-Regu" w:cs="NimbusRomNo9L-Regu"/>
+              </w:rPr>
+              <w:t>size</w:t>
+            </w:r>
+            <w:proofErr w:type="spellEnd"/>
+            <w:r>
+              <w:rPr>
+                <w:rFonts w:ascii="NimbusRomNo9L-Regu" w:eastAsia="NimbusRomNo9L-Regu" w:hAnsi="NimbusRomNo9L-Regu" w:cs="NimbusRomNo9L-Regu"/>
+              </w:rPr>
+              <w:t>(</w:t>
+            </w:r>
+            <w:proofErr w:type="spellStart"/>
+            <w:r>
+              <w:rPr>
+                <w:rFonts w:ascii="NimbusRomNo9L-Regu" w:eastAsia="NimbusRomNo9L-Regu" w:hAnsi="NimbusRomNo9L-Regu" w:cs="NimbusRomNo9L-Regu"/>
+              </w:rPr>
+              <w:t>TStack</w:t>
+            </w:r>
+            <w:proofErr w:type="spellEnd"/>
+            <w:r>
+              <w:rPr>
+                <w:rFonts w:ascii="NimbusRomNo9L-Regu" w:eastAsia="NimbusRomNo9L-Regu" w:hAnsi="NimbusRomNo9L-Regu" w:cs="NimbusRomNo9L-Regu"/>
+              </w:rPr>
+              <w:t xml:space="preserve"> *</w:t>
+            </w:r>
+            <w:proofErr w:type="spellStart"/>
+            <w:r>
+              <w:rPr>
+                <w:rFonts w:ascii="NimbusRomNo9L-Regu" w:eastAsia="NimbusRomNo9L-Regu" w:hAnsi="NimbusRomNo9L-Regu" w:cs="NimbusRomNo9L-Regu"/>
+              </w:rPr>
+              <w:t>stack</w:t>
+            </w:r>
+            <w:proofErr w:type="spellEnd"/>
+            <w:r>
+              <w:rPr>
+                <w:rFonts w:ascii="NimbusRomNo9L-Regu" w:eastAsia="NimbusRomNo9L-Regu" w:hAnsi="NimbusRomNo9L-Regu" w:cs="NimbusRomNo9L-Regu"/>
+              </w:rPr>
+              <w:t>){</w:t>
             </w:r>
           </w:p>
           <w:p>
@@ -841,7 +2092,50 @@
                 <w:rFonts w:ascii="NimbusRomNo9L-Regu" w:eastAsia="NimbusRomNo9L-Regu" w:hAnsi="NimbusRomNo9L-Regu" w:cs="NimbusRomNo9L-Regu"/>
               </w:rPr>
               <w:tab/>
-              <w:t>return stack -&gt; qtd;</w:t>
+            </w:r>
+            <w:proofErr w:type="spellStart"/>
+            <w:proofErr w:type="gramStart"/>
+            <w:r>
+              <w:rPr>
+                <w:rFonts w:ascii="NimbusRomNo9L-Regu" w:eastAsia="NimbusRomNo9L-Regu" w:hAnsi="NimbusRomNo9L-Regu" w:cs="NimbusRomNo9L-Regu"/>
+              </w:rPr>
+              <w:t>return</w:t>
+            </w:r>
+            <w:proofErr w:type="spellEnd"/>
+            <w:proofErr w:type="gramEnd"/>
+            <w:r>
+              <w:rPr>
+                <w:rFonts w:ascii="NimbusRomNo9L-Regu" w:eastAsia="NimbusRomNo9L-Regu" w:hAnsi="NimbusRomNo9L-Regu" w:cs="NimbusRomNo9L-Regu"/>
+              </w:rPr>
+              <w:t xml:space="preserve"> </w:t>
+            </w:r>
+            <w:proofErr w:type="spellStart"/>
+            <w:r>
+              <w:rPr>
+                <w:rFonts w:ascii="NimbusRomNo9L-Regu" w:eastAsia="NimbusRomNo9L-Regu" w:hAnsi="NimbusRomNo9L-Regu" w:cs="NimbusRomNo9L-Regu"/>
+              </w:rPr>
+              <w:t>stack</w:t>
+            </w:r>
+            <w:proofErr w:type="spellEnd"/>
+            <w:r>
+              <w:rPr>
+                <w:rFonts w:ascii="NimbusRomNo9L-Regu" w:eastAsia="NimbusRomNo9L-Regu" w:hAnsi="NimbusRomNo9L-Regu" w:cs="NimbusRomNo9L-Regu"/>
+              </w:rPr>
+              <w:t xml:space="preserve"> -&gt; </w:t>
+            </w:r>
+            <w:proofErr w:type="spellStart"/>
+            <w:r>
+              <w:rPr>
+                <w:rFonts w:ascii="NimbusRomNo9L-Regu" w:eastAsia="NimbusRomNo9L-Regu" w:hAnsi="NimbusRomNo9L-Regu" w:cs="NimbusRomNo9L-Regu"/>
+              </w:rPr>
+              <w:t>qtd</w:t>
+            </w:r>
+            <w:proofErr w:type="spellEnd"/>
+            <w:r>
+              <w:rPr>
+                <w:rFonts w:ascii="NimbusRomNo9L-Regu" w:eastAsia="NimbusRomNo9L-Regu" w:hAnsi="NimbusRomNo9L-Regu" w:cs="NimbusRomNo9L-Regu"/>
+              </w:rPr>
+              <w:t>;</w:t>
             </w:r>
           </w:p>
           <w:p>
@@ -870,11 +2164,49 @@
                 <w:rFonts w:ascii="NimbusRomNo9L-Regu" w:eastAsia="NimbusRomNo9L-Regu" w:hAnsi="NimbusRomNo9L-Regu" w:cs="NimbusRomNo9L-Regu"/>
               </w:rPr>
             </w:pPr>
-            <w:r>
-              <w:rPr>
-                <w:rFonts w:ascii="NimbusRomNo9L-Regu" w:eastAsia="NimbusRomNo9L-Regu" w:hAnsi="NimbusRomNo9L-Regu" w:cs="NimbusRomNo9L-Regu"/>
-              </w:rPr>
-              <w:t>int top(TStack *stack){</w:t>
+            <w:proofErr w:type="spellStart"/>
+            <w:proofErr w:type="gramStart"/>
+            <w:r>
+              <w:rPr>
+                <w:rFonts w:ascii="NimbusRomNo9L-Regu" w:eastAsia="NimbusRomNo9L-Regu" w:hAnsi="NimbusRomNo9L-Regu" w:cs="NimbusRomNo9L-Regu"/>
+              </w:rPr>
+              <w:t>int</w:t>
+            </w:r>
+            <w:proofErr w:type="spellEnd"/>
+            <w:proofErr w:type="gramEnd"/>
+            <w:r>
+              <w:rPr>
+                <w:rFonts w:ascii="NimbusRomNo9L-Regu" w:eastAsia="NimbusRomNo9L-Regu" w:hAnsi="NimbusRomNo9L-Regu" w:cs="NimbusRomNo9L-Regu"/>
+              </w:rPr>
+              <w:t xml:space="preserve"> top(</w:t>
+            </w:r>
+            <w:proofErr w:type="spellStart"/>
+            <w:r>
+              <w:rPr>
+                <w:rFonts w:ascii="NimbusRomNo9L-Regu" w:eastAsia="NimbusRomNo9L-Regu" w:hAnsi="NimbusRomNo9L-Regu" w:cs="NimbusRomNo9L-Regu"/>
+              </w:rPr>
+              <w:t>TStack</w:t>
+            </w:r>
+            <w:proofErr w:type="spellEnd"/>
+            <w:r>
+              <w:rPr>
+                <w:rFonts w:ascii="NimbusRomNo9L-Regu" w:eastAsia="NimbusRomNo9L-Regu" w:hAnsi="NimbusRomNo9L-Regu" w:cs="NimbusRomNo9L-Regu"/>
+              </w:rPr>
+              <w:t xml:space="preserve"> *</w:t>
+            </w:r>
+            <w:proofErr w:type="spellStart"/>
+            <w:r>
+              <w:rPr>
+                <w:rFonts w:ascii="NimbusRomNo9L-Regu" w:eastAsia="NimbusRomNo9L-Regu" w:hAnsi="NimbusRomNo9L-Regu" w:cs="NimbusRomNo9L-Regu"/>
+              </w:rPr>
+              <w:t>stack</w:t>
+            </w:r>
+            <w:proofErr w:type="spellEnd"/>
+            <w:r>
+              <w:rPr>
+                <w:rFonts w:ascii="NimbusRomNo9L-Regu" w:eastAsia="NimbusRomNo9L-Regu" w:hAnsi="NimbusRomNo9L-Regu" w:cs="NimbusRomNo9L-Regu"/>
+              </w:rPr>
+              <w:t>){</w:t>
             </w:r>
           </w:p>
           <w:p>
@@ -888,7 +2220,50 @@
                 <w:rFonts w:ascii="NimbusRomNo9L-Regu" w:eastAsia="NimbusRomNo9L-Regu" w:hAnsi="NimbusRomNo9L-Regu" w:cs="NimbusRomNo9L-Regu"/>
               </w:rPr>
               <w:tab/>
-              <w:t>return stack-&gt;vector[stack-&gt;top];</w:t>
+            </w:r>
+            <w:proofErr w:type="spellStart"/>
+            <w:proofErr w:type="gramStart"/>
+            <w:r>
+              <w:rPr>
+                <w:rFonts w:ascii="NimbusRomNo9L-Regu" w:eastAsia="NimbusRomNo9L-Regu" w:hAnsi="NimbusRomNo9L-Regu" w:cs="NimbusRomNo9L-Regu"/>
+              </w:rPr>
+              <w:t>return</w:t>
+            </w:r>
+            <w:proofErr w:type="spellEnd"/>
+            <w:proofErr w:type="gramEnd"/>
+            <w:r>
+              <w:rPr>
+                <w:rFonts w:ascii="NimbusRomNo9L-Regu" w:eastAsia="NimbusRomNo9L-Regu" w:hAnsi="NimbusRomNo9L-Regu" w:cs="NimbusRomNo9L-Regu"/>
+              </w:rPr>
+              <w:t xml:space="preserve"> </w:t>
+            </w:r>
+            <w:proofErr w:type="spellStart"/>
+            <w:r>
+              <w:rPr>
+                <w:rFonts w:ascii="NimbusRomNo9L-Regu" w:eastAsia="NimbusRomNo9L-Regu" w:hAnsi="NimbusRomNo9L-Regu" w:cs="NimbusRomNo9L-Regu"/>
+              </w:rPr>
+              <w:t>stack</w:t>
+            </w:r>
+            <w:proofErr w:type="spellEnd"/>
+            <w:r>
+              <w:rPr>
+                <w:rFonts w:ascii="NimbusRomNo9L-Regu" w:eastAsia="NimbusRomNo9L-Regu" w:hAnsi="NimbusRomNo9L-Regu" w:cs="NimbusRomNo9L-Regu"/>
+              </w:rPr>
+              <w:t>-&gt;vector[</w:t>
+            </w:r>
+            <w:proofErr w:type="spellStart"/>
+            <w:r>
+              <w:rPr>
+                <w:rFonts w:ascii="NimbusRomNo9L-Regu" w:eastAsia="NimbusRomNo9L-Regu" w:hAnsi="NimbusRomNo9L-Regu" w:cs="NimbusRomNo9L-Regu"/>
+              </w:rPr>
+              <w:t>stack</w:t>
+            </w:r>
+            <w:proofErr w:type="spellEnd"/>
+            <w:r>
+              <w:rPr>
+                <w:rFonts w:ascii="NimbusRomNo9L-Regu" w:eastAsia="NimbusRomNo9L-Regu" w:hAnsi="NimbusRomNo9L-Regu" w:cs="NimbusRomNo9L-Regu"/>
+              </w:rPr>
+              <w:t>-&gt;top];</w:t>
             </w:r>
           </w:p>
           <w:p>
@@ -945,7 +2320,49 @@
           <w:rFonts w:ascii="NimbusRomNo9L-Regu" w:eastAsia="NimbusRomNo9L-Regu" w:hAnsi="NimbusRomNo9L-Regu" w:cs="NimbusRomNo9L-Regu"/>
         </w:rPr>
         <w:tab/>
-        <w:t>Inclua na interface pilha.h e implemente a operação “esta_vazia()”, a qual retorna 0 se a pilha não estiver vazia e 1 em caso contrário.</w:t>
+        <w:t xml:space="preserve">Inclua na interface </w:t>
+      </w:r>
+      <w:proofErr w:type="spellStart"/>
+      <w:r>
+        <w:rPr>
+          <w:rFonts w:ascii="NimbusRomNo9L-Regu" w:eastAsia="NimbusRomNo9L-Regu" w:hAnsi="NimbusRomNo9L-Regu" w:cs="NimbusRomNo9L-Regu"/>
+        </w:rPr>
+        <w:t>pilha.h</w:t>
+      </w:r>
+      <w:proofErr w:type="spellEnd"/>
+      <w:r>
+        <w:rPr>
+          <w:rFonts w:ascii="NimbusRomNo9L-Regu" w:eastAsia="NimbusRomNo9L-Regu" w:hAnsi="NimbusRomNo9L-Regu" w:cs="NimbusRomNo9L-Regu"/>
+        </w:rPr>
+        <w:t xml:space="preserve"> e implemente a operação “</w:t>
+      </w:r>
+      <w:proofErr w:type="spellStart"/>
+      <w:r>
+        <w:rPr>
+          <w:rFonts w:ascii="NimbusRomNo9L-Regu" w:eastAsia="NimbusRomNo9L-Regu" w:hAnsi="NimbusRomNo9L-Regu" w:cs="NimbusRomNo9L-Regu"/>
+        </w:rPr>
+        <w:t>esta_</w:t>
+      </w:r>
+      <w:proofErr w:type="gramStart"/>
+      <w:r>
+        <w:rPr>
+          <w:rFonts w:ascii="NimbusRomNo9L-Regu" w:eastAsia="NimbusRomNo9L-Regu" w:hAnsi="NimbusRomNo9L-Regu" w:cs="NimbusRomNo9L-Regu"/>
+        </w:rPr>
+        <w:t>vazia</w:t>
+      </w:r>
+      <w:proofErr w:type="spellEnd"/>
+      <w:r>
+        <w:rPr>
+          <w:rFonts w:ascii="NimbusRomNo9L-Regu" w:eastAsia="NimbusRomNo9L-Regu" w:hAnsi="NimbusRomNo9L-Regu" w:cs="NimbusRomNo9L-Regu"/>
+        </w:rPr>
+        <w:t>(</w:t>
+      </w:r>
+      <w:proofErr w:type="gramEnd"/>
+      <w:r>
+        <w:rPr>
+          <w:rFonts w:ascii="NimbusRomNo9L-Regu" w:eastAsia="NimbusRomNo9L-Regu" w:hAnsi="NimbusRomNo9L-Regu" w:cs="NimbusRomNo9L-Regu"/>
+        </w:rPr>
+        <w:t>)”, a qual retorna 0 se a pilha não estiver vazia e 1 em caso contrário.</w:t>
       </w:r>
     </w:p>
     <w:p>
@@ -992,91 +2409,198 @@
                 <w:rFonts w:ascii="NimbusRomNo9L-Regu" w:eastAsia="NimbusRomNo9L-Regu" w:hAnsi="NimbusRomNo9L-Regu" w:cs="NimbusRomNo9L-Regu"/>
               </w:rPr>
             </w:pPr>
-            <w:r>
-              <w:rPr>
-                <w:rFonts w:ascii="NimbusRomNo9L-Regu" w:eastAsia="NimbusRomNo9L-Regu" w:hAnsi="NimbusRomNo9L-Regu" w:cs="NimbusRomNo9L-Regu"/>
-              </w:rPr>
-              <w:t>ok</w:t>
-            </w:r>
-          </w:p>
-          <w:p>
-            <w:pPr>
-              <w:rPr>
-                <w:rFonts w:ascii="NimbusRomNo9L-Regu" w:eastAsia="NimbusRomNo9L-Regu" w:hAnsi="NimbusRomNo9L-Regu" w:cs="NimbusRomNo9L-Regu"/>
-              </w:rPr>
-            </w:pPr>
-          </w:p>
-          <w:p>
-            <w:pPr>
-              <w:rPr>
-                <w:rFonts w:ascii="NimbusRomNo9L-Regu" w:eastAsia="NimbusRomNo9L-Regu" w:hAnsi="NimbusRomNo9L-Regu" w:cs="NimbusRomNo9L-Regu"/>
-              </w:rPr>
-            </w:pPr>
-            <w:r>
-              <w:rPr>
-                <w:rFonts w:ascii="NimbusRomNo9L-Regu" w:eastAsia="NimbusRomNo9L-Regu" w:hAnsi="NimbusRomNo9L-Regu" w:cs="NimbusRomNo9L-Regu"/>
-              </w:rPr>
-              <w:t>// stack.h</w:t>
-            </w:r>
-          </w:p>
-          <w:p>
-            <w:pPr>
-              <w:rPr>
-                <w:rFonts w:ascii="NimbusRomNo9L-Regu" w:eastAsia="NimbusRomNo9L-Regu" w:hAnsi="NimbusRomNo9L-Regu" w:cs="NimbusRomNo9L-Regu"/>
-              </w:rPr>
-            </w:pPr>
-          </w:p>
-          <w:p>
-            <w:pPr>
-              <w:rPr>
-                <w:rFonts w:ascii="NimbusRomNo9L-Regu" w:eastAsia="NimbusRomNo9L-Regu" w:hAnsi="NimbusRomNo9L-Regu" w:cs="NimbusRomNo9L-Regu"/>
-              </w:rPr>
-            </w:pPr>
-            <w:r>
-              <w:rPr>
-                <w:rFonts w:ascii="NimbusRomNo9L-Regu" w:eastAsia="NimbusRomNo9L-Regu" w:hAnsi="NimbusRomNo9L-Regu" w:cs="NimbusRomNo9L-Regu"/>
-              </w:rPr>
-              <w:t>int stackEmpty(TStack *stack);</w:t>
-            </w:r>
-          </w:p>
-          <w:p>
-            <w:pPr>
-              <w:rPr>
-                <w:rFonts w:ascii="NimbusRomNo9L-Regu" w:eastAsia="NimbusRomNo9L-Regu" w:hAnsi="NimbusRomNo9L-Regu" w:cs="NimbusRomNo9L-Regu"/>
-              </w:rPr>
-            </w:pPr>
-          </w:p>
-          <w:p>
-            <w:pPr>
-              <w:rPr>
-                <w:rFonts w:ascii="NimbusRomNo9L-Regu" w:eastAsia="NimbusRomNo9L-Regu" w:hAnsi="NimbusRomNo9L-Regu" w:cs="NimbusRomNo9L-Regu"/>
-              </w:rPr>
-            </w:pPr>
-            <w:r>
-              <w:rPr>
-                <w:rFonts w:ascii="NimbusRomNo9L-Regu" w:eastAsia="NimbusRomNo9L-Regu" w:hAnsi="NimbusRomNo9L-Regu" w:cs="NimbusRomNo9L-Regu"/>
-              </w:rPr>
-              <w:t>// stack.c</w:t>
-            </w:r>
-          </w:p>
-          <w:p>
-            <w:pPr>
-              <w:rPr>
-                <w:rFonts w:ascii="NimbusRomNo9L-Regu" w:eastAsia="NimbusRomNo9L-Regu" w:hAnsi="NimbusRomNo9L-Regu" w:cs="NimbusRomNo9L-Regu"/>
-              </w:rPr>
-            </w:pPr>
-          </w:p>
-          <w:p>
-            <w:pPr>
-              <w:rPr>
-                <w:rFonts w:ascii="NimbusRomNo9L-Regu" w:eastAsia="NimbusRomNo9L-Regu" w:hAnsi="NimbusRomNo9L-Regu" w:cs="NimbusRomNo9L-Regu"/>
-              </w:rPr>
-            </w:pPr>
-            <w:r>
-              <w:rPr>
-                <w:rFonts w:ascii="NimbusRomNo9L-Regu" w:eastAsia="NimbusRomNo9L-Regu" w:hAnsi="NimbusRomNo9L-Regu" w:cs="NimbusRomNo9L-Regu"/>
-              </w:rPr>
-              <w:t>int stackEmpty(TStack *stack){</w:t>
+          </w:p>
+          <w:p>
+            <w:pPr>
+              <w:rPr>
+                <w:rFonts w:ascii="NimbusRomNo9L-Regu" w:eastAsia="NimbusRomNo9L-Regu" w:hAnsi="NimbusRomNo9L-Regu" w:cs="NimbusRomNo9L-Regu"/>
+              </w:rPr>
+            </w:pPr>
+            <w:r>
+              <w:rPr>
+                <w:rFonts w:ascii="NimbusRomNo9L-Regu" w:eastAsia="NimbusRomNo9L-Regu" w:hAnsi="NimbusRomNo9L-Regu" w:cs="NimbusRomNo9L-Regu"/>
+              </w:rPr>
+              <w:t xml:space="preserve">// </w:t>
+            </w:r>
+            <w:proofErr w:type="spellStart"/>
+            <w:r>
+              <w:rPr>
+                <w:rFonts w:ascii="NimbusRomNo9L-Regu" w:eastAsia="NimbusRomNo9L-Regu" w:hAnsi="NimbusRomNo9L-Regu" w:cs="NimbusRomNo9L-Regu"/>
+              </w:rPr>
+              <w:t>stack.h</w:t>
+            </w:r>
+            <w:proofErr w:type="spellEnd"/>
+          </w:p>
+          <w:p>
+            <w:pPr>
+              <w:rPr>
+                <w:rFonts w:ascii="NimbusRomNo9L-Regu" w:eastAsia="NimbusRomNo9L-Regu" w:hAnsi="NimbusRomNo9L-Regu" w:cs="NimbusRomNo9L-Regu"/>
+              </w:rPr>
+            </w:pPr>
+          </w:p>
+          <w:p>
+            <w:pPr>
+              <w:rPr>
+                <w:rFonts w:ascii="NimbusRomNo9L-Regu" w:eastAsia="NimbusRomNo9L-Regu" w:hAnsi="NimbusRomNo9L-Regu" w:cs="NimbusRomNo9L-Regu"/>
+              </w:rPr>
+            </w:pPr>
+            <w:proofErr w:type="spellStart"/>
+            <w:proofErr w:type="gramStart"/>
+            <w:r>
+              <w:rPr>
+                <w:rFonts w:ascii="NimbusRomNo9L-Regu" w:eastAsia="NimbusRomNo9L-Regu" w:hAnsi="NimbusRomNo9L-Regu" w:cs="NimbusRomNo9L-Regu"/>
+              </w:rPr>
+              <w:t>int</w:t>
+            </w:r>
+            <w:proofErr w:type="spellEnd"/>
+            <w:proofErr w:type="gramEnd"/>
+            <w:r>
+              <w:rPr>
+                <w:rFonts w:ascii="NimbusRomNo9L-Regu" w:eastAsia="NimbusRomNo9L-Regu" w:hAnsi="NimbusRomNo9L-Regu" w:cs="NimbusRomNo9L-Regu"/>
+              </w:rPr>
+              <w:t xml:space="preserve"> </w:t>
+            </w:r>
+            <w:proofErr w:type="spellStart"/>
+            <w:r>
+              <w:rPr>
+                <w:rFonts w:ascii="NimbusRomNo9L-Regu" w:eastAsia="NimbusRomNo9L-Regu" w:hAnsi="NimbusRomNo9L-Regu" w:cs="NimbusRomNo9L-Regu"/>
+              </w:rPr>
+              <w:t>stackEmpty</w:t>
+            </w:r>
+            <w:proofErr w:type="spellEnd"/>
+            <w:r>
+              <w:rPr>
+                <w:rFonts w:ascii="NimbusRomNo9L-Regu" w:eastAsia="NimbusRomNo9L-Regu" w:hAnsi="NimbusRomNo9L-Regu" w:cs="NimbusRomNo9L-Regu"/>
+              </w:rPr>
+              <w:t>(</w:t>
+            </w:r>
+            <w:proofErr w:type="spellStart"/>
+            <w:r>
+              <w:rPr>
+                <w:rFonts w:ascii="NimbusRomNo9L-Regu" w:eastAsia="NimbusRomNo9L-Regu" w:hAnsi="NimbusRomNo9L-Regu" w:cs="NimbusRomNo9L-Regu"/>
+              </w:rPr>
+              <w:t>TStack</w:t>
+            </w:r>
+            <w:proofErr w:type="spellEnd"/>
+            <w:r>
+              <w:rPr>
+                <w:rFonts w:ascii="NimbusRomNo9L-Regu" w:eastAsia="NimbusRomNo9L-Regu" w:hAnsi="NimbusRomNo9L-Regu" w:cs="NimbusRomNo9L-Regu"/>
+              </w:rPr>
+              <w:t xml:space="preserve"> *</w:t>
+            </w:r>
+            <w:proofErr w:type="spellStart"/>
+            <w:r>
+              <w:rPr>
+                <w:rFonts w:ascii="NimbusRomNo9L-Regu" w:eastAsia="NimbusRomNo9L-Regu" w:hAnsi="NimbusRomNo9L-Regu" w:cs="NimbusRomNo9L-Regu"/>
+              </w:rPr>
+              <w:t>stack</w:t>
+            </w:r>
+            <w:proofErr w:type="spellEnd"/>
+            <w:r>
+              <w:rPr>
+                <w:rFonts w:ascii="NimbusRomNo9L-Regu" w:eastAsia="NimbusRomNo9L-Regu" w:hAnsi="NimbusRomNo9L-Regu" w:cs="NimbusRomNo9L-Regu"/>
+              </w:rPr>
+              <w:t>);</w:t>
+            </w:r>
+          </w:p>
+          <w:p>
+            <w:pPr>
+              <w:rPr>
+                <w:rFonts w:ascii="NimbusRomNo9L-Regu" w:eastAsia="NimbusRomNo9L-Regu" w:hAnsi="NimbusRomNo9L-Regu" w:cs="NimbusRomNo9L-Regu"/>
+              </w:rPr>
+            </w:pPr>
+          </w:p>
+          <w:p>
+            <w:pPr>
+              <w:rPr>
+                <w:rFonts w:ascii="NimbusRomNo9L-Regu" w:eastAsia="NimbusRomNo9L-Regu" w:hAnsi="NimbusRomNo9L-Regu" w:cs="NimbusRomNo9L-Regu"/>
+              </w:rPr>
+            </w:pPr>
+            <w:r>
+              <w:rPr>
+                <w:rFonts w:ascii="NimbusRomNo9L-Regu" w:eastAsia="NimbusRomNo9L-Regu" w:hAnsi="NimbusRomNo9L-Regu" w:cs="NimbusRomNo9L-Regu"/>
+              </w:rPr>
+              <w:t xml:space="preserve">// </w:t>
+            </w:r>
+            <w:proofErr w:type="spellStart"/>
+            <w:r>
+              <w:rPr>
+                <w:rFonts w:ascii="NimbusRomNo9L-Regu" w:eastAsia="NimbusRomNo9L-Regu" w:hAnsi="NimbusRomNo9L-Regu" w:cs="NimbusRomNo9L-Regu"/>
+              </w:rPr>
+              <w:t>stack.c</w:t>
+            </w:r>
+            <w:proofErr w:type="spellEnd"/>
+          </w:p>
+          <w:p>
+            <w:pPr>
+              <w:rPr>
+                <w:rFonts w:ascii="NimbusRomNo9L-Regu" w:eastAsia="NimbusRomNo9L-Regu" w:hAnsi="NimbusRomNo9L-Regu" w:cs="NimbusRomNo9L-Regu"/>
+              </w:rPr>
+            </w:pPr>
+          </w:p>
+          <w:p>
+            <w:pPr>
+              <w:rPr>
+                <w:rFonts w:ascii="NimbusRomNo9L-Regu" w:eastAsia="NimbusRomNo9L-Regu" w:hAnsi="NimbusRomNo9L-Regu" w:cs="NimbusRomNo9L-Regu"/>
+              </w:rPr>
+            </w:pPr>
+            <w:proofErr w:type="spellStart"/>
+            <w:proofErr w:type="gramStart"/>
+            <w:r>
+              <w:rPr>
+                <w:rFonts w:ascii="NimbusRomNo9L-Regu" w:eastAsia="NimbusRomNo9L-Regu" w:hAnsi="NimbusRomNo9L-Regu" w:cs="NimbusRomNo9L-Regu"/>
+              </w:rPr>
+              <w:t>int</w:t>
+            </w:r>
+            <w:proofErr w:type="spellEnd"/>
+            <w:proofErr w:type="gramEnd"/>
+            <w:r>
+              <w:rPr>
+                <w:rFonts w:ascii="NimbusRomNo9L-Regu" w:eastAsia="NimbusRomNo9L-Regu" w:hAnsi="NimbusRomNo9L-Regu" w:cs="NimbusRomNo9L-Regu"/>
+              </w:rPr>
+              <w:t xml:space="preserve"> </w:t>
+            </w:r>
+            <w:proofErr w:type="spellStart"/>
+            <w:r>
+              <w:rPr>
+                <w:rFonts w:ascii="NimbusRomNo9L-Regu" w:eastAsia="NimbusRomNo9L-Regu" w:hAnsi="NimbusRomNo9L-Regu" w:cs="NimbusRomNo9L-Regu"/>
+              </w:rPr>
+              <w:t>stackEmpty</w:t>
+            </w:r>
+            <w:proofErr w:type="spellEnd"/>
+            <w:r>
+              <w:rPr>
+                <w:rFonts w:ascii="NimbusRomNo9L-Regu" w:eastAsia="NimbusRomNo9L-Regu" w:hAnsi="NimbusRomNo9L-Regu" w:cs="NimbusRomNo9L-Regu"/>
+              </w:rPr>
+              <w:t>(</w:t>
+            </w:r>
+            <w:proofErr w:type="spellStart"/>
+            <w:r>
+              <w:rPr>
+                <w:rFonts w:ascii="NimbusRomNo9L-Regu" w:eastAsia="NimbusRomNo9L-Regu" w:hAnsi="NimbusRomNo9L-Regu" w:cs="NimbusRomNo9L-Regu"/>
+              </w:rPr>
+              <w:t>TStack</w:t>
+            </w:r>
+            <w:proofErr w:type="spellEnd"/>
+            <w:r>
+              <w:rPr>
+                <w:rFonts w:ascii="NimbusRomNo9L-Regu" w:eastAsia="NimbusRomNo9L-Regu" w:hAnsi="NimbusRomNo9L-Regu" w:cs="NimbusRomNo9L-Regu"/>
+              </w:rPr>
+              <w:t xml:space="preserve"> *</w:t>
+            </w:r>
+            <w:proofErr w:type="spellStart"/>
+            <w:r>
+              <w:rPr>
+                <w:rFonts w:ascii="NimbusRomNo9L-Regu" w:eastAsia="NimbusRomNo9L-Regu" w:hAnsi="NimbusRomNo9L-Regu" w:cs="NimbusRomNo9L-Regu"/>
+              </w:rPr>
+              <w:t>stack</w:t>
+            </w:r>
+            <w:proofErr w:type="spellEnd"/>
+            <w:r>
+              <w:rPr>
+                <w:rFonts w:ascii="NimbusRomNo9L-Regu" w:eastAsia="NimbusRomNo9L-Regu" w:hAnsi="NimbusRomNo9L-Regu" w:cs="NimbusRomNo9L-Regu"/>
+              </w:rPr>
+              <w:t>){</w:t>
             </w:r>
           </w:p>
           <w:p>
@@ -1090,20 +2614,65 @@
                 <w:rFonts w:ascii="NimbusRomNo9L-Regu" w:eastAsia="NimbusRomNo9L-Regu" w:hAnsi="NimbusRomNo9L-Regu" w:cs="NimbusRomNo9L-Regu"/>
               </w:rPr>
               <w:tab/>
-              <w:t>if(stack-&gt;top == -1){</w:t>
-            </w:r>
-          </w:p>
-          <w:p>
-            <w:pPr>
-              <w:rPr>
-                <w:rFonts w:ascii="NimbusRomNo9L-Regu" w:eastAsia="NimbusRomNo9L-Regu" w:hAnsi="NimbusRomNo9L-Regu" w:cs="NimbusRomNo9L-Regu"/>
-              </w:rPr>
-            </w:pPr>
-            <w:r>
-              <w:rPr>
-                <w:rFonts w:ascii="NimbusRomNo9L-Regu" w:eastAsia="NimbusRomNo9L-Regu" w:hAnsi="NimbusRomNo9L-Regu" w:cs="NimbusRomNo9L-Regu"/>
-              </w:rPr>
-              <w:t xml:space="preserve">        return 0;</w:t>
+            </w:r>
+            <w:proofErr w:type="spellStart"/>
+            <w:proofErr w:type="gramStart"/>
+            <w:r>
+              <w:rPr>
+                <w:rFonts w:ascii="NimbusRomNo9L-Regu" w:eastAsia="NimbusRomNo9L-Regu" w:hAnsi="NimbusRomNo9L-Regu" w:cs="NimbusRomNo9L-Regu"/>
+              </w:rPr>
+              <w:t>if</w:t>
+            </w:r>
+            <w:proofErr w:type="spellEnd"/>
+            <w:r>
+              <w:rPr>
+                <w:rFonts w:ascii="NimbusRomNo9L-Regu" w:eastAsia="NimbusRomNo9L-Regu" w:hAnsi="NimbusRomNo9L-Regu" w:cs="NimbusRomNo9L-Regu"/>
+              </w:rPr>
+              <w:t>(</w:t>
+            </w:r>
+            <w:proofErr w:type="spellStart"/>
+            <w:proofErr w:type="gramEnd"/>
+            <w:r>
+              <w:rPr>
+                <w:rFonts w:ascii="NimbusRomNo9L-Regu" w:eastAsia="NimbusRomNo9L-Regu" w:hAnsi="NimbusRomNo9L-Regu" w:cs="NimbusRomNo9L-Regu"/>
+              </w:rPr>
+              <w:t>stack</w:t>
+            </w:r>
+            <w:proofErr w:type="spellEnd"/>
+            <w:r>
+              <w:rPr>
+                <w:rFonts w:ascii="NimbusRomNo9L-Regu" w:eastAsia="NimbusRomNo9L-Regu" w:hAnsi="NimbusRomNo9L-Regu" w:cs="NimbusRomNo9L-Regu"/>
+              </w:rPr>
+              <w:t>-&gt;top == -1){</w:t>
+            </w:r>
+          </w:p>
+          <w:p>
+            <w:pPr>
+              <w:rPr>
+                <w:rFonts w:ascii="NimbusRomNo9L-Regu" w:eastAsia="NimbusRomNo9L-Regu" w:hAnsi="NimbusRomNo9L-Regu" w:cs="NimbusRomNo9L-Regu"/>
+              </w:rPr>
+            </w:pPr>
+            <w:r>
+              <w:rPr>
+                <w:rFonts w:ascii="NimbusRomNo9L-Regu" w:eastAsia="NimbusRomNo9L-Regu" w:hAnsi="NimbusRomNo9L-Regu" w:cs="NimbusRomNo9L-Regu"/>
+              </w:rPr>
+              <w:t xml:space="preserve">        </w:t>
+            </w:r>
+            <w:proofErr w:type="spellStart"/>
+            <w:proofErr w:type="gramStart"/>
+            <w:r>
+              <w:rPr>
+                <w:rFonts w:ascii="NimbusRomNo9L-Regu" w:eastAsia="NimbusRomNo9L-Regu" w:hAnsi="NimbusRomNo9L-Regu" w:cs="NimbusRomNo9L-Regu"/>
+              </w:rPr>
+              <w:t>return</w:t>
+            </w:r>
+            <w:proofErr w:type="spellEnd"/>
+            <w:proofErr w:type="gramEnd"/>
+            <w:r>
+              <w:rPr>
+                <w:rFonts w:ascii="NimbusRomNo9L-Regu" w:eastAsia="NimbusRomNo9L-Regu" w:hAnsi="NimbusRomNo9L-Regu" w:cs="NimbusRomNo9L-Regu"/>
+              </w:rPr>
+              <w:t xml:space="preserve"> 0;</w:t>
             </w:r>
           </w:p>
           <w:p>
@@ -1129,7 +2698,23 @@
               <w:rPr>
                 <w:rFonts w:ascii="NimbusRomNo9L-Regu" w:eastAsia="NimbusRomNo9L-Regu" w:hAnsi="NimbusRomNo9L-Regu" w:cs="NimbusRomNo9L-Regu"/>
               </w:rPr>
-              <w:t xml:space="preserve">    return 1;</w:t>
+              <w:t xml:space="preserve">    </w:t>
+            </w:r>
+            <w:proofErr w:type="spellStart"/>
+            <w:proofErr w:type="gramStart"/>
+            <w:r>
+              <w:rPr>
+                <w:rFonts w:ascii="NimbusRomNo9L-Regu" w:eastAsia="NimbusRomNo9L-Regu" w:hAnsi="NimbusRomNo9L-Regu" w:cs="NimbusRomNo9L-Regu"/>
+              </w:rPr>
+              <w:t>return</w:t>
+            </w:r>
+            <w:proofErr w:type="spellEnd"/>
+            <w:proofErr w:type="gramEnd"/>
+            <w:r>
+              <w:rPr>
+                <w:rFonts w:ascii="NimbusRomNo9L-Regu" w:eastAsia="NimbusRomNo9L-Regu" w:hAnsi="NimbusRomNo9L-Regu" w:cs="NimbusRomNo9L-Regu"/>
+              </w:rPr>
+              <w:t xml:space="preserve"> 1;</w:t>
             </w:r>
           </w:p>
           <w:p>
@@ -1144,6 +2729,13 @@
               </w:rPr>
               <w:t>}</w:t>
             </w:r>
+          </w:p>
+          <w:p>
+            <w:pPr>
+              <w:rPr>
+                <w:rFonts w:ascii="NimbusRomNo9L-Regu" w:eastAsia="NimbusRomNo9L-Regu" w:hAnsi="NimbusRomNo9L-Regu" w:cs="NimbusRomNo9L-Regu"/>
+              </w:rPr>
+            </w:pPr>
           </w:p>
         </w:tc>
       </w:tr>
@@ -1179,7 +2771,21 @@
           <w:rFonts w:ascii="NimbusRomNo9L-Regu" w:eastAsia="NimbusRomNo9L-Regu" w:hAnsi="NimbusRomNo9L-Regu" w:cs="NimbusRomNo9L-Regu"/>
         </w:rPr>
         <w:tab/>
-        <w:t>Desenvolva uma função que receba uma TPilha como parâmetro e inverta seu conteúdo, utilizando uma pilha auxiliar.</w:t>
+        <w:t xml:space="preserve">Desenvolva uma função que receba uma </w:t>
+      </w:r>
+      <w:proofErr w:type="spellStart"/>
+      <w:r>
+        <w:rPr>
+          <w:rFonts w:ascii="NimbusRomNo9L-Regu" w:eastAsia="NimbusRomNo9L-Regu" w:hAnsi="NimbusRomNo9L-Regu" w:cs="NimbusRomNo9L-Regu"/>
+        </w:rPr>
+        <w:t>TPilha</w:t>
+      </w:r>
+      <w:proofErr w:type="spellEnd"/>
+      <w:r>
+        <w:rPr>
+          <w:rFonts w:ascii="NimbusRomNo9L-Regu" w:eastAsia="NimbusRomNo9L-Regu" w:hAnsi="NimbusRomNo9L-Regu" w:cs="NimbusRomNo9L-Regu"/>
+        </w:rPr>
+        <w:t xml:space="preserve"> como parâmetro e inverta seu conteúdo, utilizando uma pilha auxiliar.</w:t>
       </w:r>
     </w:p>
     <w:p>
@@ -1230,85 +2836,478 @@
               <w:rPr>
                 <w:rFonts w:ascii="NimbusRomNo9L-Regu" w:eastAsia="NimbusRomNo9L-Regu" w:hAnsi="NimbusRomNo9L-Regu" w:cs="NimbusRomNo9L-Regu"/>
               </w:rPr>
-              <w:t>ok</w:t>
-            </w:r>
-          </w:p>
-          <w:p>
-            <w:pPr>
-              <w:rPr>
-                <w:rFonts w:ascii="NimbusRomNo9L-Regu" w:eastAsia="NimbusRomNo9L-Regu" w:hAnsi="NimbusRomNo9L-Regu" w:cs="NimbusRomNo9L-Regu"/>
-              </w:rPr>
-            </w:pPr>
-            <w:r>
-              <w:rPr>
-                <w:rFonts w:ascii="NimbusRomNo9L-Regu" w:eastAsia="NimbusRomNo9L-Regu" w:hAnsi="NimbusRomNo9L-Regu" w:cs="NimbusRomNo9L-Regu"/>
-              </w:rPr>
-              <w:t>void reverse(TStack *stack){</w:t>
-            </w:r>
-          </w:p>
-          <w:p>
-            <w:pPr>
-              <w:rPr>
-                <w:rFonts w:ascii="NimbusRomNo9L-Regu" w:eastAsia="NimbusRomNo9L-Regu" w:hAnsi="NimbusRomNo9L-Regu" w:cs="NimbusRomNo9L-Regu"/>
-              </w:rPr>
-            </w:pPr>
-            <w:r>
-              <w:rPr>
-                <w:rFonts w:ascii="NimbusRomNo9L-Regu" w:eastAsia="NimbusRomNo9L-Regu" w:hAnsi="NimbusRomNo9L-Regu" w:cs="NimbusRomNo9L-Regu"/>
-              </w:rPr>
-              <w:t xml:space="preserve">    TStack *stackAux = neww(stack-&gt;qtd);</w:t>
-            </w:r>
-          </w:p>
-          <w:p>
-            <w:pPr>
-              <w:rPr>
-                <w:rFonts w:ascii="NimbusRomNo9L-Regu" w:eastAsia="NimbusRomNo9L-Regu" w:hAnsi="NimbusRomNo9L-Regu" w:cs="NimbusRomNo9L-Regu"/>
-              </w:rPr>
-            </w:pPr>
-            <w:r>
-              <w:rPr>
-                <w:rFonts w:ascii="NimbusRomNo9L-Regu" w:eastAsia="NimbusRomNo9L-Regu" w:hAnsi="NimbusRomNo9L-Regu" w:cs="NimbusRomNo9L-Regu"/>
-              </w:rPr>
-              <w:t xml:space="preserve">    TStack *stackAux2 = neww(stack-&gt;qtd);</w:t>
-            </w:r>
-          </w:p>
-          <w:p>
-            <w:pPr>
-              <w:rPr>
-                <w:rFonts w:ascii="NimbusRomNo9L-Regu" w:eastAsia="NimbusRomNo9L-Regu" w:hAnsi="NimbusRomNo9L-Regu" w:cs="NimbusRomNo9L-Regu"/>
-              </w:rPr>
-            </w:pPr>
-            <w:r>
-              <w:rPr>
-                <w:rFonts w:ascii="NimbusRomNo9L-Regu" w:eastAsia="NimbusRomNo9L-Regu" w:hAnsi="NimbusRomNo9L-Regu" w:cs="NimbusRomNo9L-Regu"/>
-              </w:rPr>
-              <w:t xml:space="preserve">    int i,j, index;</w:t>
-            </w:r>
-          </w:p>
-          <w:p>
-            <w:pPr>
-              <w:rPr>
-                <w:rFonts w:ascii="NimbusRomNo9L-Regu" w:eastAsia="NimbusRomNo9L-Regu" w:hAnsi="NimbusRomNo9L-Regu" w:cs="NimbusRomNo9L-Regu"/>
-              </w:rPr>
-            </w:pPr>
-            <w:r>
-              <w:rPr>
-                <w:rFonts w:ascii="NimbusRomNo9L-Regu" w:eastAsia="NimbusRomNo9L-Regu" w:hAnsi="NimbusRomNo9L-Regu" w:cs="NimbusRomNo9L-Regu"/>
-              </w:rPr>
-              <w:t xml:space="preserve">    for(i = 0; i &lt;= stack-&gt;qtd; i++){</w:t>
-            </w:r>
-          </w:p>
-          <w:p>
-            <w:pPr>
-              <w:rPr>
-                <w:rFonts w:ascii="NimbusRomNo9L-Regu" w:eastAsia="NimbusRomNo9L-Regu" w:hAnsi="NimbusRomNo9L-Regu" w:cs="NimbusRomNo9L-Regu"/>
-              </w:rPr>
-            </w:pPr>
-            <w:r>
-              <w:rPr>
-                <w:rFonts w:ascii="NimbusRomNo9L-Regu" w:eastAsia="NimbusRomNo9L-Regu" w:hAnsi="NimbusRomNo9L-Regu" w:cs="NimbusRomNo9L-Regu"/>
-              </w:rPr>
-              <w:t xml:space="preserve">        stackUp(stackAux,unStack(stack));</w:t>
+              <w:t xml:space="preserve">// </w:t>
+            </w:r>
+            <w:proofErr w:type="spellStart"/>
+            <w:r>
+              <w:rPr>
+                <w:rFonts w:ascii="NimbusRomNo9L-Regu" w:eastAsia="NimbusRomNo9L-Regu" w:hAnsi="NimbusRomNo9L-Regu" w:cs="NimbusRomNo9L-Regu"/>
+              </w:rPr>
+              <w:t>stack.h</w:t>
+            </w:r>
+            <w:proofErr w:type="spellEnd"/>
+          </w:p>
+          <w:p>
+            <w:pPr>
+              <w:rPr>
+                <w:rFonts w:ascii="NimbusRomNo9L-Regu" w:eastAsia="NimbusRomNo9L-Regu" w:hAnsi="NimbusRomNo9L-Regu" w:cs="NimbusRomNo9L-Regu"/>
+              </w:rPr>
+            </w:pPr>
+          </w:p>
+          <w:p>
+            <w:pPr>
+              <w:rPr>
+                <w:rFonts w:ascii="NimbusRomNo9L-Regu" w:eastAsia="NimbusRomNo9L-Regu" w:hAnsi="NimbusRomNo9L-Regu" w:cs="NimbusRomNo9L-Regu"/>
+              </w:rPr>
+            </w:pPr>
+            <w:proofErr w:type="spellStart"/>
+            <w:proofErr w:type="gramStart"/>
+            <w:r>
+              <w:rPr>
+                <w:rFonts w:ascii="NimbusRomNo9L-Regu" w:eastAsia="NimbusRomNo9L-Regu" w:hAnsi="NimbusRomNo9L-Regu" w:cs="NimbusRomNo9L-Regu"/>
+              </w:rPr>
+              <w:t>void</w:t>
+            </w:r>
+            <w:proofErr w:type="spellEnd"/>
+            <w:proofErr w:type="gramEnd"/>
+            <w:r>
+              <w:rPr>
+                <w:rFonts w:ascii="NimbusRomNo9L-Regu" w:eastAsia="NimbusRomNo9L-Regu" w:hAnsi="NimbusRomNo9L-Regu" w:cs="NimbusRomNo9L-Regu"/>
+              </w:rPr>
+              <w:t xml:space="preserve"> *</w:t>
+            </w:r>
+            <w:proofErr w:type="spellStart"/>
+            <w:r>
+              <w:rPr>
+                <w:rFonts w:ascii="NimbusRomNo9L-Regu" w:eastAsia="NimbusRomNo9L-Regu" w:hAnsi="NimbusRomNo9L-Regu" w:cs="NimbusRomNo9L-Regu"/>
+              </w:rPr>
+              <w:t>reverseVector</w:t>
+            </w:r>
+            <w:proofErr w:type="spellEnd"/>
+            <w:r>
+              <w:rPr>
+                <w:rFonts w:ascii="NimbusRomNo9L-Regu" w:eastAsia="NimbusRomNo9L-Regu" w:hAnsi="NimbusRomNo9L-Regu" w:cs="NimbusRomNo9L-Regu"/>
+              </w:rPr>
+              <w:t>(</w:t>
+            </w:r>
+            <w:proofErr w:type="spellStart"/>
+            <w:r>
+              <w:rPr>
+                <w:rFonts w:ascii="NimbusRomNo9L-Regu" w:eastAsia="NimbusRomNo9L-Regu" w:hAnsi="NimbusRomNo9L-Regu" w:cs="NimbusRomNo9L-Regu"/>
+              </w:rPr>
+              <w:t>TStack</w:t>
+            </w:r>
+            <w:proofErr w:type="spellEnd"/>
+            <w:r>
+              <w:rPr>
+                <w:rFonts w:ascii="NimbusRomNo9L-Regu" w:eastAsia="NimbusRomNo9L-Regu" w:hAnsi="NimbusRomNo9L-Regu" w:cs="NimbusRomNo9L-Regu"/>
+              </w:rPr>
+              <w:t xml:space="preserve"> *</w:t>
+            </w:r>
+            <w:proofErr w:type="spellStart"/>
+            <w:r>
+              <w:rPr>
+                <w:rFonts w:ascii="NimbusRomNo9L-Regu" w:eastAsia="NimbusRomNo9L-Regu" w:hAnsi="NimbusRomNo9L-Regu" w:cs="NimbusRomNo9L-Regu"/>
+              </w:rPr>
+              <w:t>stack</w:t>
+            </w:r>
+            <w:proofErr w:type="spellEnd"/>
+            <w:r>
+              <w:rPr>
+                <w:rFonts w:ascii="NimbusRomNo9L-Regu" w:eastAsia="NimbusRomNo9L-Regu" w:hAnsi="NimbusRomNo9L-Regu" w:cs="NimbusRomNo9L-Regu"/>
+              </w:rPr>
+              <w:t>);</w:t>
+            </w:r>
+          </w:p>
+          <w:p>
+            <w:pPr>
+              <w:rPr>
+                <w:rFonts w:ascii="NimbusRomNo9L-Regu" w:eastAsia="NimbusRomNo9L-Regu" w:hAnsi="NimbusRomNo9L-Regu" w:cs="NimbusRomNo9L-Regu"/>
+              </w:rPr>
+            </w:pPr>
+          </w:p>
+          <w:p>
+            <w:pPr>
+              <w:rPr>
+                <w:rFonts w:ascii="NimbusRomNo9L-Regu" w:eastAsia="NimbusRomNo9L-Regu" w:hAnsi="NimbusRomNo9L-Regu" w:cs="NimbusRomNo9L-Regu"/>
+              </w:rPr>
+            </w:pPr>
+            <w:r>
+              <w:rPr>
+                <w:rFonts w:ascii="NimbusRomNo9L-Regu" w:eastAsia="NimbusRomNo9L-Regu" w:hAnsi="NimbusRomNo9L-Regu" w:cs="NimbusRomNo9L-Regu"/>
+              </w:rPr>
+              <w:t xml:space="preserve">// </w:t>
+            </w:r>
+            <w:proofErr w:type="spellStart"/>
+            <w:r>
+              <w:rPr>
+                <w:rFonts w:ascii="NimbusRomNo9L-Regu" w:eastAsia="NimbusRomNo9L-Regu" w:hAnsi="NimbusRomNo9L-Regu" w:cs="NimbusRomNo9L-Regu"/>
+              </w:rPr>
+              <w:t>stack.c</w:t>
+            </w:r>
+            <w:proofErr w:type="spellEnd"/>
+          </w:p>
+          <w:p>
+            <w:pPr>
+              <w:rPr>
+                <w:rFonts w:ascii="NimbusRomNo9L-Regu" w:eastAsia="NimbusRomNo9L-Regu" w:hAnsi="NimbusRomNo9L-Regu" w:cs="NimbusRomNo9L-Regu"/>
+              </w:rPr>
+            </w:pPr>
+            <w:proofErr w:type="spellStart"/>
+            <w:proofErr w:type="gramStart"/>
+            <w:r>
+              <w:rPr>
+                <w:rFonts w:ascii="NimbusRomNo9L-Regu" w:eastAsia="NimbusRomNo9L-Regu" w:hAnsi="NimbusRomNo9L-Regu" w:cs="NimbusRomNo9L-Regu"/>
+              </w:rPr>
+              <w:t>void</w:t>
+            </w:r>
+            <w:proofErr w:type="spellEnd"/>
+            <w:proofErr w:type="gramEnd"/>
+            <w:r>
+              <w:rPr>
+                <w:rFonts w:ascii="NimbusRomNo9L-Regu" w:eastAsia="NimbusRomNo9L-Regu" w:hAnsi="NimbusRomNo9L-Regu" w:cs="NimbusRomNo9L-Regu"/>
+              </w:rPr>
+              <w:t xml:space="preserve"> reverse(</w:t>
+            </w:r>
+            <w:proofErr w:type="spellStart"/>
+            <w:r>
+              <w:rPr>
+                <w:rFonts w:ascii="NimbusRomNo9L-Regu" w:eastAsia="NimbusRomNo9L-Regu" w:hAnsi="NimbusRomNo9L-Regu" w:cs="NimbusRomNo9L-Regu"/>
+              </w:rPr>
+              <w:t>TStack</w:t>
+            </w:r>
+            <w:proofErr w:type="spellEnd"/>
+            <w:r>
+              <w:rPr>
+                <w:rFonts w:ascii="NimbusRomNo9L-Regu" w:eastAsia="NimbusRomNo9L-Regu" w:hAnsi="NimbusRomNo9L-Regu" w:cs="NimbusRomNo9L-Regu"/>
+              </w:rPr>
+              <w:t xml:space="preserve"> *</w:t>
+            </w:r>
+            <w:proofErr w:type="spellStart"/>
+            <w:r>
+              <w:rPr>
+                <w:rFonts w:ascii="NimbusRomNo9L-Regu" w:eastAsia="NimbusRomNo9L-Regu" w:hAnsi="NimbusRomNo9L-Regu" w:cs="NimbusRomNo9L-Regu"/>
+              </w:rPr>
+              <w:t>stack</w:t>
+            </w:r>
+            <w:proofErr w:type="spellEnd"/>
+            <w:r>
+              <w:rPr>
+                <w:rFonts w:ascii="NimbusRomNo9L-Regu" w:eastAsia="NimbusRomNo9L-Regu" w:hAnsi="NimbusRomNo9L-Regu" w:cs="NimbusRomNo9L-Regu"/>
+              </w:rPr>
+              <w:t>){</w:t>
+            </w:r>
+          </w:p>
+          <w:p>
+            <w:pPr>
+              <w:rPr>
+                <w:rFonts w:ascii="NimbusRomNo9L-Regu" w:eastAsia="NimbusRomNo9L-Regu" w:hAnsi="NimbusRomNo9L-Regu" w:cs="NimbusRomNo9L-Regu"/>
+              </w:rPr>
+            </w:pPr>
+            <w:r>
+              <w:rPr>
+                <w:rFonts w:ascii="NimbusRomNo9L-Regu" w:eastAsia="NimbusRomNo9L-Regu" w:hAnsi="NimbusRomNo9L-Regu" w:cs="NimbusRomNo9L-Regu"/>
+              </w:rPr>
+              <w:t xml:space="preserve">    </w:t>
+            </w:r>
+            <w:proofErr w:type="spellStart"/>
+            <w:r>
+              <w:rPr>
+                <w:rFonts w:ascii="NimbusRomNo9L-Regu" w:eastAsia="NimbusRomNo9L-Regu" w:hAnsi="NimbusRomNo9L-Regu" w:cs="NimbusRomNo9L-Regu"/>
+              </w:rPr>
+              <w:t>TStack</w:t>
+            </w:r>
+            <w:proofErr w:type="spellEnd"/>
+            <w:r>
+              <w:rPr>
+                <w:rFonts w:ascii="NimbusRomNo9L-Regu" w:eastAsia="NimbusRomNo9L-Regu" w:hAnsi="NimbusRomNo9L-Regu" w:cs="NimbusRomNo9L-Regu"/>
+              </w:rPr>
+              <w:t xml:space="preserve"> *</w:t>
+            </w:r>
+            <w:proofErr w:type="spellStart"/>
+            <w:r>
+              <w:rPr>
+                <w:rFonts w:ascii="NimbusRomNo9L-Regu" w:eastAsia="NimbusRomNo9L-Regu" w:hAnsi="NimbusRomNo9L-Regu" w:cs="NimbusRomNo9L-Regu"/>
+              </w:rPr>
+              <w:t>stackAux</w:t>
+            </w:r>
+            <w:proofErr w:type="spellEnd"/>
+            <w:r>
+              <w:rPr>
+                <w:rFonts w:ascii="NimbusRomNo9L-Regu" w:eastAsia="NimbusRomNo9L-Regu" w:hAnsi="NimbusRomNo9L-Regu" w:cs="NimbusRomNo9L-Regu"/>
+              </w:rPr>
+              <w:t xml:space="preserve"> = </w:t>
+            </w:r>
+            <w:proofErr w:type="spellStart"/>
+            <w:proofErr w:type="gramStart"/>
+            <w:r>
+              <w:rPr>
+                <w:rFonts w:ascii="NimbusRomNo9L-Regu" w:eastAsia="NimbusRomNo9L-Regu" w:hAnsi="NimbusRomNo9L-Regu" w:cs="NimbusRomNo9L-Regu"/>
+              </w:rPr>
+              <w:t>neww</w:t>
+            </w:r>
+            <w:proofErr w:type="spellEnd"/>
+            <w:r>
+              <w:rPr>
+                <w:rFonts w:ascii="NimbusRomNo9L-Regu" w:eastAsia="NimbusRomNo9L-Regu" w:hAnsi="NimbusRomNo9L-Regu" w:cs="NimbusRomNo9L-Regu"/>
+              </w:rPr>
+              <w:t>(</w:t>
+            </w:r>
+            <w:proofErr w:type="spellStart"/>
+            <w:proofErr w:type="gramEnd"/>
+            <w:r>
+              <w:rPr>
+                <w:rFonts w:ascii="NimbusRomNo9L-Regu" w:eastAsia="NimbusRomNo9L-Regu" w:hAnsi="NimbusRomNo9L-Regu" w:cs="NimbusRomNo9L-Regu"/>
+              </w:rPr>
+              <w:t>stack</w:t>
+            </w:r>
+            <w:proofErr w:type="spellEnd"/>
+            <w:r>
+              <w:rPr>
+                <w:rFonts w:ascii="NimbusRomNo9L-Regu" w:eastAsia="NimbusRomNo9L-Regu" w:hAnsi="NimbusRomNo9L-Regu" w:cs="NimbusRomNo9L-Regu"/>
+              </w:rPr>
+              <w:t>-&gt;</w:t>
+            </w:r>
+            <w:proofErr w:type="spellStart"/>
+            <w:r>
+              <w:rPr>
+                <w:rFonts w:ascii="NimbusRomNo9L-Regu" w:eastAsia="NimbusRomNo9L-Regu" w:hAnsi="NimbusRomNo9L-Regu" w:cs="NimbusRomNo9L-Regu"/>
+              </w:rPr>
+              <w:t>qtd</w:t>
+            </w:r>
+            <w:proofErr w:type="spellEnd"/>
+            <w:r>
+              <w:rPr>
+                <w:rFonts w:ascii="NimbusRomNo9L-Regu" w:eastAsia="NimbusRomNo9L-Regu" w:hAnsi="NimbusRomNo9L-Regu" w:cs="NimbusRomNo9L-Regu"/>
+              </w:rPr>
+              <w:t>);</w:t>
+            </w:r>
+          </w:p>
+          <w:p>
+            <w:pPr>
+              <w:rPr>
+                <w:rFonts w:ascii="NimbusRomNo9L-Regu" w:eastAsia="NimbusRomNo9L-Regu" w:hAnsi="NimbusRomNo9L-Regu" w:cs="NimbusRomNo9L-Regu"/>
+              </w:rPr>
+            </w:pPr>
+            <w:r>
+              <w:rPr>
+                <w:rFonts w:ascii="NimbusRomNo9L-Regu" w:eastAsia="NimbusRomNo9L-Regu" w:hAnsi="NimbusRomNo9L-Regu" w:cs="NimbusRomNo9L-Regu"/>
+              </w:rPr>
+              <w:t xml:space="preserve">    </w:t>
+            </w:r>
+            <w:proofErr w:type="spellStart"/>
+            <w:r>
+              <w:rPr>
+                <w:rFonts w:ascii="NimbusRomNo9L-Regu" w:eastAsia="NimbusRomNo9L-Regu" w:hAnsi="NimbusRomNo9L-Regu" w:cs="NimbusRomNo9L-Regu"/>
+              </w:rPr>
+              <w:t>TStack</w:t>
+            </w:r>
+            <w:proofErr w:type="spellEnd"/>
+            <w:r>
+              <w:rPr>
+                <w:rFonts w:ascii="NimbusRomNo9L-Regu" w:eastAsia="NimbusRomNo9L-Regu" w:hAnsi="NimbusRomNo9L-Regu" w:cs="NimbusRomNo9L-Regu"/>
+              </w:rPr>
+              <w:t xml:space="preserve"> *stackAux2 = </w:t>
+            </w:r>
+            <w:proofErr w:type="spellStart"/>
+            <w:proofErr w:type="gramStart"/>
+            <w:r>
+              <w:rPr>
+                <w:rFonts w:ascii="NimbusRomNo9L-Regu" w:eastAsia="NimbusRomNo9L-Regu" w:hAnsi="NimbusRomNo9L-Regu" w:cs="NimbusRomNo9L-Regu"/>
+              </w:rPr>
+              <w:t>neww</w:t>
+            </w:r>
+            <w:proofErr w:type="spellEnd"/>
+            <w:r>
+              <w:rPr>
+                <w:rFonts w:ascii="NimbusRomNo9L-Regu" w:eastAsia="NimbusRomNo9L-Regu" w:hAnsi="NimbusRomNo9L-Regu" w:cs="NimbusRomNo9L-Regu"/>
+              </w:rPr>
+              <w:t>(</w:t>
+            </w:r>
+            <w:proofErr w:type="spellStart"/>
+            <w:proofErr w:type="gramEnd"/>
+            <w:r>
+              <w:rPr>
+                <w:rFonts w:ascii="NimbusRomNo9L-Regu" w:eastAsia="NimbusRomNo9L-Regu" w:hAnsi="NimbusRomNo9L-Regu" w:cs="NimbusRomNo9L-Regu"/>
+              </w:rPr>
+              <w:t>stack</w:t>
+            </w:r>
+            <w:proofErr w:type="spellEnd"/>
+            <w:r>
+              <w:rPr>
+                <w:rFonts w:ascii="NimbusRomNo9L-Regu" w:eastAsia="NimbusRomNo9L-Regu" w:hAnsi="NimbusRomNo9L-Regu" w:cs="NimbusRomNo9L-Regu"/>
+              </w:rPr>
+              <w:t>-&gt;</w:t>
+            </w:r>
+            <w:proofErr w:type="spellStart"/>
+            <w:r>
+              <w:rPr>
+                <w:rFonts w:ascii="NimbusRomNo9L-Regu" w:eastAsia="NimbusRomNo9L-Regu" w:hAnsi="NimbusRomNo9L-Regu" w:cs="NimbusRomNo9L-Regu"/>
+              </w:rPr>
+              <w:t>qtd</w:t>
+            </w:r>
+            <w:proofErr w:type="spellEnd"/>
+            <w:r>
+              <w:rPr>
+                <w:rFonts w:ascii="NimbusRomNo9L-Regu" w:eastAsia="NimbusRomNo9L-Regu" w:hAnsi="NimbusRomNo9L-Regu" w:cs="NimbusRomNo9L-Regu"/>
+              </w:rPr>
+              <w:t>);</w:t>
+            </w:r>
+          </w:p>
+          <w:p>
+            <w:pPr>
+              <w:rPr>
+                <w:rFonts w:ascii="NimbusRomNo9L-Regu" w:eastAsia="NimbusRomNo9L-Regu" w:hAnsi="NimbusRomNo9L-Regu" w:cs="NimbusRomNo9L-Regu"/>
+              </w:rPr>
+            </w:pPr>
+            <w:r>
+              <w:rPr>
+                <w:rFonts w:ascii="NimbusRomNo9L-Regu" w:eastAsia="NimbusRomNo9L-Regu" w:hAnsi="NimbusRomNo9L-Regu" w:cs="NimbusRomNo9L-Regu"/>
+              </w:rPr>
+              <w:lastRenderedPageBreak/>
+              <w:t xml:space="preserve">    </w:t>
+            </w:r>
+            <w:proofErr w:type="spellStart"/>
+            <w:proofErr w:type="gramStart"/>
+            <w:r>
+              <w:rPr>
+                <w:rFonts w:ascii="NimbusRomNo9L-Regu" w:eastAsia="NimbusRomNo9L-Regu" w:hAnsi="NimbusRomNo9L-Regu" w:cs="NimbusRomNo9L-Regu"/>
+              </w:rPr>
+              <w:t>int</w:t>
+            </w:r>
+            <w:proofErr w:type="spellEnd"/>
+            <w:proofErr w:type="gramEnd"/>
+            <w:r>
+              <w:rPr>
+                <w:rFonts w:ascii="NimbusRomNo9L-Regu" w:eastAsia="NimbusRomNo9L-Regu" w:hAnsi="NimbusRomNo9L-Regu" w:cs="NimbusRomNo9L-Regu"/>
+              </w:rPr>
+              <w:t xml:space="preserve"> </w:t>
+            </w:r>
+            <w:proofErr w:type="spellStart"/>
+            <w:r>
+              <w:rPr>
+                <w:rFonts w:ascii="NimbusRomNo9L-Regu" w:eastAsia="NimbusRomNo9L-Regu" w:hAnsi="NimbusRomNo9L-Regu" w:cs="NimbusRomNo9L-Regu"/>
+              </w:rPr>
+              <w:t>i,j</w:t>
+            </w:r>
+            <w:proofErr w:type="spellEnd"/>
+            <w:r>
+              <w:rPr>
+                <w:rFonts w:ascii="NimbusRomNo9L-Regu" w:eastAsia="NimbusRomNo9L-Regu" w:hAnsi="NimbusRomNo9L-Regu" w:cs="NimbusRomNo9L-Regu"/>
+              </w:rPr>
+              <w:t>, index;</w:t>
+            </w:r>
+          </w:p>
+          <w:p>
+            <w:pPr>
+              <w:rPr>
+                <w:rFonts w:ascii="NimbusRomNo9L-Regu" w:eastAsia="NimbusRomNo9L-Regu" w:hAnsi="NimbusRomNo9L-Regu" w:cs="NimbusRomNo9L-Regu"/>
+              </w:rPr>
+            </w:pPr>
+            <w:r>
+              <w:rPr>
+                <w:rFonts w:ascii="NimbusRomNo9L-Regu" w:eastAsia="NimbusRomNo9L-Regu" w:hAnsi="NimbusRomNo9L-Regu" w:cs="NimbusRomNo9L-Regu"/>
+              </w:rPr>
+              <w:t xml:space="preserve">    </w:t>
+            </w:r>
+            <w:proofErr w:type="gramStart"/>
+            <w:r>
+              <w:rPr>
+                <w:rFonts w:ascii="NimbusRomNo9L-Regu" w:eastAsia="NimbusRomNo9L-Regu" w:hAnsi="NimbusRomNo9L-Regu" w:cs="NimbusRomNo9L-Regu"/>
+              </w:rPr>
+              <w:t>for(</w:t>
+            </w:r>
+            <w:proofErr w:type="gramEnd"/>
+            <w:r>
+              <w:rPr>
+                <w:rFonts w:ascii="NimbusRomNo9L-Regu" w:eastAsia="NimbusRomNo9L-Regu" w:hAnsi="NimbusRomNo9L-Regu" w:cs="NimbusRomNo9L-Regu"/>
+              </w:rPr>
+              <w:t xml:space="preserve">i = 0; i &lt;= </w:t>
+            </w:r>
+            <w:proofErr w:type="spellStart"/>
+            <w:r>
+              <w:rPr>
+                <w:rFonts w:ascii="NimbusRomNo9L-Regu" w:eastAsia="NimbusRomNo9L-Regu" w:hAnsi="NimbusRomNo9L-Regu" w:cs="NimbusRomNo9L-Regu"/>
+              </w:rPr>
+              <w:t>stack</w:t>
+            </w:r>
+            <w:proofErr w:type="spellEnd"/>
+            <w:r>
+              <w:rPr>
+                <w:rFonts w:ascii="NimbusRomNo9L-Regu" w:eastAsia="NimbusRomNo9L-Regu" w:hAnsi="NimbusRomNo9L-Regu" w:cs="NimbusRomNo9L-Regu"/>
+              </w:rPr>
+              <w:t>-&gt;</w:t>
+            </w:r>
+            <w:proofErr w:type="spellStart"/>
+            <w:r>
+              <w:rPr>
+                <w:rFonts w:ascii="NimbusRomNo9L-Regu" w:eastAsia="NimbusRomNo9L-Regu" w:hAnsi="NimbusRomNo9L-Regu" w:cs="NimbusRomNo9L-Regu"/>
+              </w:rPr>
+              <w:t>qtd</w:t>
+            </w:r>
+            <w:proofErr w:type="spellEnd"/>
+            <w:r>
+              <w:rPr>
+                <w:rFonts w:ascii="NimbusRomNo9L-Regu" w:eastAsia="NimbusRomNo9L-Regu" w:hAnsi="NimbusRomNo9L-Regu" w:cs="NimbusRomNo9L-Regu"/>
+              </w:rPr>
+              <w:t>; i++){</w:t>
+            </w:r>
+          </w:p>
+          <w:p>
+            <w:pPr>
+              <w:rPr>
+                <w:rFonts w:ascii="NimbusRomNo9L-Regu" w:eastAsia="NimbusRomNo9L-Regu" w:hAnsi="NimbusRomNo9L-Regu" w:cs="NimbusRomNo9L-Regu"/>
+              </w:rPr>
+            </w:pPr>
+            <w:r>
+              <w:rPr>
+                <w:rFonts w:ascii="NimbusRomNo9L-Regu" w:eastAsia="NimbusRomNo9L-Regu" w:hAnsi="NimbusRomNo9L-Regu" w:cs="NimbusRomNo9L-Regu"/>
+              </w:rPr>
+              <w:t xml:space="preserve">        </w:t>
+            </w:r>
+            <w:proofErr w:type="spellStart"/>
+            <w:proofErr w:type="gramStart"/>
+            <w:r>
+              <w:rPr>
+                <w:rFonts w:ascii="NimbusRomNo9L-Regu" w:eastAsia="NimbusRomNo9L-Regu" w:hAnsi="NimbusRomNo9L-Regu" w:cs="NimbusRomNo9L-Regu"/>
+              </w:rPr>
+              <w:t>stackUp</w:t>
+            </w:r>
+            <w:proofErr w:type="spellEnd"/>
+            <w:r>
+              <w:rPr>
+                <w:rFonts w:ascii="NimbusRomNo9L-Regu" w:eastAsia="NimbusRomNo9L-Regu" w:hAnsi="NimbusRomNo9L-Regu" w:cs="NimbusRomNo9L-Regu"/>
+              </w:rPr>
+              <w:t>(</w:t>
+            </w:r>
+            <w:proofErr w:type="spellStart"/>
+            <w:proofErr w:type="gramEnd"/>
+            <w:r>
+              <w:rPr>
+                <w:rFonts w:ascii="NimbusRomNo9L-Regu" w:eastAsia="NimbusRomNo9L-Regu" w:hAnsi="NimbusRomNo9L-Regu" w:cs="NimbusRomNo9L-Regu"/>
+              </w:rPr>
+              <w:t>stackAux,unStack</w:t>
+            </w:r>
+            <w:proofErr w:type="spellEnd"/>
+            <w:r>
+              <w:rPr>
+                <w:rFonts w:ascii="NimbusRomNo9L-Regu" w:eastAsia="NimbusRomNo9L-Regu" w:hAnsi="NimbusRomNo9L-Regu" w:cs="NimbusRomNo9L-Regu"/>
+              </w:rPr>
+              <w:t>(</w:t>
+            </w:r>
+            <w:proofErr w:type="spellStart"/>
+            <w:r>
+              <w:rPr>
+                <w:rFonts w:ascii="NimbusRomNo9L-Regu" w:eastAsia="NimbusRomNo9L-Regu" w:hAnsi="NimbusRomNo9L-Regu" w:cs="NimbusRomNo9L-Regu"/>
+              </w:rPr>
+              <w:t>stack</w:t>
+            </w:r>
+            <w:proofErr w:type="spellEnd"/>
+            <w:r>
+              <w:rPr>
+                <w:rFonts w:ascii="NimbusRomNo9L-Regu" w:eastAsia="NimbusRomNo9L-Regu" w:hAnsi="NimbusRomNo9L-Regu" w:cs="NimbusRomNo9L-Regu"/>
+              </w:rPr>
+              <w:t>));</w:t>
             </w:r>
           </w:p>
           <w:p>
@@ -1341,20 +3340,98 @@
               <w:rPr>
                 <w:rFonts w:ascii="NimbusRomNo9L-Regu" w:eastAsia="NimbusRomNo9L-Regu" w:hAnsi="NimbusRomNo9L-Regu" w:cs="NimbusRomNo9L-Regu"/>
               </w:rPr>
-              <w:t xml:space="preserve">    for(j = 0; j &lt;= stack-&gt;qtd; j++){</w:t>
-            </w:r>
-          </w:p>
-          <w:p>
-            <w:pPr>
-              <w:rPr>
-                <w:rFonts w:ascii="NimbusRomNo9L-Regu" w:eastAsia="NimbusRomNo9L-Regu" w:hAnsi="NimbusRomNo9L-Regu" w:cs="NimbusRomNo9L-Regu"/>
-              </w:rPr>
-            </w:pPr>
-            <w:r>
-              <w:rPr>
-                <w:rFonts w:ascii="NimbusRomNo9L-Regu" w:eastAsia="NimbusRomNo9L-Regu" w:hAnsi="NimbusRomNo9L-Regu" w:cs="NimbusRomNo9L-Regu"/>
-              </w:rPr>
-              <w:t xml:space="preserve">        stackUp(stackAux2,unStack(stackAux));</w:t>
+              <w:t xml:space="preserve">    </w:t>
+            </w:r>
+            <w:proofErr w:type="gramStart"/>
+            <w:r>
+              <w:rPr>
+                <w:rFonts w:ascii="NimbusRomNo9L-Regu" w:eastAsia="NimbusRomNo9L-Regu" w:hAnsi="NimbusRomNo9L-Regu" w:cs="NimbusRomNo9L-Regu"/>
+              </w:rPr>
+              <w:t>for(</w:t>
+            </w:r>
+            <w:proofErr w:type="gramEnd"/>
+            <w:r>
+              <w:rPr>
+                <w:rFonts w:ascii="NimbusRomNo9L-Regu" w:eastAsia="NimbusRomNo9L-Regu" w:hAnsi="NimbusRomNo9L-Regu" w:cs="NimbusRomNo9L-Regu"/>
+              </w:rPr>
+              <w:t xml:space="preserve">j = 0; j &lt;= </w:t>
+            </w:r>
+            <w:proofErr w:type="spellStart"/>
+            <w:r>
+              <w:rPr>
+                <w:rFonts w:ascii="NimbusRomNo9L-Regu" w:eastAsia="NimbusRomNo9L-Regu" w:hAnsi="NimbusRomNo9L-Regu" w:cs="NimbusRomNo9L-Regu"/>
+              </w:rPr>
+              <w:t>stack</w:t>
+            </w:r>
+            <w:proofErr w:type="spellEnd"/>
+            <w:r>
+              <w:rPr>
+                <w:rFonts w:ascii="NimbusRomNo9L-Regu" w:eastAsia="NimbusRomNo9L-Regu" w:hAnsi="NimbusRomNo9L-Regu" w:cs="NimbusRomNo9L-Regu"/>
+              </w:rPr>
+              <w:t>-&gt;</w:t>
+            </w:r>
+            <w:proofErr w:type="spellStart"/>
+            <w:r>
+              <w:rPr>
+                <w:rFonts w:ascii="NimbusRomNo9L-Regu" w:eastAsia="NimbusRomNo9L-Regu" w:hAnsi="NimbusRomNo9L-Regu" w:cs="NimbusRomNo9L-Regu"/>
+              </w:rPr>
+              <w:t>qtd</w:t>
+            </w:r>
+            <w:proofErr w:type="spellEnd"/>
+            <w:r>
+              <w:rPr>
+                <w:rFonts w:ascii="NimbusRomNo9L-Regu" w:eastAsia="NimbusRomNo9L-Regu" w:hAnsi="NimbusRomNo9L-Regu" w:cs="NimbusRomNo9L-Regu"/>
+              </w:rPr>
+              <w:t>; j++){</w:t>
+            </w:r>
+          </w:p>
+          <w:p>
+            <w:pPr>
+              <w:rPr>
+                <w:rFonts w:ascii="NimbusRomNo9L-Regu" w:eastAsia="NimbusRomNo9L-Regu" w:hAnsi="NimbusRomNo9L-Regu" w:cs="NimbusRomNo9L-Regu"/>
+              </w:rPr>
+            </w:pPr>
+            <w:r>
+              <w:rPr>
+                <w:rFonts w:ascii="NimbusRomNo9L-Regu" w:eastAsia="NimbusRomNo9L-Regu" w:hAnsi="NimbusRomNo9L-Regu" w:cs="NimbusRomNo9L-Regu"/>
+              </w:rPr>
+              <w:t xml:space="preserve">        </w:t>
+            </w:r>
+            <w:proofErr w:type="spellStart"/>
+            <w:proofErr w:type="gramStart"/>
+            <w:r>
+              <w:rPr>
+                <w:rFonts w:ascii="NimbusRomNo9L-Regu" w:eastAsia="NimbusRomNo9L-Regu" w:hAnsi="NimbusRomNo9L-Regu" w:cs="NimbusRomNo9L-Regu"/>
+              </w:rPr>
+              <w:t>stackUp</w:t>
+            </w:r>
+            <w:proofErr w:type="spellEnd"/>
+            <w:r>
+              <w:rPr>
+                <w:rFonts w:ascii="NimbusRomNo9L-Regu" w:eastAsia="NimbusRomNo9L-Regu" w:hAnsi="NimbusRomNo9L-Regu" w:cs="NimbusRomNo9L-Regu"/>
+              </w:rPr>
+              <w:t>(</w:t>
+            </w:r>
+            <w:proofErr w:type="gramEnd"/>
+            <w:r>
+              <w:rPr>
+                <w:rFonts w:ascii="NimbusRomNo9L-Regu" w:eastAsia="NimbusRomNo9L-Regu" w:hAnsi="NimbusRomNo9L-Regu" w:cs="NimbusRomNo9L-Regu"/>
+              </w:rPr>
+              <w:t>stackAux2,unStack(</w:t>
+            </w:r>
+            <w:proofErr w:type="spellStart"/>
+            <w:r>
+              <w:rPr>
+                <w:rFonts w:ascii="NimbusRomNo9L-Regu" w:eastAsia="NimbusRomNo9L-Regu" w:hAnsi="NimbusRomNo9L-Regu" w:cs="NimbusRomNo9L-Regu"/>
+              </w:rPr>
+              <w:t>stackAux</w:t>
+            </w:r>
+            <w:proofErr w:type="spellEnd"/>
+            <w:r>
+              <w:rPr>
+                <w:rFonts w:ascii="NimbusRomNo9L-Regu" w:eastAsia="NimbusRomNo9L-Regu" w:hAnsi="NimbusRomNo9L-Regu" w:cs="NimbusRomNo9L-Regu"/>
+              </w:rPr>
+              <w:t>));</w:t>
             </w:r>
           </w:p>
           <w:p>
@@ -1387,20 +3464,92 @@
               <w:rPr>
                 <w:rFonts w:ascii="NimbusRomNo9L-Regu" w:eastAsia="NimbusRomNo9L-Regu" w:hAnsi="NimbusRomNo9L-Regu" w:cs="NimbusRomNo9L-Regu"/>
               </w:rPr>
-              <w:t xml:space="preserve">   for(index = 0; index &lt;= stack-&gt;qtd; index++){</w:t>
-            </w:r>
-          </w:p>
-          <w:p>
-            <w:pPr>
-              <w:rPr>
-                <w:rFonts w:ascii="NimbusRomNo9L-Regu" w:eastAsia="NimbusRomNo9L-Regu" w:hAnsi="NimbusRomNo9L-Regu" w:cs="NimbusRomNo9L-Regu"/>
-              </w:rPr>
-            </w:pPr>
-            <w:r>
-              <w:rPr>
-                <w:rFonts w:ascii="NimbusRomNo9L-Regu" w:eastAsia="NimbusRomNo9L-Regu" w:hAnsi="NimbusRomNo9L-Regu" w:cs="NimbusRomNo9L-Regu"/>
-              </w:rPr>
-              <w:t xml:space="preserve">        stackUp(stack,unStack(stackAux2));</w:t>
+              <w:t xml:space="preserve">   </w:t>
+            </w:r>
+            <w:proofErr w:type="gramStart"/>
+            <w:r>
+              <w:rPr>
+                <w:rFonts w:ascii="NimbusRomNo9L-Regu" w:eastAsia="NimbusRomNo9L-Regu" w:hAnsi="NimbusRomNo9L-Regu" w:cs="NimbusRomNo9L-Regu"/>
+              </w:rPr>
+              <w:t>for(</w:t>
+            </w:r>
+            <w:proofErr w:type="gramEnd"/>
+            <w:r>
+              <w:rPr>
+                <w:rFonts w:ascii="NimbusRomNo9L-Regu" w:eastAsia="NimbusRomNo9L-Regu" w:hAnsi="NimbusRomNo9L-Regu" w:cs="NimbusRomNo9L-Regu"/>
+              </w:rPr>
+              <w:t xml:space="preserve">index = 0; index &lt;= </w:t>
+            </w:r>
+            <w:proofErr w:type="spellStart"/>
+            <w:r>
+              <w:rPr>
+                <w:rFonts w:ascii="NimbusRomNo9L-Regu" w:eastAsia="NimbusRomNo9L-Regu" w:hAnsi="NimbusRomNo9L-Regu" w:cs="NimbusRomNo9L-Regu"/>
+              </w:rPr>
+              <w:t>stack</w:t>
+            </w:r>
+            <w:proofErr w:type="spellEnd"/>
+            <w:r>
+              <w:rPr>
+                <w:rFonts w:ascii="NimbusRomNo9L-Regu" w:eastAsia="NimbusRomNo9L-Regu" w:hAnsi="NimbusRomNo9L-Regu" w:cs="NimbusRomNo9L-Regu"/>
+              </w:rPr>
+              <w:t>-&gt;</w:t>
+            </w:r>
+            <w:proofErr w:type="spellStart"/>
+            <w:r>
+              <w:rPr>
+                <w:rFonts w:ascii="NimbusRomNo9L-Regu" w:eastAsia="NimbusRomNo9L-Regu" w:hAnsi="NimbusRomNo9L-Regu" w:cs="NimbusRomNo9L-Regu"/>
+              </w:rPr>
+              <w:t>qtd</w:t>
+            </w:r>
+            <w:proofErr w:type="spellEnd"/>
+            <w:r>
+              <w:rPr>
+                <w:rFonts w:ascii="NimbusRomNo9L-Regu" w:eastAsia="NimbusRomNo9L-Regu" w:hAnsi="NimbusRomNo9L-Regu" w:cs="NimbusRomNo9L-Regu"/>
+              </w:rPr>
+              <w:t>; index++){</w:t>
+            </w:r>
+          </w:p>
+          <w:p>
+            <w:pPr>
+              <w:rPr>
+                <w:rFonts w:ascii="NimbusRomNo9L-Regu" w:eastAsia="NimbusRomNo9L-Regu" w:hAnsi="NimbusRomNo9L-Regu" w:cs="NimbusRomNo9L-Regu"/>
+              </w:rPr>
+            </w:pPr>
+            <w:r>
+              <w:rPr>
+                <w:rFonts w:ascii="NimbusRomNo9L-Regu" w:eastAsia="NimbusRomNo9L-Regu" w:hAnsi="NimbusRomNo9L-Regu" w:cs="NimbusRomNo9L-Regu"/>
+              </w:rPr>
+              <w:t xml:space="preserve">        </w:t>
+            </w:r>
+            <w:proofErr w:type="spellStart"/>
+            <w:proofErr w:type="gramStart"/>
+            <w:r>
+              <w:rPr>
+                <w:rFonts w:ascii="NimbusRomNo9L-Regu" w:eastAsia="NimbusRomNo9L-Regu" w:hAnsi="NimbusRomNo9L-Regu" w:cs="NimbusRomNo9L-Regu"/>
+              </w:rPr>
+              <w:t>stackUp</w:t>
+            </w:r>
+            <w:proofErr w:type="spellEnd"/>
+            <w:r>
+              <w:rPr>
+                <w:rFonts w:ascii="NimbusRomNo9L-Regu" w:eastAsia="NimbusRomNo9L-Regu" w:hAnsi="NimbusRomNo9L-Regu" w:cs="NimbusRomNo9L-Regu"/>
+              </w:rPr>
+              <w:t>(</w:t>
+            </w:r>
+            <w:proofErr w:type="spellStart"/>
+            <w:proofErr w:type="gramEnd"/>
+            <w:r>
+              <w:rPr>
+                <w:rFonts w:ascii="NimbusRomNo9L-Regu" w:eastAsia="NimbusRomNo9L-Regu" w:hAnsi="NimbusRomNo9L-Regu" w:cs="NimbusRomNo9L-Regu"/>
+              </w:rPr>
+              <w:t>stack,unStack</w:t>
+            </w:r>
+            <w:proofErr w:type="spellEnd"/>
+            <w:r>
+              <w:rPr>
+                <w:rFonts w:ascii="NimbusRomNo9L-Regu" w:eastAsia="NimbusRomNo9L-Regu" w:hAnsi="NimbusRomNo9L-Regu" w:cs="NimbusRomNo9L-Regu"/>
+              </w:rPr>
+              <w:t>(stackAux2));</w:t>
             </w:r>
           </w:p>
           <w:p>
@@ -1435,6 +3584,8 @@
                 <w:rFonts w:ascii="NimbusRomNo9L-Regu" w:eastAsia="NimbusRomNo9L-Regu" w:hAnsi="NimbusRomNo9L-Regu" w:cs="NimbusRomNo9L-Regu"/>
               </w:rPr>
             </w:pPr>
+            <w:bookmarkStart w:id="0" w:name="_GoBack"/>
+            <w:bookmarkEnd w:id="0"/>
           </w:p>
         </w:tc>
       </w:tr>
@@ -1486,8 +3637,8 @@
           <w:rFonts w:ascii="NimbusRomNo9L-Regu" w:eastAsia="NimbusRomNo9L-Regu" w:hAnsi="NimbusRomNo9L-Regu" w:cs="NimbusRomNo9L-Regu"/>
         </w:rPr>
       </w:pPr>
-      <w:bookmarkStart w:id="0" w:name="_heading=h.gjdgxs" w:colFirst="0" w:colLast="0"/>
-      <w:bookmarkEnd w:id="0"/>
+      <w:bookmarkStart w:id="1" w:name="_heading=h.gjdgxs" w:colFirst="0" w:colLast="0"/>
+      <w:bookmarkEnd w:id="1"/>
       <w:r>
         <w:rPr>
           <w:rFonts w:ascii="NimbusRomNo9L-Regu" w:eastAsia="NimbusRomNo9L-Regu" w:hAnsi="NimbusRomNo9L-Regu" w:cs="NimbusRomNo9L-Regu"/>
@@ -1504,7 +3655,35 @@
           <w:rFonts w:ascii="NimbusRomNo9L-Regu" w:eastAsia="NimbusRomNo9L-Regu" w:hAnsi="NimbusRomNo9L-Regu" w:cs="NimbusRomNo9L-Regu"/>
         </w:rPr>
         <w:tab/>
-        <w:t>Desenvolva uma função que receba uma TPilha e um valor n como parâmetros e remova a primeira ocorrência de n da pilha, se houver. A função poderá utilizar uma pilha auxiliar e só poderá utilizar as operações de pilha para manipular seus elementos.</w:t>
+        <w:t xml:space="preserve">Desenvolva uma função que receba uma </w:t>
+      </w:r>
+      <w:proofErr w:type="spellStart"/>
+      <w:r>
+        <w:rPr>
+          <w:rFonts w:ascii="NimbusRomNo9L-Regu" w:eastAsia="NimbusRomNo9L-Regu" w:hAnsi="NimbusRomNo9L-Regu" w:cs="NimbusRomNo9L-Regu"/>
+        </w:rPr>
+        <w:t>TPilha</w:t>
+      </w:r>
+      <w:proofErr w:type="spellEnd"/>
+      <w:r>
+        <w:rPr>
+          <w:rFonts w:ascii="NimbusRomNo9L-Regu" w:eastAsia="NimbusRomNo9L-Regu" w:hAnsi="NimbusRomNo9L-Regu" w:cs="NimbusRomNo9L-Regu"/>
+        </w:rPr>
+        <w:t xml:space="preserve"> e um valor n como parâmetros e remova a primeira ocorrência de </w:t>
+      </w:r>
+      <w:proofErr w:type="gramStart"/>
+      <w:r>
+        <w:rPr>
+          <w:rFonts w:ascii="NimbusRomNo9L-Regu" w:eastAsia="NimbusRomNo9L-Regu" w:hAnsi="NimbusRomNo9L-Regu" w:cs="NimbusRomNo9L-Regu"/>
+        </w:rPr>
+        <w:t>n</w:t>
+      </w:r>
+      <w:proofErr w:type="gramEnd"/>
+      <w:r>
+        <w:rPr>
+          <w:rFonts w:ascii="NimbusRomNo9L-Regu" w:eastAsia="NimbusRomNo9L-Regu" w:hAnsi="NimbusRomNo9L-Regu" w:cs="NimbusRomNo9L-Regu"/>
+        </w:rPr>
+        <w:t xml:space="preserve"> da pilha, se houver. A função poderá utilizar uma pilha auxiliar e só poderá utilizar as operações de pilha para manipular seus elementos.</w:t>
       </w:r>
     </w:p>
     <w:p>
@@ -1544,90 +3723,293 @@
                 <w:rFonts w:ascii="NimbusRomNo9L-Regu" w:eastAsia="NimbusRomNo9L-Regu" w:hAnsi="NimbusRomNo9L-Regu" w:cs="NimbusRomNo9L-Regu"/>
               </w:rPr>
             </w:pPr>
-            <w:bookmarkStart w:id="1" w:name="_GoBack"/>
-            <w:r>
-              <w:rPr>
-                <w:rFonts w:ascii="NimbusRomNo9L-Regu" w:eastAsia="NimbusRomNo9L-Regu" w:hAnsi="NimbusRomNo9L-Regu" w:cs="NimbusRomNo9L-Regu"/>
-              </w:rPr>
-              <w:t>int removerValor(TPilha *pilha, int valor){</w:t>
-            </w:r>
-          </w:p>
-          <w:p>
-            <w:pPr>
-              <w:rPr>
-                <w:rFonts w:ascii="NimbusRomNo9L-Regu" w:eastAsia="NimbusRomNo9L-Regu" w:hAnsi="NimbusRomNo9L-Regu" w:cs="NimbusRomNo9L-Regu"/>
-              </w:rPr>
-            </w:pPr>
-            <w:r>
-              <w:rPr>
-                <w:rFonts w:ascii="NimbusRomNo9L-Regu" w:eastAsia="NimbusRomNo9L-Regu" w:hAnsi="NimbusRomNo9L-Regu" w:cs="NimbusRomNo9L-Regu"/>
-              </w:rPr>
-              <w:t xml:space="preserve">    if(estaVazia(pilha) == 1){</w:t>
-            </w:r>
-          </w:p>
-          <w:p>
-            <w:pPr>
-              <w:rPr>
-                <w:rFonts w:ascii="NimbusRomNo9L-Regu" w:eastAsia="NimbusRomNo9L-Regu" w:hAnsi="NimbusRomNo9L-Regu" w:cs="NimbusRomNo9L-Regu"/>
-              </w:rPr>
-            </w:pPr>
-            <w:r>
-              <w:rPr>
-                <w:rFonts w:ascii="NimbusRomNo9L-Regu" w:eastAsia="NimbusRomNo9L-Regu" w:hAnsi="NimbusRomNo9L-Regu" w:cs="NimbusRomNo9L-Regu"/>
-              </w:rPr>
-              <w:t xml:space="preserve">        TPilha *pilhaAuxiliar = criar(pilha-&gt;quantidade);</w:t>
-            </w:r>
-          </w:p>
-          <w:p>
-            <w:pPr>
-              <w:rPr>
-                <w:rFonts w:ascii="NimbusRomNo9L-Regu" w:eastAsia="NimbusRomNo9L-Regu" w:hAnsi="NimbusRomNo9L-Regu" w:cs="NimbusRomNo9L-Regu"/>
-              </w:rPr>
-            </w:pPr>
-            <w:r>
-              <w:rPr>
-                <w:rFonts w:ascii="NimbusRomNo9L-Regu" w:eastAsia="NimbusRomNo9L-Regu" w:hAnsi="NimbusRomNo9L-Regu" w:cs="NimbusRomNo9L-Regu"/>
-              </w:rPr>
-              <w:t xml:space="preserve">        int i,j;</w:t>
-            </w:r>
-          </w:p>
-          <w:p>
-            <w:pPr>
-              <w:rPr>
-                <w:rFonts w:ascii="NimbusRomNo9L-Regu" w:eastAsia="NimbusRomNo9L-Regu" w:hAnsi="NimbusRomNo9L-Regu" w:cs="NimbusRomNo9L-Regu"/>
-              </w:rPr>
-            </w:pPr>
-            <w:r>
-              <w:rPr>
-                <w:rFonts w:ascii="NimbusRomNo9L-Regu" w:eastAsia="NimbusRomNo9L-Regu" w:hAnsi="NimbusRomNo9L-Regu" w:cs="NimbusRomNo9L-Regu"/>
-              </w:rPr>
-              <w:t xml:space="preserve">        for(i = 0; i &lt;= pilha-&gt;quantidade; i++){</w:t>
-            </w:r>
-          </w:p>
-          <w:p>
-            <w:pPr>
-              <w:rPr>
-                <w:rFonts w:ascii="NimbusRomNo9L-Regu" w:eastAsia="NimbusRomNo9L-Regu" w:hAnsi="NimbusRomNo9L-Regu" w:cs="NimbusRomNo9L-Regu"/>
-              </w:rPr>
-            </w:pPr>
-            <w:r>
-              <w:rPr>
-                <w:rFonts w:ascii="NimbusRomNo9L-Regu" w:eastAsia="NimbusRomNo9L-Regu" w:hAnsi="NimbusRomNo9L-Regu" w:cs="NimbusRomNo9L-Regu"/>
-              </w:rPr>
-              <w:t xml:space="preserve">            if(topo(pilha) == valor){</w:t>
-            </w:r>
-          </w:p>
-          <w:p>
-            <w:pPr>
-              <w:rPr>
-                <w:rFonts w:ascii="NimbusRomNo9L-Regu" w:eastAsia="NimbusRomNo9L-Regu" w:hAnsi="NimbusRomNo9L-Regu" w:cs="NimbusRomNo9L-Regu"/>
-              </w:rPr>
-            </w:pPr>
-            <w:r>
-              <w:rPr>
-                <w:rFonts w:ascii="NimbusRomNo9L-Regu" w:eastAsia="NimbusRomNo9L-Regu" w:hAnsi="NimbusRomNo9L-Regu" w:cs="NimbusRomNo9L-Regu"/>
-              </w:rPr>
-              <w:t xml:space="preserve">                desempilhar(pilha);</w:t>
+            <w:proofErr w:type="spellStart"/>
+            <w:proofErr w:type="gramStart"/>
+            <w:r>
+              <w:rPr>
+                <w:rFonts w:ascii="NimbusRomNo9L-Regu" w:eastAsia="NimbusRomNo9L-Regu" w:hAnsi="NimbusRomNo9L-Regu" w:cs="NimbusRomNo9L-Regu"/>
+              </w:rPr>
+              <w:t>int</w:t>
+            </w:r>
+            <w:proofErr w:type="spellEnd"/>
+            <w:proofErr w:type="gramEnd"/>
+            <w:r>
+              <w:rPr>
+                <w:rFonts w:ascii="NimbusRomNo9L-Regu" w:eastAsia="NimbusRomNo9L-Regu" w:hAnsi="NimbusRomNo9L-Regu" w:cs="NimbusRomNo9L-Regu"/>
+              </w:rPr>
+              <w:t xml:space="preserve"> </w:t>
+            </w:r>
+            <w:proofErr w:type="spellStart"/>
+            <w:r>
+              <w:rPr>
+                <w:rFonts w:ascii="NimbusRomNo9L-Regu" w:eastAsia="NimbusRomNo9L-Regu" w:hAnsi="NimbusRomNo9L-Regu" w:cs="NimbusRomNo9L-Regu"/>
+              </w:rPr>
+              <w:t>removerValor</w:t>
+            </w:r>
+            <w:proofErr w:type="spellEnd"/>
+            <w:r>
+              <w:rPr>
+                <w:rFonts w:ascii="NimbusRomNo9L-Regu" w:eastAsia="NimbusRomNo9L-Regu" w:hAnsi="NimbusRomNo9L-Regu" w:cs="NimbusRomNo9L-Regu"/>
+              </w:rPr>
+              <w:t>(</w:t>
+            </w:r>
+            <w:proofErr w:type="spellStart"/>
+            <w:r>
+              <w:rPr>
+                <w:rFonts w:ascii="NimbusRomNo9L-Regu" w:eastAsia="NimbusRomNo9L-Regu" w:hAnsi="NimbusRomNo9L-Regu" w:cs="NimbusRomNo9L-Regu"/>
+              </w:rPr>
+              <w:t>TPilha</w:t>
+            </w:r>
+            <w:proofErr w:type="spellEnd"/>
+            <w:r>
+              <w:rPr>
+                <w:rFonts w:ascii="NimbusRomNo9L-Regu" w:eastAsia="NimbusRomNo9L-Regu" w:hAnsi="NimbusRomNo9L-Regu" w:cs="NimbusRomNo9L-Regu"/>
+              </w:rPr>
+              <w:t xml:space="preserve"> *pilha, </w:t>
+            </w:r>
+            <w:proofErr w:type="spellStart"/>
+            <w:r>
+              <w:rPr>
+                <w:rFonts w:ascii="NimbusRomNo9L-Regu" w:eastAsia="NimbusRomNo9L-Regu" w:hAnsi="NimbusRomNo9L-Regu" w:cs="NimbusRomNo9L-Regu"/>
+              </w:rPr>
+              <w:t>int</w:t>
+            </w:r>
+            <w:proofErr w:type="spellEnd"/>
+            <w:r>
+              <w:rPr>
+                <w:rFonts w:ascii="NimbusRomNo9L-Regu" w:eastAsia="NimbusRomNo9L-Regu" w:hAnsi="NimbusRomNo9L-Regu" w:cs="NimbusRomNo9L-Regu"/>
+              </w:rPr>
+              <w:t xml:space="preserve"> valor){</w:t>
+            </w:r>
+          </w:p>
+          <w:p>
+            <w:pPr>
+              <w:rPr>
+                <w:rFonts w:ascii="NimbusRomNo9L-Regu" w:eastAsia="NimbusRomNo9L-Regu" w:hAnsi="NimbusRomNo9L-Regu" w:cs="NimbusRomNo9L-Regu"/>
+              </w:rPr>
+            </w:pPr>
+            <w:r>
+              <w:rPr>
+                <w:rFonts w:ascii="NimbusRomNo9L-Regu" w:eastAsia="NimbusRomNo9L-Regu" w:hAnsi="NimbusRomNo9L-Regu" w:cs="NimbusRomNo9L-Regu"/>
+              </w:rPr>
+              <w:t xml:space="preserve">    </w:t>
+            </w:r>
+            <w:proofErr w:type="spellStart"/>
+            <w:proofErr w:type="gramStart"/>
+            <w:r>
+              <w:rPr>
+                <w:rFonts w:ascii="NimbusRomNo9L-Regu" w:eastAsia="NimbusRomNo9L-Regu" w:hAnsi="NimbusRomNo9L-Regu" w:cs="NimbusRomNo9L-Regu"/>
+              </w:rPr>
+              <w:t>if</w:t>
+            </w:r>
+            <w:proofErr w:type="spellEnd"/>
+            <w:r>
+              <w:rPr>
+                <w:rFonts w:ascii="NimbusRomNo9L-Regu" w:eastAsia="NimbusRomNo9L-Regu" w:hAnsi="NimbusRomNo9L-Regu" w:cs="NimbusRomNo9L-Regu"/>
+              </w:rPr>
+              <w:t>(</w:t>
+            </w:r>
+            <w:proofErr w:type="spellStart"/>
+            <w:proofErr w:type="gramEnd"/>
+            <w:r>
+              <w:rPr>
+                <w:rFonts w:ascii="NimbusRomNo9L-Regu" w:eastAsia="NimbusRomNo9L-Regu" w:hAnsi="NimbusRomNo9L-Regu" w:cs="NimbusRomNo9L-Regu"/>
+              </w:rPr>
+              <w:t>estaVazia</w:t>
+            </w:r>
+            <w:proofErr w:type="spellEnd"/>
+            <w:r>
+              <w:rPr>
+                <w:rFonts w:ascii="NimbusRomNo9L-Regu" w:eastAsia="NimbusRomNo9L-Regu" w:hAnsi="NimbusRomNo9L-Regu" w:cs="NimbusRomNo9L-Regu"/>
+              </w:rPr>
+              <w:t>(pilha) == 1){</w:t>
+            </w:r>
+          </w:p>
+          <w:p>
+            <w:pPr>
+              <w:rPr>
+                <w:rFonts w:ascii="NimbusRomNo9L-Regu" w:eastAsia="NimbusRomNo9L-Regu" w:hAnsi="NimbusRomNo9L-Regu" w:cs="NimbusRomNo9L-Regu"/>
+              </w:rPr>
+            </w:pPr>
+            <w:r>
+              <w:rPr>
+                <w:rFonts w:ascii="NimbusRomNo9L-Regu" w:eastAsia="NimbusRomNo9L-Regu" w:hAnsi="NimbusRomNo9L-Regu" w:cs="NimbusRomNo9L-Regu"/>
+              </w:rPr>
+              <w:t xml:space="preserve">        </w:t>
+            </w:r>
+            <w:proofErr w:type="spellStart"/>
+            <w:r>
+              <w:rPr>
+                <w:rFonts w:ascii="NimbusRomNo9L-Regu" w:eastAsia="NimbusRomNo9L-Regu" w:hAnsi="NimbusRomNo9L-Regu" w:cs="NimbusRomNo9L-Regu"/>
+              </w:rPr>
+              <w:t>TPilha</w:t>
+            </w:r>
+            <w:proofErr w:type="spellEnd"/>
+            <w:r>
+              <w:rPr>
+                <w:rFonts w:ascii="NimbusRomNo9L-Regu" w:eastAsia="NimbusRomNo9L-Regu" w:hAnsi="NimbusRomNo9L-Regu" w:cs="NimbusRomNo9L-Regu"/>
+              </w:rPr>
+              <w:t xml:space="preserve"> *</w:t>
+            </w:r>
+            <w:proofErr w:type="spellStart"/>
+            <w:r>
+              <w:rPr>
+                <w:rFonts w:ascii="NimbusRomNo9L-Regu" w:eastAsia="NimbusRomNo9L-Regu" w:hAnsi="NimbusRomNo9L-Regu" w:cs="NimbusRomNo9L-Regu"/>
+              </w:rPr>
+              <w:t>pilhaAuxiliar</w:t>
+            </w:r>
+            <w:proofErr w:type="spellEnd"/>
+            <w:r>
+              <w:rPr>
+                <w:rFonts w:ascii="NimbusRomNo9L-Regu" w:eastAsia="NimbusRomNo9L-Regu" w:hAnsi="NimbusRomNo9L-Regu" w:cs="NimbusRomNo9L-Regu"/>
+              </w:rPr>
+              <w:t xml:space="preserve"> = </w:t>
+            </w:r>
+            <w:proofErr w:type="gramStart"/>
+            <w:r>
+              <w:rPr>
+                <w:rFonts w:ascii="NimbusRomNo9L-Regu" w:eastAsia="NimbusRomNo9L-Regu" w:hAnsi="NimbusRomNo9L-Regu" w:cs="NimbusRomNo9L-Regu"/>
+              </w:rPr>
+              <w:t>criar(</w:t>
+            </w:r>
+            <w:proofErr w:type="gramEnd"/>
+            <w:r>
+              <w:rPr>
+                <w:rFonts w:ascii="NimbusRomNo9L-Regu" w:eastAsia="NimbusRomNo9L-Regu" w:hAnsi="NimbusRomNo9L-Regu" w:cs="NimbusRomNo9L-Regu"/>
+              </w:rPr>
+              <w:t>pilha-&gt;quantidade);</w:t>
+            </w:r>
+          </w:p>
+          <w:p>
+            <w:pPr>
+              <w:rPr>
+                <w:rFonts w:ascii="NimbusRomNo9L-Regu" w:eastAsia="NimbusRomNo9L-Regu" w:hAnsi="NimbusRomNo9L-Regu" w:cs="NimbusRomNo9L-Regu"/>
+              </w:rPr>
+            </w:pPr>
+            <w:r>
+              <w:rPr>
+                <w:rFonts w:ascii="NimbusRomNo9L-Regu" w:eastAsia="NimbusRomNo9L-Regu" w:hAnsi="NimbusRomNo9L-Regu" w:cs="NimbusRomNo9L-Regu"/>
+              </w:rPr>
+              <w:t xml:space="preserve">        </w:t>
+            </w:r>
+            <w:proofErr w:type="spellStart"/>
+            <w:proofErr w:type="gramStart"/>
+            <w:r>
+              <w:rPr>
+                <w:rFonts w:ascii="NimbusRomNo9L-Regu" w:eastAsia="NimbusRomNo9L-Regu" w:hAnsi="NimbusRomNo9L-Regu" w:cs="NimbusRomNo9L-Regu"/>
+              </w:rPr>
+              <w:t>int</w:t>
+            </w:r>
+            <w:proofErr w:type="spellEnd"/>
+            <w:proofErr w:type="gramEnd"/>
+            <w:r>
+              <w:rPr>
+                <w:rFonts w:ascii="NimbusRomNo9L-Regu" w:eastAsia="NimbusRomNo9L-Regu" w:hAnsi="NimbusRomNo9L-Regu" w:cs="NimbusRomNo9L-Regu"/>
+              </w:rPr>
+              <w:t xml:space="preserve"> </w:t>
+            </w:r>
+            <w:proofErr w:type="spellStart"/>
+            <w:r>
+              <w:rPr>
+                <w:rFonts w:ascii="NimbusRomNo9L-Regu" w:eastAsia="NimbusRomNo9L-Regu" w:hAnsi="NimbusRomNo9L-Regu" w:cs="NimbusRomNo9L-Regu"/>
+              </w:rPr>
+              <w:t>i,j</w:t>
+            </w:r>
+            <w:proofErr w:type="spellEnd"/>
+            <w:r>
+              <w:rPr>
+                <w:rFonts w:ascii="NimbusRomNo9L-Regu" w:eastAsia="NimbusRomNo9L-Regu" w:hAnsi="NimbusRomNo9L-Regu" w:cs="NimbusRomNo9L-Regu"/>
+              </w:rPr>
+              <w:t>;</w:t>
+            </w:r>
+          </w:p>
+          <w:p>
+            <w:pPr>
+              <w:rPr>
+                <w:rFonts w:ascii="NimbusRomNo9L-Regu" w:eastAsia="NimbusRomNo9L-Regu" w:hAnsi="NimbusRomNo9L-Regu" w:cs="NimbusRomNo9L-Regu"/>
+              </w:rPr>
+            </w:pPr>
+            <w:r>
+              <w:rPr>
+                <w:rFonts w:ascii="NimbusRomNo9L-Regu" w:eastAsia="NimbusRomNo9L-Regu" w:hAnsi="NimbusRomNo9L-Regu" w:cs="NimbusRomNo9L-Regu"/>
+              </w:rPr>
+              <w:t xml:space="preserve">        </w:t>
+            </w:r>
+            <w:proofErr w:type="gramStart"/>
+            <w:r>
+              <w:rPr>
+                <w:rFonts w:ascii="NimbusRomNo9L-Regu" w:eastAsia="NimbusRomNo9L-Regu" w:hAnsi="NimbusRomNo9L-Regu" w:cs="NimbusRomNo9L-Regu"/>
+              </w:rPr>
+              <w:t>for(</w:t>
+            </w:r>
+            <w:proofErr w:type="gramEnd"/>
+            <w:r>
+              <w:rPr>
+                <w:rFonts w:ascii="NimbusRomNo9L-Regu" w:eastAsia="NimbusRomNo9L-Regu" w:hAnsi="NimbusRomNo9L-Regu" w:cs="NimbusRomNo9L-Regu"/>
+              </w:rPr>
+              <w:t>i = 0; i &lt;= pilha-&gt;quantidade; i++){</w:t>
+            </w:r>
+          </w:p>
+          <w:p>
+            <w:pPr>
+              <w:rPr>
+                <w:rFonts w:ascii="NimbusRomNo9L-Regu" w:eastAsia="NimbusRomNo9L-Regu" w:hAnsi="NimbusRomNo9L-Regu" w:cs="NimbusRomNo9L-Regu"/>
+              </w:rPr>
+            </w:pPr>
+            <w:r>
+              <w:rPr>
+                <w:rFonts w:ascii="NimbusRomNo9L-Regu" w:eastAsia="NimbusRomNo9L-Regu" w:hAnsi="NimbusRomNo9L-Regu" w:cs="NimbusRomNo9L-Regu"/>
+              </w:rPr>
+              <w:t xml:space="preserve">            </w:t>
+            </w:r>
+            <w:proofErr w:type="spellStart"/>
+            <w:proofErr w:type="gramStart"/>
+            <w:r>
+              <w:rPr>
+                <w:rFonts w:ascii="NimbusRomNo9L-Regu" w:eastAsia="NimbusRomNo9L-Regu" w:hAnsi="NimbusRomNo9L-Regu" w:cs="NimbusRomNo9L-Regu"/>
+              </w:rPr>
+              <w:t>if</w:t>
+            </w:r>
+            <w:proofErr w:type="spellEnd"/>
+            <w:r>
+              <w:rPr>
+                <w:rFonts w:ascii="NimbusRomNo9L-Regu" w:eastAsia="NimbusRomNo9L-Regu" w:hAnsi="NimbusRomNo9L-Regu" w:cs="NimbusRomNo9L-Regu"/>
+              </w:rPr>
+              <w:t>(</w:t>
+            </w:r>
+            <w:proofErr w:type="gramEnd"/>
+            <w:r>
+              <w:rPr>
+                <w:rFonts w:ascii="NimbusRomNo9L-Regu" w:eastAsia="NimbusRomNo9L-Regu" w:hAnsi="NimbusRomNo9L-Regu" w:cs="NimbusRomNo9L-Regu"/>
+              </w:rPr>
+              <w:t>topo(pilha) == valor){</w:t>
+            </w:r>
+          </w:p>
+          <w:p>
+            <w:pPr>
+              <w:rPr>
+                <w:rFonts w:ascii="NimbusRomNo9L-Regu" w:eastAsia="NimbusRomNo9L-Regu" w:hAnsi="NimbusRomNo9L-Regu" w:cs="NimbusRomNo9L-Regu"/>
+              </w:rPr>
+            </w:pPr>
+            <w:r>
+              <w:rPr>
+                <w:rFonts w:ascii="NimbusRomNo9L-Regu" w:eastAsia="NimbusRomNo9L-Regu" w:hAnsi="NimbusRomNo9L-Regu" w:cs="NimbusRomNo9L-Regu"/>
+              </w:rPr>
+              <w:t xml:space="preserve">                </w:t>
+            </w:r>
+            <w:proofErr w:type="gramStart"/>
+            <w:r>
+              <w:rPr>
+                <w:rFonts w:ascii="NimbusRomNo9L-Regu" w:eastAsia="NimbusRomNo9L-Regu" w:hAnsi="NimbusRomNo9L-Regu" w:cs="NimbusRomNo9L-Regu"/>
+              </w:rPr>
+              <w:t>desempilhar(</w:t>
+            </w:r>
+            <w:proofErr w:type="gramEnd"/>
+            <w:r>
+              <w:rPr>
+                <w:rFonts w:ascii="NimbusRomNo9L-Regu" w:eastAsia="NimbusRomNo9L-Regu" w:hAnsi="NimbusRomNo9L-Regu" w:cs="NimbusRomNo9L-Regu"/>
+              </w:rPr>
+              <w:t>pilha);</w:t>
             </w:r>
           </w:p>
           <w:p>
@@ -1653,7 +4035,29 @@
               <w:rPr>
                 <w:rFonts w:ascii="NimbusRomNo9L-Regu" w:eastAsia="NimbusRomNo9L-Regu" w:hAnsi="NimbusRomNo9L-Regu" w:cs="NimbusRomNo9L-Regu"/>
               </w:rPr>
-              <w:t xml:space="preserve">            empilhar(pilhaAuxiliar,desempilhar(pilha));</w:t>
+              <w:t xml:space="preserve">            </w:t>
+            </w:r>
+            <w:proofErr w:type="gramStart"/>
+            <w:r>
+              <w:rPr>
+                <w:rFonts w:ascii="NimbusRomNo9L-Regu" w:eastAsia="NimbusRomNo9L-Regu" w:hAnsi="NimbusRomNo9L-Regu" w:cs="NimbusRomNo9L-Regu"/>
+              </w:rPr>
+              <w:t>empilhar(</w:t>
+            </w:r>
+            <w:proofErr w:type="spellStart"/>
+            <w:proofErr w:type="gramEnd"/>
+            <w:r>
+              <w:rPr>
+                <w:rFonts w:ascii="NimbusRomNo9L-Regu" w:eastAsia="NimbusRomNo9L-Regu" w:hAnsi="NimbusRomNo9L-Regu" w:cs="NimbusRomNo9L-Regu"/>
+              </w:rPr>
+              <w:t>pilhaAuxiliar,desempilhar</w:t>
+            </w:r>
+            <w:proofErr w:type="spellEnd"/>
+            <w:r>
+              <w:rPr>
+                <w:rFonts w:ascii="NimbusRomNo9L-Regu" w:eastAsia="NimbusRomNo9L-Regu" w:hAnsi="NimbusRomNo9L-Regu" w:cs="NimbusRomNo9L-Regu"/>
+              </w:rPr>
+              <w:t>(pilha));</w:t>
             </w:r>
           </w:p>
           <w:p>
@@ -1686,20 +4090,76 @@
               <w:rPr>
                 <w:rFonts w:ascii="NimbusRomNo9L-Regu" w:eastAsia="NimbusRomNo9L-Regu" w:hAnsi="NimbusRomNo9L-Regu" w:cs="NimbusRomNo9L-Regu"/>
               </w:rPr>
-              <w:t xml:space="preserve">        for(j = 0; j &lt;= pilhaAuxiliar-&gt;quantidade; j++){</w:t>
-            </w:r>
-          </w:p>
-          <w:p>
-            <w:pPr>
-              <w:rPr>
-                <w:rFonts w:ascii="NimbusRomNo9L-Regu" w:eastAsia="NimbusRomNo9L-Regu" w:hAnsi="NimbusRomNo9L-Regu" w:cs="NimbusRomNo9L-Regu"/>
-              </w:rPr>
-            </w:pPr>
-            <w:r>
-              <w:rPr>
-                <w:rFonts w:ascii="NimbusRomNo9L-Regu" w:eastAsia="NimbusRomNo9L-Regu" w:hAnsi="NimbusRomNo9L-Regu" w:cs="NimbusRomNo9L-Regu"/>
-              </w:rPr>
-              <w:t xml:space="preserve">            empilhar(pilha, desempilhar(pilhaAuxiliar));</w:t>
+              <w:t xml:space="preserve">        </w:t>
+            </w:r>
+            <w:proofErr w:type="gramStart"/>
+            <w:r>
+              <w:rPr>
+                <w:rFonts w:ascii="NimbusRomNo9L-Regu" w:eastAsia="NimbusRomNo9L-Regu" w:hAnsi="NimbusRomNo9L-Regu" w:cs="NimbusRomNo9L-Regu"/>
+              </w:rPr>
+              <w:t>for(</w:t>
+            </w:r>
+            <w:proofErr w:type="gramEnd"/>
+            <w:r>
+              <w:rPr>
+                <w:rFonts w:ascii="NimbusRomNo9L-Regu" w:eastAsia="NimbusRomNo9L-Regu" w:hAnsi="NimbusRomNo9L-Regu" w:cs="NimbusRomNo9L-Regu"/>
+              </w:rPr>
+              <w:t xml:space="preserve">j = 0; j &lt;= </w:t>
+            </w:r>
+            <w:proofErr w:type="spellStart"/>
+            <w:r>
+              <w:rPr>
+                <w:rFonts w:ascii="NimbusRomNo9L-Regu" w:eastAsia="NimbusRomNo9L-Regu" w:hAnsi="NimbusRomNo9L-Regu" w:cs="NimbusRomNo9L-Regu"/>
+              </w:rPr>
+              <w:t>pilhaAuxiliar</w:t>
+            </w:r>
+            <w:proofErr w:type="spellEnd"/>
+            <w:r>
+              <w:rPr>
+                <w:rFonts w:ascii="NimbusRomNo9L-Regu" w:eastAsia="NimbusRomNo9L-Regu" w:hAnsi="NimbusRomNo9L-Regu" w:cs="NimbusRomNo9L-Regu"/>
+              </w:rPr>
+              <w:t>-&gt;quantidade; j++){</w:t>
+            </w:r>
+          </w:p>
+          <w:p>
+            <w:pPr>
+              <w:rPr>
+                <w:rFonts w:ascii="NimbusRomNo9L-Regu" w:eastAsia="NimbusRomNo9L-Regu" w:hAnsi="NimbusRomNo9L-Regu" w:cs="NimbusRomNo9L-Regu"/>
+              </w:rPr>
+            </w:pPr>
+            <w:r>
+              <w:rPr>
+                <w:rFonts w:ascii="NimbusRomNo9L-Regu" w:eastAsia="NimbusRomNo9L-Regu" w:hAnsi="NimbusRomNo9L-Regu" w:cs="NimbusRomNo9L-Regu"/>
+              </w:rPr>
+              <w:t xml:space="preserve">            </w:t>
+            </w:r>
+            <w:proofErr w:type="gramStart"/>
+            <w:r>
+              <w:rPr>
+                <w:rFonts w:ascii="NimbusRomNo9L-Regu" w:eastAsia="NimbusRomNo9L-Regu" w:hAnsi="NimbusRomNo9L-Regu" w:cs="NimbusRomNo9L-Regu"/>
+              </w:rPr>
+              <w:t>empilhar(</w:t>
+            </w:r>
+            <w:proofErr w:type="gramEnd"/>
+            <w:r>
+              <w:rPr>
+                <w:rFonts w:ascii="NimbusRomNo9L-Regu" w:eastAsia="NimbusRomNo9L-Regu" w:hAnsi="NimbusRomNo9L-Regu" w:cs="NimbusRomNo9L-Regu"/>
+              </w:rPr>
+              <w:t>pilha, desempilhar(</w:t>
+            </w:r>
+            <w:proofErr w:type="spellStart"/>
+            <w:r>
+              <w:rPr>
+                <w:rFonts w:ascii="NimbusRomNo9L-Regu" w:eastAsia="NimbusRomNo9L-Regu" w:hAnsi="NimbusRomNo9L-Regu" w:cs="NimbusRomNo9L-Regu"/>
+              </w:rPr>
+              <w:t>pilhaAuxiliar</w:t>
+            </w:r>
+            <w:proofErr w:type="spellEnd"/>
+            <w:r>
+              <w:rPr>
+                <w:rFonts w:ascii="NimbusRomNo9L-Regu" w:eastAsia="NimbusRomNo9L-Regu" w:hAnsi="NimbusRomNo9L-Regu" w:cs="NimbusRomNo9L-Regu"/>
+              </w:rPr>
+              <w:t>));</w:t>
             </w:r>
           </w:p>
           <w:p>
@@ -1740,7 +4200,6 @@
               </w:rPr>
               <w:t>}</w:t>
             </w:r>
-            <w:bookmarkEnd w:id="1"/>
           </w:p>
         </w:tc>
       </w:tr>
@@ -1873,7 +4332,7 @@
             </wp:anchor>
           </w:drawing>
         </mc:Choice>
-        <mc:Fallback xmlns:sl="http://schemas.openxmlformats.org/schemaLibrary/2006/main" xmlns:a="http://schemas.openxmlformats.org/drawingml/2006/main" xmlns:pic="http://schemas.openxmlformats.org/drawingml/2006/picture" xmlns:c="http://schemas.openxmlformats.org/drawingml/2006/chart" xmlns:lc="http://schemas.openxmlformats.org/drawingml/2006/lockedCanvas" xmlns:dgm="http://schemas.openxmlformats.org/drawingml/2006/diagram">
+        <mc:Fallback xmlns:dgm="http://schemas.openxmlformats.org/drawingml/2006/diagram" xmlns:lc="http://schemas.openxmlformats.org/drawingml/2006/lockedCanvas" xmlns:c="http://schemas.openxmlformats.org/drawingml/2006/chart" xmlns:pic="http://schemas.openxmlformats.org/drawingml/2006/picture" xmlns:a="http://schemas.openxmlformats.org/drawingml/2006/main" xmlns:sl="http://schemas.openxmlformats.org/schemaLibrary/2006/main">
           <w:drawing>
             <wp:anchor allowOverlap="1" behindDoc="0" distB="0" distT="0" distL="114300" distR="114300" hidden="0" layoutInCell="1" locked="0" relativeHeight="0" simplePos="0">
               <wp:simplePos x="0" y="0"/>
@@ -2059,7 +4518,7 @@
             </wp:anchor>
           </w:drawing>
         </mc:Choice>
-        <mc:Fallback xmlns:sl="http://schemas.openxmlformats.org/schemaLibrary/2006/main" xmlns:a="http://schemas.openxmlformats.org/drawingml/2006/main" xmlns:pic="http://schemas.openxmlformats.org/drawingml/2006/picture" xmlns:c="http://schemas.openxmlformats.org/drawingml/2006/chart" xmlns:lc="http://schemas.openxmlformats.org/drawingml/2006/lockedCanvas" xmlns:dgm="http://schemas.openxmlformats.org/drawingml/2006/diagram">
+        <mc:Fallback xmlns:dgm="http://schemas.openxmlformats.org/drawingml/2006/diagram" xmlns:lc="http://schemas.openxmlformats.org/drawingml/2006/lockedCanvas" xmlns:c="http://schemas.openxmlformats.org/drawingml/2006/chart" xmlns:pic="http://schemas.openxmlformats.org/drawingml/2006/picture" xmlns:a="http://schemas.openxmlformats.org/drawingml/2006/main" xmlns:sl="http://schemas.openxmlformats.org/schemaLibrary/2006/main">
           <w:drawing>
             <wp:anchor allowOverlap="1" behindDoc="0" distB="0" distT="0" distL="114300" distR="114300" hidden="0" layoutInCell="1" locked="0" relativeHeight="0" simplePos="0">
               <wp:simplePos x="0" y="0"/>
@@ -2262,7 +4721,7 @@
             </wp:anchor>
           </w:drawing>
         </mc:Choice>
-        <mc:Fallback xmlns:sl="http://schemas.openxmlformats.org/schemaLibrary/2006/main" xmlns:a="http://schemas.openxmlformats.org/drawingml/2006/main" xmlns:pic="http://schemas.openxmlformats.org/drawingml/2006/picture" xmlns:c="http://schemas.openxmlformats.org/drawingml/2006/chart" xmlns:lc="http://schemas.openxmlformats.org/drawingml/2006/lockedCanvas" xmlns:dgm="http://schemas.openxmlformats.org/drawingml/2006/diagram">
+        <mc:Fallback xmlns:dgm="http://schemas.openxmlformats.org/drawingml/2006/diagram" xmlns:lc="http://schemas.openxmlformats.org/drawingml/2006/lockedCanvas" xmlns:c="http://schemas.openxmlformats.org/drawingml/2006/chart" xmlns:pic="http://schemas.openxmlformats.org/drawingml/2006/picture" xmlns:a="http://schemas.openxmlformats.org/drawingml/2006/main" xmlns:sl="http://schemas.openxmlformats.org/schemaLibrary/2006/main">
           <w:drawing>
             <wp:anchor allowOverlap="1" behindDoc="0" distB="0" distT="0" distL="114300" distR="114300" hidden="0" layoutInCell="1" locked="0" relativeHeight="0" simplePos="0">
               <wp:simplePos x="0" y="0"/>
@@ -2603,12 +5062,21 @@
               <w:smallCaps/>
             </w:rPr>
           </w:pPr>
+          <w:proofErr w:type="gramStart"/>
           <w:r>
             <w:rPr>
               <w:b/>
               <w:smallCaps/>
             </w:rPr>
-            <w:t>Professor(a): Vitor Almeida dos Santos</w:t>
+            <w:t>Professor(</w:t>
+          </w:r>
+          <w:proofErr w:type="gramEnd"/>
+          <w:r>
+            <w:rPr>
+              <w:b/>
+              <w:smallCaps/>
+            </w:rPr>
+            <w:t>a): Vitor Almeida dos Santos</w:t>
           </w:r>
         </w:p>
       </w:tc>
@@ -2703,12 +5171,21 @@
               <w:u w:val="single"/>
             </w:rPr>
           </w:pPr>
+          <w:proofErr w:type="gramStart"/>
           <w:r>
             <w:rPr>
               <w:rFonts w:cs="Arial"/>
               <w:color w:val="000000"/>
             </w:rPr>
-            <w:t>Aluno(a):</w:t>
+            <w:t>Aluno(</w:t>
+          </w:r>
+          <w:proofErr w:type="gramEnd"/>
+          <w:r>
+            <w:rPr>
+              <w:rFonts w:cs="Arial"/>
+              <w:color w:val="000000"/>
+            </w:rPr>
+            <w:t>a):</w:t>
           </w:r>
           <w:r>
             <w:rPr>

</xml_diff>

<commit_message>
Adding code in Activity 3 Filas
</commit_message>
<xml_diff>
--- a/homework/02 - Pilhas (ATIVIDADES).docx
+++ b/homework/02 - Pilhas (ATIVIDADES).docx
@@ -976,7 +976,19 @@
               <w:rPr>
                 <w:rFonts w:ascii="NimbusRomNo9L-Regu" w:eastAsia="NimbusRomNo9L-Regu" w:hAnsi="NimbusRomNo9L-Regu" w:cs="NimbusRomNo9L-Regu"/>
               </w:rPr>
-              <w:t xml:space="preserve"> n){</w:t>
+              <w:t xml:space="preserve"> n)</w:t>
+            </w:r>
+            <w:r>
+              <w:rPr>
+                <w:rFonts w:ascii="NimbusRomNo9L-Regu" w:eastAsia="NimbusRomNo9L-Regu" w:hAnsi="NimbusRomNo9L-Regu" w:cs="NimbusRomNo9L-Regu"/>
+              </w:rPr>
+              <w:t xml:space="preserve"> </w:t>
+            </w:r>
+            <w:r>
+              <w:rPr>
+                <w:rFonts w:ascii="NimbusRomNo9L-Regu" w:eastAsia="NimbusRomNo9L-Regu" w:hAnsi="NimbusRomNo9L-Regu" w:cs="NimbusRomNo9L-Regu"/>
+              </w:rPr>
+              <w:t>{</w:t>
             </w:r>
           </w:p>
           <w:p>
@@ -1380,7 +1392,19 @@
               <w:rPr>
                 <w:rFonts w:ascii="NimbusRomNo9L-Regu" w:eastAsia="NimbusRomNo9L-Regu" w:hAnsi="NimbusRomNo9L-Regu" w:cs="NimbusRomNo9L-Regu"/>
               </w:rPr>
-              <w:t xml:space="preserve"> x){</w:t>
+              <w:t xml:space="preserve"> x)</w:t>
+            </w:r>
+            <w:r>
+              <w:rPr>
+                <w:rFonts w:ascii="NimbusRomNo9L-Regu" w:eastAsia="NimbusRomNo9L-Regu" w:hAnsi="NimbusRomNo9L-Regu" w:cs="NimbusRomNo9L-Regu"/>
+              </w:rPr>
+              <w:t xml:space="preserve"> </w:t>
+            </w:r>
+            <w:r>
+              <w:rPr>
+                <w:rFonts w:ascii="NimbusRomNo9L-Regu" w:eastAsia="NimbusRomNo9L-Regu" w:hAnsi="NimbusRomNo9L-Regu" w:cs="NimbusRomNo9L-Regu"/>
+              </w:rPr>
+              <w:t>{</w:t>
             </w:r>
           </w:p>
           <w:p>
@@ -1465,7 +1489,19 @@
               <w:rPr>
                 <w:rFonts w:ascii="NimbusRomNo9L-Regu" w:eastAsia="NimbusRomNo9L-Regu" w:hAnsi="NimbusRomNo9L-Regu" w:cs="NimbusRomNo9L-Regu"/>
               </w:rPr>
-              <w:t xml:space="preserve"> -1){</w:t>
+              <w:t xml:space="preserve"> -1)</w:t>
+            </w:r>
+            <w:r>
+              <w:rPr>
+                <w:rFonts w:ascii="NimbusRomNo9L-Regu" w:eastAsia="NimbusRomNo9L-Regu" w:hAnsi="NimbusRomNo9L-Regu" w:cs="NimbusRomNo9L-Regu"/>
+              </w:rPr>
+              <w:t xml:space="preserve"> </w:t>
+            </w:r>
+            <w:r>
+              <w:rPr>
+                <w:rFonts w:ascii="NimbusRomNo9L-Regu" w:eastAsia="NimbusRomNo9L-Regu" w:hAnsi="NimbusRomNo9L-Regu" w:cs="NimbusRomNo9L-Regu"/>
+              </w:rPr>
+              <w:t>{</w:t>
             </w:r>
           </w:p>
           <w:p>
@@ -1704,7 +1740,19 @@
               <w:rPr>
                 <w:rFonts w:ascii="NimbusRomNo9L-Regu" w:eastAsia="NimbusRomNo9L-Regu" w:hAnsi="NimbusRomNo9L-Regu" w:cs="NimbusRomNo9L-Regu"/>
               </w:rPr>
-              <w:t>){</w:t>
+              <w:t>)</w:t>
+            </w:r>
+            <w:r>
+              <w:rPr>
+                <w:rFonts w:ascii="NimbusRomNo9L-Regu" w:eastAsia="NimbusRomNo9L-Regu" w:hAnsi="NimbusRomNo9L-Regu" w:cs="NimbusRomNo9L-Regu"/>
+              </w:rPr>
+              <w:t xml:space="preserve"> </w:t>
+            </w:r>
+            <w:r>
+              <w:rPr>
+                <w:rFonts w:ascii="NimbusRomNo9L-Regu" w:eastAsia="NimbusRomNo9L-Regu" w:hAnsi="NimbusRomNo9L-Regu" w:cs="NimbusRomNo9L-Regu"/>
+              </w:rPr>
+              <w:t>{</w:t>
             </w:r>
           </w:p>
           <w:p>
@@ -1761,7 +1809,19 @@
               <w:rPr>
                 <w:rFonts w:ascii="NimbusRomNo9L-Regu" w:eastAsia="NimbusRomNo9L-Regu" w:hAnsi="NimbusRomNo9L-Regu" w:cs="NimbusRomNo9L-Regu"/>
               </w:rPr>
-              <w:t xml:space="preserve"> &gt; -1){</w:t>
+              <w:t xml:space="preserve"> &gt; -1)</w:t>
+            </w:r>
+            <w:r>
+              <w:rPr>
+                <w:rFonts w:ascii="NimbusRomNo9L-Regu" w:eastAsia="NimbusRomNo9L-Regu" w:hAnsi="NimbusRomNo9L-Regu" w:cs="NimbusRomNo9L-Regu"/>
+              </w:rPr>
+              <w:t xml:space="preserve"> </w:t>
+            </w:r>
+            <w:r>
+              <w:rPr>
+                <w:rFonts w:ascii="NimbusRomNo9L-Regu" w:eastAsia="NimbusRomNo9L-Regu" w:hAnsi="NimbusRomNo9L-Regu" w:cs="NimbusRomNo9L-Regu"/>
+              </w:rPr>
+              <w:t>{</w:t>
             </w:r>
           </w:p>
           <w:p>
@@ -2078,7 +2138,19 @@
               <w:rPr>
                 <w:rFonts w:ascii="NimbusRomNo9L-Regu" w:eastAsia="NimbusRomNo9L-Regu" w:hAnsi="NimbusRomNo9L-Regu" w:cs="NimbusRomNo9L-Regu"/>
               </w:rPr>
-              <w:t>){</w:t>
+              <w:t>)</w:t>
+            </w:r>
+            <w:r>
+              <w:rPr>
+                <w:rFonts w:ascii="NimbusRomNo9L-Regu" w:eastAsia="NimbusRomNo9L-Regu" w:hAnsi="NimbusRomNo9L-Regu" w:cs="NimbusRomNo9L-Regu"/>
+              </w:rPr>
+              <w:t xml:space="preserve"> </w:t>
+            </w:r>
+            <w:r>
+              <w:rPr>
+                <w:rFonts w:ascii="NimbusRomNo9L-Regu" w:eastAsia="NimbusRomNo9L-Regu" w:hAnsi="NimbusRomNo9L-Regu" w:cs="NimbusRomNo9L-Regu"/>
+              </w:rPr>
+              <w:t>{</w:t>
             </w:r>
           </w:p>
           <w:p>
@@ -2206,7 +2278,19 @@
               <w:rPr>
                 <w:rFonts w:ascii="NimbusRomNo9L-Regu" w:eastAsia="NimbusRomNo9L-Regu" w:hAnsi="NimbusRomNo9L-Regu" w:cs="NimbusRomNo9L-Regu"/>
               </w:rPr>
-              <w:t>){</w:t>
+              <w:t>)</w:t>
+            </w:r>
+            <w:r>
+              <w:rPr>
+                <w:rFonts w:ascii="NimbusRomNo9L-Regu" w:eastAsia="NimbusRomNo9L-Regu" w:hAnsi="NimbusRomNo9L-Regu" w:cs="NimbusRomNo9L-Regu"/>
+              </w:rPr>
+              <w:t xml:space="preserve"> </w:t>
+            </w:r>
+            <w:r>
+              <w:rPr>
+                <w:rFonts w:ascii="NimbusRomNo9L-Regu" w:eastAsia="NimbusRomNo9L-Regu" w:hAnsi="NimbusRomNo9L-Regu" w:cs="NimbusRomNo9L-Regu"/>
+              </w:rPr>
+              <w:t>{</w:t>
             </w:r>
           </w:p>
           <w:p>
@@ -2263,13 +2347,26 @@
               <w:rPr>
                 <w:rFonts w:ascii="NimbusRomNo9L-Regu" w:eastAsia="NimbusRomNo9L-Regu" w:hAnsi="NimbusRomNo9L-Regu" w:cs="NimbusRomNo9L-Regu"/>
               </w:rPr>
-              <w:t>-&gt;top];</w:t>
-            </w:r>
-          </w:p>
-          <w:p>
-            <w:pPr>
-              <w:rPr>
-                <w:rFonts w:ascii="NimbusRomNo9L-Regu" w:eastAsia="NimbusRomNo9L-Regu" w:hAnsi="NimbusRomNo9L-Regu" w:cs="NimbusRomNo9L-Regu"/>
+              <w:t>-&gt;</w:t>
+            </w:r>
+            <w:r>
+              <w:rPr>
+                <w:rFonts w:ascii="NimbusRomNo9L-Regu" w:eastAsia="NimbusRomNo9L-Regu" w:hAnsi="NimbusRomNo9L-Regu" w:cs="NimbusRomNo9L-Regu"/>
+              </w:rPr>
+              <w:t>top</w:t>
+            </w:r>
+            <w:r>
+              <w:rPr>
+                <w:rFonts w:ascii="NimbusRomNo9L-Regu" w:eastAsia="NimbusRomNo9L-Regu" w:hAnsi="NimbusRomNo9L-Regu" w:cs="NimbusRomNo9L-Regu"/>
+              </w:rPr>
+              <w:t>];</w:t>
+            </w:r>
+          </w:p>
+          <w:p>
+            <w:pPr>
+              <w:rPr>
+                <w:rFonts w:ascii="NimbusRomNo9L-Regu" w:eastAsia="NimbusRomNo9L-Regu" w:hAnsi="NimbusRomNo9L-Regu" w:cs="NimbusRomNo9L-Regu"/>
+                <w:u w:val="single"/>
               </w:rPr>
             </w:pPr>
             <w:r>
@@ -2600,7 +2697,19 @@
               <w:rPr>
                 <w:rFonts w:ascii="NimbusRomNo9L-Regu" w:eastAsia="NimbusRomNo9L-Regu" w:hAnsi="NimbusRomNo9L-Regu" w:cs="NimbusRomNo9L-Regu"/>
               </w:rPr>
-              <w:t>){</w:t>
+              <w:t>)</w:t>
+            </w:r>
+            <w:r>
+              <w:rPr>
+                <w:rFonts w:ascii="NimbusRomNo9L-Regu" w:eastAsia="NimbusRomNo9L-Regu" w:hAnsi="NimbusRomNo9L-Regu" w:cs="NimbusRomNo9L-Regu"/>
+              </w:rPr>
+              <w:t xml:space="preserve"> </w:t>
+            </w:r>
+            <w:r>
+              <w:rPr>
+                <w:rFonts w:ascii="NimbusRomNo9L-Regu" w:eastAsia="NimbusRomNo9L-Regu" w:hAnsi="NimbusRomNo9L-Regu" w:cs="NimbusRomNo9L-Regu"/>
+              </w:rPr>
+              <w:t>{</w:t>
             </w:r>
           </w:p>
           <w:p>
@@ -2643,7 +2752,19 @@
               <w:rPr>
                 <w:rFonts w:ascii="NimbusRomNo9L-Regu" w:eastAsia="NimbusRomNo9L-Regu" w:hAnsi="NimbusRomNo9L-Regu" w:cs="NimbusRomNo9L-Regu"/>
               </w:rPr>
-              <w:t>-&gt;top == -1){</w:t>
+              <w:t>-&gt;top == -1)</w:t>
+            </w:r>
+            <w:r>
+              <w:rPr>
+                <w:rFonts w:ascii="NimbusRomNo9L-Regu" w:eastAsia="NimbusRomNo9L-Regu" w:hAnsi="NimbusRomNo9L-Regu" w:cs="NimbusRomNo9L-Regu"/>
+              </w:rPr>
+              <w:t xml:space="preserve"> </w:t>
+            </w:r>
+            <w:r>
+              <w:rPr>
+                <w:rFonts w:ascii="NimbusRomNo9L-Regu" w:eastAsia="NimbusRomNo9L-Regu" w:hAnsi="NimbusRomNo9L-Regu" w:cs="NimbusRomNo9L-Regu"/>
+              </w:rPr>
+              <w:t>{</w:t>
             </w:r>
           </w:p>
           <w:p>
@@ -2832,6 +2953,13 @@
                 <w:rFonts w:ascii="NimbusRomNo9L-Regu" w:eastAsia="NimbusRomNo9L-Regu" w:hAnsi="NimbusRomNo9L-Regu" w:cs="NimbusRomNo9L-Regu"/>
               </w:rPr>
             </w:pPr>
+          </w:p>
+          <w:p>
+            <w:pPr>
+              <w:rPr>
+                <w:rFonts w:ascii="NimbusRomNo9L-Regu" w:eastAsia="NimbusRomNo9L-Regu" w:hAnsi="NimbusRomNo9L-Regu" w:cs="NimbusRomNo9L-Regu"/>
+              </w:rPr>
+            </w:pPr>
             <w:r>
               <w:rPr>
                 <w:rFonts w:ascii="NimbusRomNo9L-Regu" w:eastAsia="NimbusRomNo9L-Regu" w:hAnsi="NimbusRomNo9L-Regu" w:cs="NimbusRomNo9L-Regu"/>
@@ -2995,7 +3123,19 @@
               <w:rPr>
                 <w:rFonts w:ascii="NimbusRomNo9L-Regu" w:eastAsia="NimbusRomNo9L-Regu" w:hAnsi="NimbusRomNo9L-Regu" w:cs="NimbusRomNo9L-Regu"/>
               </w:rPr>
-              <w:t>){</w:t>
+              <w:t>)</w:t>
+            </w:r>
+            <w:r>
+              <w:rPr>
+                <w:rFonts w:ascii="NimbusRomNo9L-Regu" w:eastAsia="NimbusRomNo9L-Regu" w:hAnsi="NimbusRomNo9L-Regu" w:cs="NimbusRomNo9L-Regu"/>
+              </w:rPr>
+              <w:t xml:space="preserve"> </w:t>
+            </w:r>
+            <w:r>
+              <w:rPr>
+                <w:rFonts w:ascii="NimbusRomNo9L-Regu" w:eastAsia="NimbusRomNo9L-Regu" w:hAnsi="NimbusRomNo9L-Regu" w:cs="NimbusRomNo9L-Regu"/>
+              </w:rPr>
+              <w:t>{</w:t>
             </w:r>
           </w:p>
           <w:p>
@@ -3037,77 +3177,6 @@
                 <w:rFonts w:ascii="NimbusRomNo9L-Regu" w:eastAsia="NimbusRomNo9L-Regu" w:hAnsi="NimbusRomNo9L-Regu" w:cs="NimbusRomNo9L-Regu"/>
               </w:rPr>
               <w:t xml:space="preserve"> = </w:t>
-            </w:r>
-            <w:proofErr w:type="spellStart"/>
-            <w:proofErr w:type="gramStart"/>
-            <w:r>
-              <w:rPr>
-                <w:rFonts w:ascii="NimbusRomNo9L-Regu" w:eastAsia="NimbusRomNo9L-Regu" w:hAnsi="NimbusRomNo9L-Regu" w:cs="NimbusRomNo9L-Regu"/>
-              </w:rPr>
-              <w:t>neww</w:t>
-            </w:r>
-            <w:proofErr w:type="spellEnd"/>
-            <w:r>
-              <w:rPr>
-                <w:rFonts w:ascii="NimbusRomNo9L-Regu" w:eastAsia="NimbusRomNo9L-Regu" w:hAnsi="NimbusRomNo9L-Regu" w:cs="NimbusRomNo9L-Regu"/>
-              </w:rPr>
-              <w:t>(</w:t>
-            </w:r>
-            <w:proofErr w:type="spellStart"/>
-            <w:proofErr w:type="gramEnd"/>
-            <w:r>
-              <w:rPr>
-                <w:rFonts w:ascii="NimbusRomNo9L-Regu" w:eastAsia="NimbusRomNo9L-Regu" w:hAnsi="NimbusRomNo9L-Regu" w:cs="NimbusRomNo9L-Regu"/>
-              </w:rPr>
-              <w:t>stack</w:t>
-            </w:r>
-            <w:proofErr w:type="spellEnd"/>
-            <w:r>
-              <w:rPr>
-                <w:rFonts w:ascii="NimbusRomNo9L-Regu" w:eastAsia="NimbusRomNo9L-Regu" w:hAnsi="NimbusRomNo9L-Regu" w:cs="NimbusRomNo9L-Regu"/>
-              </w:rPr>
-              <w:t>-&gt;</w:t>
-            </w:r>
-            <w:proofErr w:type="spellStart"/>
-            <w:r>
-              <w:rPr>
-                <w:rFonts w:ascii="NimbusRomNo9L-Regu" w:eastAsia="NimbusRomNo9L-Regu" w:hAnsi="NimbusRomNo9L-Regu" w:cs="NimbusRomNo9L-Regu"/>
-              </w:rPr>
-              <w:t>qtd</w:t>
-            </w:r>
-            <w:proofErr w:type="spellEnd"/>
-            <w:r>
-              <w:rPr>
-                <w:rFonts w:ascii="NimbusRomNo9L-Regu" w:eastAsia="NimbusRomNo9L-Regu" w:hAnsi="NimbusRomNo9L-Regu" w:cs="NimbusRomNo9L-Regu"/>
-              </w:rPr>
-              <w:t>);</w:t>
-            </w:r>
-          </w:p>
-          <w:p>
-            <w:pPr>
-              <w:rPr>
-                <w:rFonts w:ascii="NimbusRomNo9L-Regu" w:eastAsia="NimbusRomNo9L-Regu" w:hAnsi="NimbusRomNo9L-Regu" w:cs="NimbusRomNo9L-Regu"/>
-              </w:rPr>
-            </w:pPr>
-            <w:r>
-              <w:rPr>
-                <w:rFonts w:ascii="NimbusRomNo9L-Regu" w:eastAsia="NimbusRomNo9L-Regu" w:hAnsi="NimbusRomNo9L-Regu" w:cs="NimbusRomNo9L-Regu"/>
-              </w:rPr>
-              <w:t xml:space="preserve">    </w:t>
-            </w:r>
-            <w:proofErr w:type="spellStart"/>
-            <w:r>
-              <w:rPr>
-                <w:rFonts w:ascii="NimbusRomNo9L-Regu" w:eastAsia="NimbusRomNo9L-Regu" w:hAnsi="NimbusRomNo9L-Regu" w:cs="NimbusRomNo9L-Regu"/>
-              </w:rPr>
-              <w:t>TStack</w:t>
-            </w:r>
-            <w:proofErr w:type="spellEnd"/>
-            <w:r>
-              <w:rPr>
-                <w:rFonts w:ascii="NimbusRomNo9L-Regu" w:eastAsia="NimbusRomNo9L-Regu" w:hAnsi="NimbusRomNo9L-Regu" w:cs="NimbusRomNo9L-Regu"/>
-              </w:rPr>
-              <w:t xml:space="preserve"> *stackAux2 = </w:t>
             </w:r>
             <w:proofErr w:type="spellStart"/>
             <w:proofErr w:type="gramStart"/>
@@ -3168,11 +3237,82 @@
               <w:t xml:space="preserve">    </w:t>
             </w:r>
             <w:proofErr w:type="spellStart"/>
+            <w:r>
+              <w:rPr>
+                <w:rFonts w:ascii="NimbusRomNo9L-Regu" w:eastAsia="NimbusRomNo9L-Regu" w:hAnsi="NimbusRomNo9L-Regu" w:cs="NimbusRomNo9L-Regu"/>
+              </w:rPr>
+              <w:t>TStack</w:t>
+            </w:r>
+            <w:proofErr w:type="spellEnd"/>
+            <w:r>
+              <w:rPr>
+                <w:rFonts w:ascii="NimbusRomNo9L-Regu" w:eastAsia="NimbusRomNo9L-Regu" w:hAnsi="NimbusRomNo9L-Regu" w:cs="NimbusRomNo9L-Regu"/>
+              </w:rPr>
+              <w:t xml:space="preserve"> *stackAux2 = </w:t>
+            </w:r>
+            <w:proofErr w:type="spellStart"/>
             <w:proofErr w:type="gramStart"/>
             <w:r>
               <w:rPr>
                 <w:rFonts w:ascii="NimbusRomNo9L-Regu" w:eastAsia="NimbusRomNo9L-Regu" w:hAnsi="NimbusRomNo9L-Regu" w:cs="NimbusRomNo9L-Regu"/>
               </w:rPr>
+              <w:t>neww</w:t>
+            </w:r>
+            <w:proofErr w:type="spellEnd"/>
+            <w:r>
+              <w:rPr>
+                <w:rFonts w:ascii="NimbusRomNo9L-Regu" w:eastAsia="NimbusRomNo9L-Regu" w:hAnsi="NimbusRomNo9L-Regu" w:cs="NimbusRomNo9L-Regu"/>
+              </w:rPr>
+              <w:t>(</w:t>
+            </w:r>
+            <w:proofErr w:type="spellStart"/>
+            <w:proofErr w:type="gramEnd"/>
+            <w:r>
+              <w:rPr>
+                <w:rFonts w:ascii="NimbusRomNo9L-Regu" w:eastAsia="NimbusRomNo9L-Regu" w:hAnsi="NimbusRomNo9L-Regu" w:cs="NimbusRomNo9L-Regu"/>
+              </w:rPr>
+              <w:t>stack</w:t>
+            </w:r>
+            <w:proofErr w:type="spellEnd"/>
+            <w:r>
+              <w:rPr>
+                <w:rFonts w:ascii="NimbusRomNo9L-Regu" w:eastAsia="NimbusRomNo9L-Regu" w:hAnsi="NimbusRomNo9L-Regu" w:cs="NimbusRomNo9L-Regu"/>
+              </w:rPr>
+              <w:t>-&gt;</w:t>
+            </w:r>
+            <w:proofErr w:type="spellStart"/>
+            <w:r>
+              <w:rPr>
+                <w:rFonts w:ascii="NimbusRomNo9L-Regu" w:eastAsia="NimbusRomNo9L-Regu" w:hAnsi="NimbusRomNo9L-Regu" w:cs="NimbusRomNo9L-Regu"/>
+              </w:rPr>
+              <w:t>qtd</w:t>
+            </w:r>
+            <w:proofErr w:type="spellEnd"/>
+            <w:r>
+              <w:rPr>
+                <w:rFonts w:ascii="NimbusRomNo9L-Regu" w:eastAsia="NimbusRomNo9L-Regu" w:hAnsi="NimbusRomNo9L-Regu" w:cs="NimbusRomNo9L-Regu"/>
+              </w:rPr>
+              <w:t>);</w:t>
+            </w:r>
+          </w:p>
+          <w:p>
+            <w:pPr>
+              <w:rPr>
+                <w:rFonts w:ascii="NimbusRomNo9L-Regu" w:eastAsia="NimbusRomNo9L-Regu" w:hAnsi="NimbusRomNo9L-Regu" w:cs="NimbusRomNo9L-Regu"/>
+              </w:rPr>
+            </w:pPr>
+            <w:r>
+              <w:rPr>
+                <w:rFonts w:ascii="NimbusRomNo9L-Regu" w:eastAsia="NimbusRomNo9L-Regu" w:hAnsi="NimbusRomNo9L-Regu" w:cs="NimbusRomNo9L-Regu"/>
+              </w:rPr>
+              <w:t xml:space="preserve">    </w:t>
+            </w:r>
+            <w:proofErr w:type="spellStart"/>
+            <w:proofErr w:type="gramStart"/>
+            <w:r>
+              <w:rPr>
+                <w:rFonts w:ascii="NimbusRomNo9L-Regu" w:eastAsia="NimbusRomNo9L-Regu" w:hAnsi="NimbusRomNo9L-Regu" w:cs="NimbusRomNo9L-Regu"/>
+              </w:rPr>
               <w:t>int</w:t>
             </w:r>
             <w:proofErr w:type="spellEnd"/>
@@ -3250,342 +3390,384 @@
               <w:rPr>
                 <w:rFonts w:ascii="NimbusRomNo9L-Regu" w:eastAsia="NimbusRomNo9L-Regu" w:hAnsi="NimbusRomNo9L-Regu" w:cs="NimbusRomNo9L-Regu"/>
               </w:rPr>
-              <w:t>; i++){</w:t>
-            </w:r>
-          </w:p>
-          <w:p>
-            <w:pPr>
-              <w:rPr>
-                <w:rFonts w:ascii="NimbusRomNo9L-Regu" w:eastAsia="NimbusRomNo9L-Regu" w:hAnsi="NimbusRomNo9L-Regu" w:cs="NimbusRomNo9L-Regu"/>
-              </w:rPr>
-            </w:pPr>
-            <w:r>
-              <w:rPr>
-                <w:rFonts w:ascii="NimbusRomNo9L-Regu" w:eastAsia="NimbusRomNo9L-Regu" w:hAnsi="NimbusRomNo9L-Regu" w:cs="NimbusRomNo9L-Regu"/>
-              </w:rPr>
-              <w:t xml:space="preserve">        </w:t>
-            </w:r>
-            <w:proofErr w:type="spellStart"/>
-            <w:proofErr w:type="gramStart"/>
-            <w:r>
-              <w:rPr>
-                <w:rFonts w:ascii="NimbusRomNo9L-Regu" w:eastAsia="NimbusRomNo9L-Regu" w:hAnsi="NimbusRomNo9L-Regu" w:cs="NimbusRomNo9L-Regu"/>
-              </w:rPr>
-              <w:t>stackUp</w:t>
-            </w:r>
-            <w:proofErr w:type="spellEnd"/>
-            <w:r>
-              <w:rPr>
-                <w:rFonts w:ascii="NimbusRomNo9L-Regu" w:eastAsia="NimbusRomNo9L-Regu" w:hAnsi="NimbusRomNo9L-Regu" w:cs="NimbusRomNo9L-Regu"/>
-              </w:rPr>
-              <w:t>(</w:t>
-            </w:r>
-            <w:proofErr w:type="spellStart"/>
-            <w:proofErr w:type="gramEnd"/>
-            <w:r>
-              <w:rPr>
-                <w:rFonts w:ascii="NimbusRomNo9L-Regu" w:eastAsia="NimbusRomNo9L-Regu" w:hAnsi="NimbusRomNo9L-Regu" w:cs="NimbusRomNo9L-Regu"/>
-              </w:rPr>
-              <w:t>stackAux,unStack</w:t>
-            </w:r>
-            <w:proofErr w:type="spellEnd"/>
-            <w:r>
-              <w:rPr>
-                <w:rFonts w:ascii="NimbusRomNo9L-Regu" w:eastAsia="NimbusRomNo9L-Regu" w:hAnsi="NimbusRomNo9L-Regu" w:cs="NimbusRomNo9L-Regu"/>
-              </w:rPr>
-              <w:t>(</w:t>
-            </w:r>
-            <w:proofErr w:type="spellStart"/>
-            <w:r>
-              <w:rPr>
-                <w:rFonts w:ascii="NimbusRomNo9L-Regu" w:eastAsia="NimbusRomNo9L-Regu" w:hAnsi="NimbusRomNo9L-Regu" w:cs="NimbusRomNo9L-Regu"/>
-              </w:rPr>
-              <w:t>stack</w:t>
-            </w:r>
-            <w:proofErr w:type="spellEnd"/>
-            <w:r>
-              <w:rPr>
-                <w:rFonts w:ascii="NimbusRomNo9L-Regu" w:eastAsia="NimbusRomNo9L-Regu" w:hAnsi="NimbusRomNo9L-Regu" w:cs="NimbusRomNo9L-Regu"/>
-              </w:rPr>
-              <w:t>));</w:t>
-            </w:r>
-          </w:p>
-          <w:p>
-            <w:pPr>
-              <w:rPr>
-                <w:rFonts w:ascii="NimbusRomNo9L-Regu" w:eastAsia="NimbusRomNo9L-Regu" w:hAnsi="NimbusRomNo9L-Regu" w:cs="NimbusRomNo9L-Regu"/>
-              </w:rPr>
-            </w:pPr>
-            <w:r>
-              <w:rPr>
-                <w:rFonts w:ascii="NimbusRomNo9L-Regu" w:eastAsia="NimbusRomNo9L-Regu" w:hAnsi="NimbusRomNo9L-Regu" w:cs="NimbusRomNo9L-Regu"/>
-              </w:rPr>
-              <w:t xml:space="preserve">    }</w:t>
-            </w:r>
-          </w:p>
-          <w:p>
-            <w:pPr>
-              <w:rPr>
-                <w:rFonts w:ascii="NimbusRomNo9L-Regu" w:eastAsia="NimbusRomNo9L-Regu" w:hAnsi="NimbusRomNo9L-Regu" w:cs="NimbusRomNo9L-Regu"/>
-              </w:rPr>
-            </w:pPr>
-          </w:p>
-          <w:p>
-            <w:pPr>
-              <w:rPr>
-                <w:rFonts w:ascii="NimbusRomNo9L-Regu" w:eastAsia="NimbusRomNo9L-Regu" w:hAnsi="NimbusRomNo9L-Regu" w:cs="NimbusRomNo9L-Regu"/>
-              </w:rPr>
-            </w:pPr>
-            <w:r>
-              <w:rPr>
-                <w:rFonts w:ascii="NimbusRomNo9L-Regu" w:eastAsia="NimbusRomNo9L-Regu" w:hAnsi="NimbusRomNo9L-Regu" w:cs="NimbusRomNo9L-Regu"/>
-              </w:rPr>
-              <w:t xml:space="preserve">    </w:t>
-            </w:r>
-            <w:proofErr w:type="gramStart"/>
-            <w:r>
-              <w:rPr>
-                <w:rFonts w:ascii="NimbusRomNo9L-Regu" w:eastAsia="NimbusRomNo9L-Regu" w:hAnsi="NimbusRomNo9L-Regu" w:cs="NimbusRomNo9L-Regu"/>
-              </w:rPr>
-              <w:t>for(</w:t>
-            </w:r>
-            <w:proofErr w:type="gramEnd"/>
-            <w:r>
-              <w:rPr>
-                <w:rFonts w:ascii="NimbusRomNo9L-Regu" w:eastAsia="NimbusRomNo9L-Regu" w:hAnsi="NimbusRomNo9L-Regu" w:cs="NimbusRomNo9L-Regu"/>
-              </w:rPr>
-              <w:t xml:space="preserve">j = 0; j &lt;= </w:t>
-            </w:r>
-            <w:proofErr w:type="spellStart"/>
-            <w:r>
-              <w:rPr>
-                <w:rFonts w:ascii="NimbusRomNo9L-Regu" w:eastAsia="NimbusRomNo9L-Regu" w:hAnsi="NimbusRomNo9L-Regu" w:cs="NimbusRomNo9L-Regu"/>
-              </w:rPr>
-              <w:t>stack</w:t>
-            </w:r>
-            <w:proofErr w:type="spellEnd"/>
-            <w:r>
-              <w:rPr>
-                <w:rFonts w:ascii="NimbusRomNo9L-Regu" w:eastAsia="NimbusRomNo9L-Regu" w:hAnsi="NimbusRomNo9L-Regu" w:cs="NimbusRomNo9L-Regu"/>
-              </w:rPr>
-              <w:t>-&gt;</w:t>
-            </w:r>
-            <w:proofErr w:type="spellStart"/>
-            <w:r>
-              <w:rPr>
-                <w:rFonts w:ascii="NimbusRomNo9L-Regu" w:eastAsia="NimbusRomNo9L-Regu" w:hAnsi="NimbusRomNo9L-Regu" w:cs="NimbusRomNo9L-Regu"/>
-              </w:rPr>
-              <w:t>qtd</w:t>
-            </w:r>
-            <w:proofErr w:type="spellEnd"/>
-            <w:r>
-              <w:rPr>
-                <w:rFonts w:ascii="NimbusRomNo9L-Regu" w:eastAsia="NimbusRomNo9L-Regu" w:hAnsi="NimbusRomNo9L-Regu" w:cs="NimbusRomNo9L-Regu"/>
-              </w:rPr>
-              <w:t>; j++){</w:t>
-            </w:r>
-          </w:p>
-          <w:p>
-            <w:pPr>
-              <w:rPr>
-                <w:rFonts w:ascii="NimbusRomNo9L-Regu" w:eastAsia="NimbusRomNo9L-Regu" w:hAnsi="NimbusRomNo9L-Regu" w:cs="NimbusRomNo9L-Regu"/>
-              </w:rPr>
-            </w:pPr>
-            <w:r>
-              <w:rPr>
-                <w:rFonts w:ascii="NimbusRomNo9L-Regu" w:eastAsia="NimbusRomNo9L-Regu" w:hAnsi="NimbusRomNo9L-Regu" w:cs="NimbusRomNo9L-Regu"/>
-              </w:rPr>
-              <w:t xml:space="preserve">        </w:t>
-            </w:r>
-            <w:proofErr w:type="spellStart"/>
-            <w:proofErr w:type="gramStart"/>
-            <w:r>
-              <w:rPr>
-                <w:rFonts w:ascii="NimbusRomNo9L-Regu" w:eastAsia="NimbusRomNo9L-Regu" w:hAnsi="NimbusRomNo9L-Regu" w:cs="NimbusRomNo9L-Regu"/>
-              </w:rPr>
-              <w:t>stackUp</w:t>
-            </w:r>
-            <w:proofErr w:type="spellEnd"/>
-            <w:r>
-              <w:rPr>
-                <w:rFonts w:ascii="NimbusRomNo9L-Regu" w:eastAsia="NimbusRomNo9L-Regu" w:hAnsi="NimbusRomNo9L-Regu" w:cs="NimbusRomNo9L-Regu"/>
-              </w:rPr>
-              <w:t>(</w:t>
-            </w:r>
-            <w:proofErr w:type="gramEnd"/>
-            <w:r>
-              <w:rPr>
-                <w:rFonts w:ascii="NimbusRomNo9L-Regu" w:eastAsia="NimbusRomNo9L-Regu" w:hAnsi="NimbusRomNo9L-Regu" w:cs="NimbusRomNo9L-Regu"/>
-              </w:rPr>
-              <w:t>stackAux2,unStack(</w:t>
-            </w:r>
-            <w:proofErr w:type="spellStart"/>
-            <w:r>
-              <w:rPr>
-                <w:rFonts w:ascii="NimbusRomNo9L-Regu" w:eastAsia="NimbusRomNo9L-Regu" w:hAnsi="NimbusRomNo9L-Regu" w:cs="NimbusRomNo9L-Regu"/>
-              </w:rPr>
-              <w:t>stackAux</w:t>
-            </w:r>
-            <w:proofErr w:type="spellEnd"/>
-            <w:r>
-              <w:rPr>
-                <w:rFonts w:ascii="NimbusRomNo9L-Regu" w:eastAsia="NimbusRomNo9L-Regu" w:hAnsi="NimbusRomNo9L-Regu" w:cs="NimbusRomNo9L-Regu"/>
-              </w:rPr>
-              <w:t>));</w:t>
-            </w:r>
-          </w:p>
-          <w:p>
-            <w:pPr>
-              <w:rPr>
-                <w:rFonts w:ascii="NimbusRomNo9L-Regu" w:eastAsia="NimbusRomNo9L-Regu" w:hAnsi="NimbusRomNo9L-Regu" w:cs="NimbusRomNo9L-Regu"/>
-              </w:rPr>
-            </w:pPr>
-            <w:r>
-              <w:rPr>
-                <w:rFonts w:ascii="NimbusRomNo9L-Regu" w:eastAsia="NimbusRomNo9L-Regu" w:hAnsi="NimbusRomNo9L-Regu" w:cs="NimbusRomNo9L-Regu"/>
-              </w:rPr>
-              <w:t xml:space="preserve">    }</w:t>
-            </w:r>
-          </w:p>
-          <w:p>
-            <w:pPr>
-              <w:rPr>
-                <w:rFonts w:ascii="NimbusRomNo9L-Regu" w:eastAsia="NimbusRomNo9L-Regu" w:hAnsi="NimbusRomNo9L-Regu" w:cs="NimbusRomNo9L-Regu"/>
-              </w:rPr>
-            </w:pPr>
-          </w:p>
-          <w:p>
-            <w:pPr>
-              <w:rPr>
-                <w:rFonts w:ascii="NimbusRomNo9L-Regu" w:eastAsia="NimbusRomNo9L-Regu" w:hAnsi="NimbusRomNo9L-Regu" w:cs="NimbusRomNo9L-Regu"/>
-              </w:rPr>
-            </w:pPr>
-            <w:r>
-              <w:rPr>
-                <w:rFonts w:ascii="NimbusRomNo9L-Regu" w:eastAsia="NimbusRomNo9L-Regu" w:hAnsi="NimbusRomNo9L-Regu" w:cs="NimbusRomNo9L-Regu"/>
-              </w:rPr>
-              <w:t xml:space="preserve">   </w:t>
-            </w:r>
-            <w:proofErr w:type="gramStart"/>
-            <w:r>
-              <w:rPr>
-                <w:rFonts w:ascii="NimbusRomNo9L-Regu" w:eastAsia="NimbusRomNo9L-Regu" w:hAnsi="NimbusRomNo9L-Regu" w:cs="NimbusRomNo9L-Regu"/>
-              </w:rPr>
-              <w:t>for(</w:t>
-            </w:r>
-            <w:proofErr w:type="gramEnd"/>
-            <w:r>
-              <w:rPr>
-                <w:rFonts w:ascii="NimbusRomNo9L-Regu" w:eastAsia="NimbusRomNo9L-Regu" w:hAnsi="NimbusRomNo9L-Regu" w:cs="NimbusRomNo9L-Regu"/>
-              </w:rPr>
-              <w:t xml:space="preserve">index = 0; index &lt;= </w:t>
-            </w:r>
-            <w:proofErr w:type="spellStart"/>
-            <w:r>
-              <w:rPr>
-                <w:rFonts w:ascii="NimbusRomNo9L-Regu" w:eastAsia="NimbusRomNo9L-Regu" w:hAnsi="NimbusRomNo9L-Regu" w:cs="NimbusRomNo9L-Regu"/>
-              </w:rPr>
-              <w:t>stack</w:t>
-            </w:r>
-            <w:proofErr w:type="spellEnd"/>
-            <w:r>
-              <w:rPr>
-                <w:rFonts w:ascii="NimbusRomNo9L-Regu" w:eastAsia="NimbusRomNo9L-Regu" w:hAnsi="NimbusRomNo9L-Regu" w:cs="NimbusRomNo9L-Regu"/>
-              </w:rPr>
-              <w:t>-&gt;</w:t>
-            </w:r>
-            <w:proofErr w:type="spellStart"/>
-            <w:r>
-              <w:rPr>
-                <w:rFonts w:ascii="NimbusRomNo9L-Regu" w:eastAsia="NimbusRomNo9L-Regu" w:hAnsi="NimbusRomNo9L-Regu" w:cs="NimbusRomNo9L-Regu"/>
-              </w:rPr>
-              <w:t>qtd</w:t>
-            </w:r>
-            <w:proofErr w:type="spellEnd"/>
-            <w:r>
-              <w:rPr>
-                <w:rFonts w:ascii="NimbusRomNo9L-Regu" w:eastAsia="NimbusRomNo9L-Regu" w:hAnsi="NimbusRomNo9L-Regu" w:cs="NimbusRomNo9L-Regu"/>
-              </w:rPr>
-              <w:t>; index++){</w:t>
-            </w:r>
-          </w:p>
-          <w:p>
-            <w:pPr>
-              <w:rPr>
-                <w:rFonts w:ascii="NimbusRomNo9L-Regu" w:eastAsia="NimbusRomNo9L-Regu" w:hAnsi="NimbusRomNo9L-Regu" w:cs="NimbusRomNo9L-Regu"/>
-              </w:rPr>
-            </w:pPr>
-            <w:r>
-              <w:rPr>
-                <w:rFonts w:ascii="NimbusRomNo9L-Regu" w:eastAsia="NimbusRomNo9L-Regu" w:hAnsi="NimbusRomNo9L-Regu" w:cs="NimbusRomNo9L-Regu"/>
-              </w:rPr>
-              <w:t xml:space="preserve">        </w:t>
-            </w:r>
-            <w:proofErr w:type="spellStart"/>
-            <w:proofErr w:type="gramStart"/>
-            <w:r>
-              <w:rPr>
-                <w:rFonts w:ascii="NimbusRomNo9L-Regu" w:eastAsia="NimbusRomNo9L-Regu" w:hAnsi="NimbusRomNo9L-Regu" w:cs="NimbusRomNo9L-Regu"/>
-              </w:rPr>
-              <w:t>stackUp</w:t>
-            </w:r>
-            <w:proofErr w:type="spellEnd"/>
-            <w:r>
-              <w:rPr>
-                <w:rFonts w:ascii="NimbusRomNo9L-Regu" w:eastAsia="NimbusRomNo9L-Regu" w:hAnsi="NimbusRomNo9L-Regu" w:cs="NimbusRomNo9L-Regu"/>
-              </w:rPr>
-              <w:t>(</w:t>
-            </w:r>
-            <w:proofErr w:type="spellStart"/>
-            <w:proofErr w:type="gramEnd"/>
-            <w:r>
-              <w:rPr>
-                <w:rFonts w:ascii="NimbusRomNo9L-Regu" w:eastAsia="NimbusRomNo9L-Regu" w:hAnsi="NimbusRomNo9L-Regu" w:cs="NimbusRomNo9L-Regu"/>
-              </w:rPr>
-              <w:t>stack,unStack</w:t>
-            </w:r>
-            <w:proofErr w:type="spellEnd"/>
-            <w:r>
-              <w:rPr>
-                <w:rFonts w:ascii="NimbusRomNo9L-Regu" w:eastAsia="NimbusRomNo9L-Regu" w:hAnsi="NimbusRomNo9L-Regu" w:cs="NimbusRomNo9L-Regu"/>
-              </w:rPr>
-              <w:t>(stackAux2));</w:t>
-            </w:r>
-          </w:p>
-          <w:p>
-            <w:pPr>
-              <w:rPr>
-                <w:rFonts w:ascii="NimbusRomNo9L-Regu" w:eastAsia="NimbusRomNo9L-Regu" w:hAnsi="NimbusRomNo9L-Regu" w:cs="NimbusRomNo9L-Regu"/>
-              </w:rPr>
-            </w:pPr>
-            <w:r>
-              <w:rPr>
-                <w:rFonts w:ascii="NimbusRomNo9L-Regu" w:eastAsia="NimbusRomNo9L-Regu" w:hAnsi="NimbusRomNo9L-Regu" w:cs="NimbusRomNo9L-Regu"/>
-              </w:rPr>
-              <w:t xml:space="preserve">    }</w:t>
-            </w:r>
-          </w:p>
-          <w:p>
-            <w:pPr>
-              <w:rPr>
-                <w:rFonts w:ascii="NimbusRomNo9L-Regu" w:eastAsia="NimbusRomNo9L-Regu" w:hAnsi="NimbusRomNo9L-Regu" w:cs="NimbusRomNo9L-Regu"/>
-              </w:rPr>
-            </w:pPr>
-            <w:r>
-              <w:rPr>
-                <w:rFonts w:ascii="NimbusRomNo9L-Regu" w:eastAsia="NimbusRomNo9L-Regu" w:hAnsi="NimbusRomNo9L-Regu" w:cs="NimbusRomNo9L-Regu"/>
-              </w:rPr>
-              <w:t>}</w:t>
-            </w:r>
-          </w:p>
-          <w:p>
-            <w:pPr>
-              <w:rPr>
-                <w:rFonts w:ascii="NimbusRomNo9L-Regu" w:eastAsia="NimbusRomNo9L-Regu" w:hAnsi="NimbusRomNo9L-Regu" w:cs="NimbusRomNo9L-Regu"/>
-              </w:rPr>
-            </w:pPr>
+              <w:t>; i++</w:t>
+            </w:r>
             <w:bookmarkStart w:id="0" w:name="_GoBack"/>
             <w:bookmarkEnd w:id="0"/>
+            <w:r>
+              <w:rPr>
+                <w:rFonts w:ascii="NimbusRomNo9L-Regu" w:eastAsia="NimbusRomNo9L-Regu" w:hAnsi="NimbusRomNo9L-Regu" w:cs="NimbusRomNo9L-Regu"/>
+              </w:rPr>
+              <w:t>)</w:t>
+            </w:r>
+            <w:r>
+              <w:rPr>
+                <w:rFonts w:ascii="NimbusRomNo9L-Regu" w:eastAsia="NimbusRomNo9L-Regu" w:hAnsi="NimbusRomNo9L-Regu" w:cs="NimbusRomNo9L-Regu"/>
+              </w:rPr>
+              <w:t xml:space="preserve"> </w:t>
+            </w:r>
+            <w:r>
+              <w:rPr>
+                <w:rFonts w:ascii="NimbusRomNo9L-Regu" w:eastAsia="NimbusRomNo9L-Regu" w:hAnsi="NimbusRomNo9L-Regu" w:cs="NimbusRomNo9L-Regu"/>
+              </w:rPr>
+              <w:t>{</w:t>
+            </w:r>
+          </w:p>
+          <w:p>
+            <w:pPr>
+              <w:rPr>
+                <w:rFonts w:ascii="NimbusRomNo9L-Regu" w:eastAsia="NimbusRomNo9L-Regu" w:hAnsi="NimbusRomNo9L-Regu" w:cs="NimbusRomNo9L-Regu"/>
+              </w:rPr>
+            </w:pPr>
+            <w:r>
+              <w:rPr>
+                <w:rFonts w:ascii="NimbusRomNo9L-Regu" w:eastAsia="NimbusRomNo9L-Regu" w:hAnsi="NimbusRomNo9L-Regu" w:cs="NimbusRomNo9L-Regu"/>
+              </w:rPr>
+              <w:t xml:space="preserve">        </w:t>
+            </w:r>
+            <w:proofErr w:type="spellStart"/>
+            <w:proofErr w:type="gramStart"/>
+            <w:r>
+              <w:rPr>
+                <w:rFonts w:ascii="NimbusRomNo9L-Regu" w:eastAsia="NimbusRomNo9L-Regu" w:hAnsi="NimbusRomNo9L-Regu" w:cs="NimbusRomNo9L-Regu"/>
+              </w:rPr>
+              <w:t>stackUp</w:t>
+            </w:r>
+            <w:proofErr w:type="spellEnd"/>
+            <w:r>
+              <w:rPr>
+                <w:rFonts w:ascii="NimbusRomNo9L-Regu" w:eastAsia="NimbusRomNo9L-Regu" w:hAnsi="NimbusRomNo9L-Regu" w:cs="NimbusRomNo9L-Regu"/>
+              </w:rPr>
+              <w:t>(</w:t>
+            </w:r>
+            <w:proofErr w:type="spellStart"/>
+            <w:proofErr w:type="gramEnd"/>
+            <w:r>
+              <w:rPr>
+                <w:rFonts w:ascii="NimbusRomNo9L-Regu" w:eastAsia="NimbusRomNo9L-Regu" w:hAnsi="NimbusRomNo9L-Regu" w:cs="NimbusRomNo9L-Regu"/>
+              </w:rPr>
+              <w:t>stackAux,unStack</w:t>
+            </w:r>
+            <w:proofErr w:type="spellEnd"/>
+            <w:r>
+              <w:rPr>
+                <w:rFonts w:ascii="NimbusRomNo9L-Regu" w:eastAsia="NimbusRomNo9L-Regu" w:hAnsi="NimbusRomNo9L-Regu" w:cs="NimbusRomNo9L-Regu"/>
+              </w:rPr>
+              <w:t>(</w:t>
+            </w:r>
+            <w:proofErr w:type="spellStart"/>
+            <w:r>
+              <w:rPr>
+                <w:rFonts w:ascii="NimbusRomNo9L-Regu" w:eastAsia="NimbusRomNo9L-Regu" w:hAnsi="NimbusRomNo9L-Regu" w:cs="NimbusRomNo9L-Regu"/>
+              </w:rPr>
+              <w:t>stack</w:t>
+            </w:r>
+            <w:proofErr w:type="spellEnd"/>
+            <w:r>
+              <w:rPr>
+                <w:rFonts w:ascii="NimbusRomNo9L-Regu" w:eastAsia="NimbusRomNo9L-Regu" w:hAnsi="NimbusRomNo9L-Regu" w:cs="NimbusRomNo9L-Regu"/>
+              </w:rPr>
+              <w:t>));</w:t>
+            </w:r>
+          </w:p>
+          <w:p>
+            <w:pPr>
+              <w:rPr>
+                <w:rFonts w:ascii="NimbusRomNo9L-Regu" w:eastAsia="NimbusRomNo9L-Regu" w:hAnsi="NimbusRomNo9L-Regu" w:cs="NimbusRomNo9L-Regu"/>
+              </w:rPr>
+            </w:pPr>
+            <w:r>
+              <w:rPr>
+                <w:rFonts w:ascii="NimbusRomNo9L-Regu" w:eastAsia="NimbusRomNo9L-Regu" w:hAnsi="NimbusRomNo9L-Regu" w:cs="NimbusRomNo9L-Regu"/>
+              </w:rPr>
+              <w:t xml:space="preserve">    }</w:t>
+            </w:r>
+          </w:p>
+          <w:p>
+            <w:pPr>
+              <w:rPr>
+                <w:rFonts w:ascii="NimbusRomNo9L-Regu" w:eastAsia="NimbusRomNo9L-Regu" w:hAnsi="NimbusRomNo9L-Regu" w:cs="NimbusRomNo9L-Regu"/>
+              </w:rPr>
+            </w:pPr>
+          </w:p>
+          <w:p>
+            <w:pPr>
+              <w:rPr>
+                <w:rFonts w:ascii="NimbusRomNo9L-Regu" w:eastAsia="NimbusRomNo9L-Regu" w:hAnsi="NimbusRomNo9L-Regu" w:cs="NimbusRomNo9L-Regu"/>
+              </w:rPr>
+            </w:pPr>
+            <w:r>
+              <w:rPr>
+                <w:rFonts w:ascii="NimbusRomNo9L-Regu" w:eastAsia="NimbusRomNo9L-Regu" w:hAnsi="NimbusRomNo9L-Regu" w:cs="NimbusRomNo9L-Regu"/>
+              </w:rPr>
+              <w:t xml:space="preserve">    </w:t>
+            </w:r>
+            <w:proofErr w:type="gramStart"/>
+            <w:r>
+              <w:rPr>
+                <w:rFonts w:ascii="NimbusRomNo9L-Regu" w:eastAsia="NimbusRomNo9L-Regu" w:hAnsi="NimbusRomNo9L-Regu" w:cs="NimbusRomNo9L-Regu"/>
+              </w:rPr>
+              <w:t>for(</w:t>
+            </w:r>
+            <w:proofErr w:type="gramEnd"/>
+            <w:r>
+              <w:rPr>
+                <w:rFonts w:ascii="NimbusRomNo9L-Regu" w:eastAsia="NimbusRomNo9L-Regu" w:hAnsi="NimbusRomNo9L-Regu" w:cs="NimbusRomNo9L-Regu"/>
+              </w:rPr>
+              <w:t xml:space="preserve">j = 0; j &lt;= </w:t>
+            </w:r>
+            <w:proofErr w:type="spellStart"/>
+            <w:r>
+              <w:rPr>
+                <w:rFonts w:ascii="NimbusRomNo9L-Regu" w:eastAsia="NimbusRomNo9L-Regu" w:hAnsi="NimbusRomNo9L-Regu" w:cs="NimbusRomNo9L-Regu"/>
+              </w:rPr>
+              <w:t>stack</w:t>
+            </w:r>
+            <w:proofErr w:type="spellEnd"/>
+            <w:r>
+              <w:rPr>
+                <w:rFonts w:ascii="NimbusRomNo9L-Regu" w:eastAsia="NimbusRomNo9L-Regu" w:hAnsi="NimbusRomNo9L-Regu" w:cs="NimbusRomNo9L-Regu"/>
+              </w:rPr>
+              <w:t>-&gt;</w:t>
+            </w:r>
+            <w:proofErr w:type="spellStart"/>
+            <w:r>
+              <w:rPr>
+                <w:rFonts w:ascii="NimbusRomNo9L-Regu" w:eastAsia="NimbusRomNo9L-Regu" w:hAnsi="NimbusRomNo9L-Regu" w:cs="NimbusRomNo9L-Regu"/>
+              </w:rPr>
+              <w:t>qtd</w:t>
+            </w:r>
+            <w:proofErr w:type="spellEnd"/>
+            <w:r>
+              <w:rPr>
+                <w:rFonts w:ascii="NimbusRomNo9L-Regu" w:eastAsia="NimbusRomNo9L-Regu" w:hAnsi="NimbusRomNo9L-Regu" w:cs="NimbusRomNo9L-Regu"/>
+              </w:rPr>
+              <w:t>; j++)</w:t>
+            </w:r>
+            <w:r>
+              <w:rPr>
+                <w:rFonts w:ascii="NimbusRomNo9L-Regu" w:eastAsia="NimbusRomNo9L-Regu" w:hAnsi="NimbusRomNo9L-Regu" w:cs="NimbusRomNo9L-Regu"/>
+              </w:rPr>
+              <w:t xml:space="preserve"> </w:t>
+            </w:r>
+            <w:r>
+              <w:rPr>
+                <w:rFonts w:ascii="NimbusRomNo9L-Regu" w:eastAsia="NimbusRomNo9L-Regu" w:hAnsi="NimbusRomNo9L-Regu" w:cs="NimbusRomNo9L-Regu"/>
+              </w:rPr>
+              <w:t>{</w:t>
+            </w:r>
+          </w:p>
+          <w:p>
+            <w:pPr>
+              <w:rPr>
+                <w:rFonts w:ascii="NimbusRomNo9L-Regu" w:eastAsia="NimbusRomNo9L-Regu" w:hAnsi="NimbusRomNo9L-Regu" w:cs="NimbusRomNo9L-Regu"/>
+              </w:rPr>
+            </w:pPr>
+            <w:r>
+              <w:rPr>
+                <w:rFonts w:ascii="NimbusRomNo9L-Regu" w:eastAsia="NimbusRomNo9L-Regu" w:hAnsi="NimbusRomNo9L-Regu" w:cs="NimbusRomNo9L-Regu"/>
+              </w:rPr>
+              <w:t xml:space="preserve">        </w:t>
+            </w:r>
+            <w:proofErr w:type="spellStart"/>
+            <w:proofErr w:type="gramStart"/>
+            <w:r>
+              <w:rPr>
+                <w:rFonts w:ascii="NimbusRomNo9L-Regu" w:eastAsia="NimbusRomNo9L-Regu" w:hAnsi="NimbusRomNo9L-Regu" w:cs="NimbusRomNo9L-Regu"/>
+              </w:rPr>
+              <w:t>stackUp</w:t>
+            </w:r>
+            <w:proofErr w:type="spellEnd"/>
+            <w:r>
+              <w:rPr>
+                <w:rFonts w:ascii="NimbusRomNo9L-Regu" w:eastAsia="NimbusRomNo9L-Regu" w:hAnsi="NimbusRomNo9L-Regu" w:cs="NimbusRomNo9L-Regu"/>
+              </w:rPr>
+              <w:t>(</w:t>
+            </w:r>
+            <w:proofErr w:type="gramEnd"/>
+            <w:r>
+              <w:rPr>
+                <w:rFonts w:ascii="NimbusRomNo9L-Regu" w:eastAsia="NimbusRomNo9L-Regu" w:hAnsi="NimbusRomNo9L-Regu" w:cs="NimbusRomNo9L-Regu"/>
+              </w:rPr>
+              <w:t>stackAux2,unStack(</w:t>
+            </w:r>
+            <w:proofErr w:type="spellStart"/>
+            <w:r>
+              <w:rPr>
+                <w:rFonts w:ascii="NimbusRomNo9L-Regu" w:eastAsia="NimbusRomNo9L-Regu" w:hAnsi="NimbusRomNo9L-Regu" w:cs="NimbusRomNo9L-Regu"/>
+              </w:rPr>
+              <w:t>stackAux</w:t>
+            </w:r>
+            <w:proofErr w:type="spellEnd"/>
+            <w:r>
+              <w:rPr>
+                <w:rFonts w:ascii="NimbusRomNo9L-Regu" w:eastAsia="NimbusRomNo9L-Regu" w:hAnsi="NimbusRomNo9L-Regu" w:cs="NimbusRomNo9L-Regu"/>
+              </w:rPr>
+              <w:t>));</w:t>
+            </w:r>
+          </w:p>
+          <w:p>
+            <w:pPr>
+              <w:rPr>
+                <w:rFonts w:ascii="NimbusRomNo9L-Regu" w:eastAsia="NimbusRomNo9L-Regu" w:hAnsi="NimbusRomNo9L-Regu" w:cs="NimbusRomNo9L-Regu"/>
+              </w:rPr>
+            </w:pPr>
+            <w:r>
+              <w:rPr>
+                <w:rFonts w:ascii="NimbusRomNo9L-Regu" w:eastAsia="NimbusRomNo9L-Regu" w:hAnsi="NimbusRomNo9L-Regu" w:cs="NimbusRomNo9L-Regu"/>
+              </w:rPr>
+              <w:t xml:space="preserve">    }</w:t>
+            </w:r>
+          </w:p>
+          <w:p>
+            <w:pPr>
+              <w:rPr>
+                <w:rFonts w:ascii="NimbusRomNo9L-Regu" w:eastAsia="NimbusRomNo9L-Regu" w:hAnsi="NimbusRomNo9L-Regu" w:cs="NimbusRomNo9L-Regu"/>
+              </w:rPr>
+            </w:pPr>
+          </w:p>
+          <w:p>
+            <w:pPr>
+              <w:rPr>
+                <w:rFonts w:ascii="NimbusRomNo9L-Regu" w:eastAsia="NimbusRomNo9L-Regu" w:hAnsi="NimbusRomNo9L-Regu" w:cs="NimbusRomNo9L-Regu"/>
+              </w:rPr>
+            </w:pPr>
+            <w:r>
+              <w:rPr>
+                <w:rFonts w:ascii="NimbusRomNo9L-Regu" w:eastAsia="NimbusRomNo9L-Regu" w:hAnsi="NimbusRomNo9L-Regu" w:cs="NimbusRomNo9L-Regu"/>
+              </w:rPr>
+              <w:t xml:space="preserve">   </w:t>
+            </w:r>
+            <w:proofErr w:type="gramStart"/>
+            <w:r>
+              <w:rPr>
+                <w:rFonts w:ascii="NimbusRomNo9L-Regu" w:eastAsia="NimbusRomNo9L-Regu" w:hAnsi="NimbusRomNo9L-Regu" w:cs="NimbusRomNo9L-Regu"/>
+              </w:rPr>
+              <w:t>for(</w:t>
+            </w:r>
+            <w:proofErr w:type="gramEnd"/>
+            <w:r>
+              <w:rPr>
+                <w:rFonts w:ascii="NimbusRomNo9L-Regu" w:eastAsia="NimbusRomNo9L-Regu" w:hAnsi="NimbusRomNo9L-Regu" w:cs="NimbusRomNo9L-Regu"/>
+              </w:rPr>
+              <w:t xml:space="preserve">index = 0; index &lt;= </w:t>
+            </w:r>
+            <w:proofErr w:type="spellStart"/>
+            <w:r>
+              <w:rPr>
+                <w:rFonts w:ascii="NimbusRomNo9L-Regu" w:eastAsia="NimbusRomNo9L-Regu" w:hAnsi="NimbusRomNo9L-Regu" w:cs="NimbusRomNo9L-Regu"/>
+              </w:rPr>
+              <w:t>stack</w:t>
+            </w:r>
+            <w:proofErr w:type="spellEnd"/>
+            <w:r>
+              <w:rPr>
+                <w:rFonts w:ascii="NimbusRomNo9L-Regu" w:eastAsia="NimbusRomNo9L-Regu" w:hAnsi="NimbusRomNo9L-Regu" w:cs="NimbusRomNo9L-Regu"/>
+              </w:rPr>
+              <w:t>-&gt;</w:t>
+            </w:r>
+            <w:proofErr w:type="spellStart"/>
+            <w:r>
+              <w:rPr>
+                <w:rFonts w:ascii="NimbusRomNo9L-Regu" w:eastAsia="NimbusRomNo9L-Regu" w:hAnsi="NimbusRomNo9L-Regu" w:cs="NimbusRomNo9L-Regu"/>
+              </w:rPr>
+              <w:t>qtd</w:t>
+            </w:r>
+            <w:proofErr w:type="spellEnd"/>
+            <w:r>
+              <w:rPr>
+                <w:rFonts w:ascii="NimbusRomNo9L-Regu" w:eastAsia="NimbusRomNo9L-Regu" w:hAnsi="NimbusRomNo9L-Regu" w:cs="NimbusRomNo9L-Regu"/>
+              </w:rPr>
+              <w:t>; index++)</w:t>
+            </w:r>
+            <w:r>
+              <w:rPr>
+                <w:rFonts w:ascii="NimbusRomNo9L-Regu" w:eastAsia="NimbusRomNo9L-Regu" w:hAnsi="NimbusRomNo9L-Regu" w:cs="NimbusRomNo9L-Regu"/>
+              </w:rPr>
+              <w:t xml:space="preserve"> </w:t>
+            </w:r>
+            <w:r>
+              <w:rPr>
+                <w:rFonts w:ascii="NimbusRomNo9L-Regu" w:eastAsia="NimbusRomNo9L-Regu" w:hAnsi="NimbusRomNo9L-Regu" w:cs="NimbusRomNo9L-Regu"/>
+              </w:rPr>
+              <w:t>{</w:t>
+            </w:r>
+          </w:p>
+          <w:p>
+            <w:pPr>
+              <w:rPr>
+                <w:rFonts w:ascii="NimbusRomNo9L-Regu" w:eastAsia="NimbusRomNo9L-Regu" w:hAnsi="NimbusRomNo9L-Regu" w:cs="NimbusRomNo9L-Regu"/>
+              </w:rPr>
+            </w:pPr>
+            <w:r>
+              <w:rPr>
+                <w:rFonts w:ascii="NimbusRomNo9L-Regu" w:eastAsia="NimbusRomNo9L-Regu" w:hAnsi="NimbusRomNo9L-Regu" w:cs="NimbusRomNo9L-Regu"/>
+              </w:rPr>
+              <w:t xml:space="preserve">        </w:t>
+            </w:r>
+            <w:proofErr w:type="spellStart"/>
+            <w:proofErr w:type="gramStart"/>
+            <w:r>
+              <w:rPr>
+                <w:rFonts w:ascii="NimbusRomNo9L-Regu" w:eastAsia="NimbusRomNo9L-Regu" w:hAnsi="NimbusRomNo9L-Regu" w:cs="NimbusRomNo9L-Regu"/>
+              </w:rPr>
+              <w:t>stackUp</w:t>
+            </w:r>
+            <w:proofErr w:type="spellEnd"/>
+            <w:r>
+              <w:rPr>
+                <w:rFonts w:ascii="NimbusRomNo9L-Regu" w:eastAsia="NimbusRomNo9L-Regu" w:hAnsi="NimbusRomNo9L-Regu" w:cs="NimbusRomNo9L-Regu"/>
+              </w:rPr>
+              <w:t>(</w:t>
+            </w:r>
+            <w:proofErr w:type="spellStart"/>
+            <w:proofErr w:type="gramEnd"/>
+            <w:r>
+              <w:rPr>
+                <w:rFonts w:ascii="NimbusRomNo9L-Regu" w:eastAsia="NimbusRomNo9L-Regu" w:hAnsi="NimbusRomNo9L-Regu" w:cs="NimbusRomNo9L-Regu"/>
+              </w:rPr>
+              <w:t>stack,unStack</w:t>
+            </w:r>
+            <w:proofErr w:type="spellEnd"/>
+            <w:r>
+              <w:rPr>
+                <w:rFonts w:ascii="NimbusRomNo9L-Regu" w:eastAsia="NimbusRomNo9L-Regu" w:hAnsi="NimbusRomNo9L-Regu" w:cs="NimbusRomNo9L-Regu"/>
+              </w:rPr>
+              <w:t>(stackAux2));</w:t>
+            </w:r>
+          </w:p>
+          <w:p>
+            <w:pPr>
+              <w:rPr>
+                <w:rFonts w:ascii="NimbusRomNo9L-Regu" w:eastAsia="NimbusRomNo9L-Regu" w:hAnsi="NimbusRomNo9L-Regu" w:cs="NimbusRomNo9L-Regu"/>
+              </w:rPr>
+            </w:pPr>
+            <w:r>
+              <w:rPr>
+                <w:rFonts w:ascii="NimbusRomNo9L-Regu" w:eastAsia="NimbusRomNo9L-Regu" w:hAnsi="NimbusRomNo9L-Regu" w:cs="NimbusRomNo9L-Regu"/>
+              </w:rPr>
+              <w:t xml:space="preserve">    }</w:t>
+            </w:r>
+          </w:p>
+          <w:p>
+            <w:pPr>
+              <w:rPr>
+                <w:rFonts w:ascii="NimbusRomNo9L-Regu" w:eastAsia="NimbusRomNo9L-Regu" w:hAnsi="NimbusRomNo9L-Regu" w:cs="NimbusRomNo9L-Regu"/>
+              </w:rPr>
+            </w:pPr>
+            <w:r>
+              <w:rPr>
+                <w:rFonts w:ascii="NimbusRomNo9L-Regu" w:eastAsia="NimbusRomNo9L-Regu" w:hAnsi="NimbusRomNo9L-Regu" w:cs="NimbusRomNo9L-Regu"/>
+              </w:rPr>
+              <w:t>}</w:t>
+            </w:r>
+          </w:p>
+          <w:p>
+            <w:pPr>
+              <w:rPr>
+                <w:rFonts w:ascii="NimbusRomNo9L-Regu" w:eastAsia="NimbusRomNo9L-Regu" w:hAnsi="NimbusRomNo9L-Regu" w:cs="NimbusRomNo9L-Regu"/>
+              </w:rPr>
+            </w:pPr>
           </w:p>
         </w:tc>
       </w:tr>
@@ -3723,15 +3905,184 @@
                 <w:rFonts w:ascii="NimbusRomNo9L-Regu" w:eastAsia="NimbusRomNo9L-Regu" w:hAnsi="NimbusRomNo9L-Regu" w:cs="NimbusRomNo9L-Regu"/>
               </w:rPr>
             </w:pPr>
+          </w:p>
+          <w:p>
+            <w:pPr>
+              <w:rPr>
+                <w:rFonts w:ascii="NimbusRomNo9L-Regu" w:eastAsia="NimbusRomNo9L-Regu" w:hAnsi="NimbusRomNo9L-Regu" w:cs="NimbusRomNo9L-Regu"/>
+              </w:rPr>
+            </w:pPr>
+            <w:r>
+              <w:rPr>
+                <w:rFonts w:ascii="NimbusRomNo9L-Regu" w:eastAsia="NimbusRomNo9L-Regu" w:hAnsi="NimbusRomNo9L-Regu" w:cs="NimbusRomNo9L-Regu"/>
+              </w:rPr>
+              <w:t xml:space="preserve">// </w:t>
+            </w:r>
+            <w:proofErr w:type="spellStart"/>
+            <w:r>
+              <w:rPr>
+                <w:rFonts w:ascii="NimbusRomNo9L-Regu" w:eastAsia="NimbusRomNo9L-Regu" w:hAnsi="NimbusRomNo9L-Regu" w:cs="NimbusRomNo9L-Regu"/>
+              </w:rPr>
+              <w:t>stack.h</w:t>
+            </w:r>
+            <w:proofErr w:type="spellEnd"/>
+          </w:p>
+          <w:p>
+            <w:pPr>
+              <w:rPr>
+                <w:rFonts w:ascii="NimbusRomNo9L-Regu" w:eastAsia="NimbusRomNo9L-Regu" w:hAnsi="NimbusRomNo9L-Regu" w:cs="NimbusRomNo9L-Regu"/>
+              </w:rPr>
+            </w:pPr>
+          </w:p>
+          <w:p>
+            <w:pPr>
+              <w:rPr>
+                <w:rFonts w:ascii="NimbusRomNo9L-Regu" w:eastAsia="NimbusRomNo9L-Regu" w:hAnsi="NimbusRomNo9L-Regu" w:cs="NimbusRomNo9L-Regu"/>
+              </w:rPr>
+            </w:pPr>
             <w:proofErr w:type="spellStart"/>
             <w:proofErr w:type="gramStart"/>
             <w:r>
               <w:rPr>
                 <w:rFonts w:ascii="NimbusRomNo9L-Regu" w:eastAsia="NimbusRomNo9L-Regu" w:hAnsi="NimbusRomNo9L-Regu" w:cs="NimbusRomNo9L-Regu"/>
               </w:rPr>
+              <w:t>void</w:t>
+            </w:r>
+            <w:proofErr w:type="spellEnd"/>
+            <w:proofErr w:type="gramEnd"/>
+            <w:r>
+              <w:rPr>
+                <w:rFonts w:ascii="NimbusRomNo9L-Regu" w:eastAsia="NimbusRomNo9L-Regu" w:hAnsi="NimbusRomNo9L-Regu" w:cs="NimbusRomNo9L-Regu"/>
+              </w:rPr>
+              <w:t xml:space="preserve"> </w:t>
+            </w:r>
+            <w:proofErr w:type="spellStart"/>
+            <w:r>
+              <w:rPr>
+                <w:rFonts w:ascii="NimbusRomNo9L-Regu" w:eastAsia="NimbusRomNo9L-Regu" w:hAnsi="NimbusRomNo9L-Regu" w:cs="NimbusRomNo9L-Regu"/>
+              </w:rPr>
+              <w:t>removeValue</w:t>
+            </w:r>
+            <w:proofErr w:type="spellEnd"/>
+            <w:r>
+              <w:rPr>
+                <w:rFonts w:ascii="NimbusRomNo9L-Regu" w:eastAsia="NimbusRomNo9L-Regu" w:hAnsi="NimbusRomNo9L-Regu" w:cs="NimbusRomNo9L-Regu"/>
+              </w:rPr>
+              <w:t>(</w:t>
+            </w:r>
+            <w:proofErr w:type="spellStart"/>
+            <w:r>
+              <w:rPr>
+                <w:rFonts w:ascii="NimbusRomNo9L-Regu" w:eastAsia="NimbusRomNo9L-Regu" w:hAnsi="NimbusRomNo9L-Regu" w:cs="NimbusRomNo9L-Regu"/>
+              </w:rPr>
+              <w:t>T</w:t>
+            </w:r>
+            <w:r>
+              <w:rPr>
+                <w:rFonts w:ascii="NimbusRomNo9L-Regu" w:eastAsia="NimbusRomNo9L-Regu" w:hAnsi="NimbusRomNo9L-Regu" w:cs="NimbusRomNo9L-Regu"/>
+              </w:rPr>
+              <w:t>Stack</w:t>
+            </w:r>
+            <w:proofErr w:type="spellEnd"/>
+            <w:r>
+              <w:rPr>
+                <w:rFonts w:ascii="NimbusRomNo9L-Regu" w:eastAsia="NimbusRomNo9L-Regu" w:hAnsi="NimbusRomNo9L-Regu" w:cs="NimbusRomNo9L-Regu"/>
+              </w:rPr>
+              <w:t xml:space="preserve"> *</w:t>
+            </w:r>
+            <w:proofErr w:type="spellStart"/>
+            <w:r>
+              <w:rPr>
+                <w:rFonts w:ascii="NimbusRomNo9L-Regu" w:eastAsia="NimbusRomNo9L-Regu" w:hAnsi="NimbusRomNo9L-Regu" w:cs="NimbusRomNo9L-Regu"/>
+              </w:rPr>
+              <w:t>stack</w:t>
+            </w:r>
+            <w:proofErr w:type="spellEnd"/>
+            <w:r>
+              <w:rPr>
+                <w:rFonts w:ascii="NimbusRomNo9L-Regu" w:eastAsia="NimbusRomNo9L-Regu" w:hAnsi="NimbusRomNo9L-Regu" w:cs="NimbusRomNo9L-Regu"/>
+              </w:rPr>
+              <w:t xml:space="preserve">, </w:t>
+            </w:r>
+            <w:proofErr w:type="spellStart"/>
+            <w:r>
+              <w:rPr>
+                <w:rFonts w:ascii="NimbusRomNo9L-Regu" w:eastAsia="NimbusRomNo9L-Regu" w:hAnsi="NimbusRomNo9L-Regu" w:cs="NimbusRomNo9L-Regu"/>
+              </w:rPr>
               <w:t>int</w:t>
             </w:r>
             <w:proofErr w:type="spellEnd"/>
+            <w:r>
+              <w:rPr>
+                <w:rFonts w:ascii="NimbusRomNo9L-Regu" w:eastAsia="NimbusRomNo9L-Regu" w:hAnsi="NimbusRomNo9L-Regu" w:cs="NimbusRomNo9L-Regu"/>
+              </w:rPr>
+              <w:t xml:space="preserve"> </w:t>
+            </w:r>
+            <w:proofErr w:type="spellStart"/>
+            <w:r>
+              <w:rPr>
+                <w:rFonts w:ascii="NimbusRomNo9L-Regu" w:eastAsia="NimbusRomNo9L-Regu" w:hAnsi="NimbusRomNo9L-Regu" w:cs="NimbusRomNo9L-Regu"/>
+              </w:rPr>
+              <w:t>value</w:t>
+            </w:r>
+            <w:proofErr w:type="spellEnd"/>
+            <w:r>
+              <w:rPr>
+                <w:rFonts w:ascii="NimbusRomNo9L-Regu" w:eastAsia="NimbusRomNo9L-Regu" w:hAnsi="NimbusRomNo9L-Regu" w:cs="NimbusRomNo9L-Regu"/>
+              </w:rPr>
+              <w:t>);</w:t>
+            </w:r>
+          </w:p>
+          <w:p>
+            <w:pPr>
+              <w:rPr>
+                <w:rFonts w:ascii="NimbusRomNo9L-Regu" w:eastAsia="NimbusRomNo9L-Regu" w:hAnsi="NimbusRomNo9L-Regu" w:cs="NimbusRomNo9L-Regu"/>
+              </w:rPr>
+            </w:pPr>
+          </w:p>
+          <w:p>
+            <w:pPr>
+              <w:rPr>
+                <w:rFonts w:ascii="NimbusRomNo9L-Regu" w:eastAsia="NimbusRomNo9L-Regu" w:hAnsi="NimbusRomNo9L-Regu" w:cs="NimbusRomNo9L-Regu"/>
+              </w:rPr>
+            </w:pPr>
+            <w:r>
+              <w:rPr>
+                <w:rFonts w:ascii="NimbusRomNo9L-Regu" w:eastAsia="NimbusRomNo9L-Regu" w:hAnsi="NimbusRomNo9L-Regu" w:cs="NimbusRomNo9L-Regu"/>
+              </w:rPr>
+              <w:t xml:space="preserve">// </w:t>
+            </w:r>
+            <w:proofErr w:type="spellStart"/>
+            <w:r>
+              <w:rPr>
+                <w:rFonts w:ascii="NimbusRomNo9L-Regu" w:eastAsia="NimbusRomNo9L-Regu" w:hAnsi="NimbusRomNo9L-Regu" w:cs="NimbusRomNo9L-Regu"/>
+              </w:rPr>
+              <w:t>stack.c</w:t>
+            </w:r>
+            <w:proofErr w:type="spellEnd"/>
+          </w:p>
+          <w:p>
+            <w:pPr>
+              <w:rPr>
+                <w:rFonts w:ascii="NimbusRomNo9L-Regu" w:eastAsia="NimbusRomNo9L-Regu" w:hAnsi="NimbusRomNo9L-Regu" w:cs="NimbusRomNo9L-Regu"/>
+              </w:rPr>
+            </w:pPr>
+          </w:p>
+          <w:p>
+            <w:pPr>
+              <w:rPr>
+                <w:rFonts w:ascii="NimbusRomNo9L-Regu" w:eastAsia="NimbusRomNo9L-Regu" w:hAnsi="NimbusRomNo9L-Regu" w:cs="NimbusRomNo9L-Regu"/>
+              </w:rPr>
+            </w:pPr>
+            <w:proofErr w:type="spellStart"/>
+            <w:proofErr w:type="gramStart"/>
+            <w:r>
+              <w:rPr>
+                <w:rFonts w:ascii="NimbusRomNo9L-Regu" w:eastAsia="NimbusRomNo9L-Regu" w:hAnsi="NimbusRomNo9L-Regu" w:cs="NimbusRomNo9L-Regu"/>
+              </w:rPr>
+              <w:t>void</w:t>
+            </w:r>
+            <w:proofErr w:type="spellEnd"/>
             <w:proofErr w:type="gramEnd"/>
             <w:r>
               <w:rPr>
@@ -3744,7 +4095,7 @@
               <w:rPr>
                 <w:rFonts w:ascii="NimbusRomNo9L-Regu" w:eastAsia="NimbusRomNo9L-Regu" w:hAnsi="NimbusRomNo9L-Regu" w:cs="NimbusRomNo9L-Regu"/>
               </w:rPr>
-              <w:t>removerValor</w:t>
+              <w:t>removeValue</w:t>
             </w:r>
             <w:proofErr w:type="spellEnd"/>
             <w:r>
@@ -3758,14 +4109,28 @@
               <w:rPr>
                 <w:rFonts w:ascii="NimbusRomNo9L-Regu" w:eastAsia="NimbusRomNo9L-Regu" w:hAnsi="NimbusRomNo9L-Regu" w:cs="NimbusRomNo9L-Regu"/>
               </w:rPr>
-              <w:t>TPilha</w:t>
-            </w:r>
-            <w:proofErr w:type="spellEnd"/>
-            <w:r>
-              <w:rPr>
-                <w:rFonts w:ascii="NimbusRomNo9L-Regu" w:eastAsia="NimbusRomNo9L-Regu" w:hAnsi="NimbusRomNo9L-Regu" w:cs="NimbusRomNo9L-Regu"/>
-              </w:rPr>
-              <w:t xml:space="preserve"> *pilha, </w:t>
+              <w:t>TStack</w:t>
+            </w:r>
+            <w:proofErr w:type="spellEnd"/>
+            <w:r>
+              <w:rPr>
+                <w:rFonts w:ascii="NimbusRomNo9L-Regu" w:eastAsia="NimbusRomNo9L-Regu" w:hAnsi="NimbusRomNo9L-Regu" w:cs="NimbusRomNo9L-Regu"/>
+              </w:rPr>
+              <w:t xml:space="preserve"> *</w:t>
+            </w:r>
+            <w:proofErr w:type="spellStart"/>
+            <w:r>
+              <w:rPr>
+                <w:rFonts w:ascii="NimbusRomNo9L-Regu" w:eastAsia="NimbusRomNo9L-Regu" w:hAnsi="NimbusRomNo9L-Regu" w:cs="NimbusRomNo9L-Regu"/>
+              </w:rPr>
+              <w:t>stack</w:t>
+            </w:r>
+            <w:proofErr w:type="spellEnd"/>
+            <w:r>
+              <w:rPr>
+                <w:rFonts w:ascii="NimbusRomNo9L-Regu" w:eastAsia="NimbusRomNo9L-Regu" w:hAnsi="NimbusRomNo9L-Regu" w:cs="NimbusRomNo9L-Regu"/>
+              </w:rPr>
+              <w:t xml:space="preserve">, </w:t>
             </w:r>
             <w:proofErr w:type="spellStart"/>
             <w:r>
@@ -3779,20 +4144,46 @@
               <w:rPr>
                 <w:rFonts w:ascii="NimbusRomNo9L-Regu" w:eastAsia="NimbusRomNo9L-Regu" w:hAnsi="NimbusRomNo9L-Regu" w:cs="NimbusRomNo9L-Regu"/>
               </w:rPr>
-              <w:t xml:space="preserve"> valor){</w:t>
-            </w:r>
-          </w:p>
-          <w:p>
-            <w:pPr>
-              <w:rPr>
-                <w:rFonts w:ascii="NimbusRomNo9L-Regu" w:eastAsia="NimbusRomNo9L-Regu" w:hAnsi="NimbusRomNo9L-Regu" w:cs="NimbusRomNo9L-Regu"/>
-              </w:rPr>
-            </w:pPr>
-            <w:r>
-              <w:rPr>
-                <w:rFonts w:ascii="NimbusRomNo9L-Regu" w:eastAsia="NimbusRomNo9L-Regu" w:hAnsi="NimbusRomNo9L-Regu" w:cs="NimbusRomNo9L-Regu"/>
-              </w:rPr>
-              <w:t xml:space="preserve">    </w:t>
+              <w:t xml:space="preserve"> </w:t>
+            </w:r>
+            <w:proofErr w:type="spellStart"/>
+            <w:r>
+              <w:rPr>
+                <w:rFonts w:ascii="NimbusRomNo9L-Regu" w:eastAsia="NimbusRomNo9L-Regu" w:hAnsi="NimbusRomNo9L-Regu" w:cs="NimbusRomNo9L-Regu"/>
+              </w:rPr>
+              <w:t>value</w:t>
+            </w:r>
+            <w:proofErr w:type="spellEnd"/>
+            <w:r>
+              <w:rPr>
+                <w:rFonts w:ascii="NimbusRomNo9L-Regu" w:eastAsia="NimbusRomNo9L-Regu" w:hAnsi="NimbusRomNo9L-Regu" w:cs="NimbusRomNo9L-Regu"/>
+              </w:rPr>
+              <w:t>)</w:t>
+            </w:r>
+            <w:r>
+              <w:rPr>
+                <w:rFonts w:ascii="NimbusRomNo9L-Regu" w:eastAsia="NimbusRomNo9L-Regu" w:hAnsi="NimbusRomNo9L-Regu" w:cs="NimbusRomNo9L-Regu"/>
+              </w:rPr>
+              <w:t xml:space="preserve"> </w:t>
+            </w:r>
+            <w:r>
+              <w:rPr>
+                <w:rFonts w:ascii="NimbusRomNo9L-Regu" w:eastAsia="NimbusRomNo9L-Regu" w:hAnsi="NimbusRomNo9L-Regu" w:cs="NimbusRomNo9L-Regu"/>
+              </w:rPr>
+              <w:t>{</w:t>
+            </w:r>
+          </w:p>
+          <w:p>
+            <w:pPr>
+              <w:rPr>
+                <w:rFonts w:ascii="NimbusRomNo9L-Regu" w:eastAsia="NimbusRomNo9L-Regu" w:hAnsi="NimbusRomNo9L-Regu" w:cs="NimbusRomNo9L-Regu"/>
+              </w:rPr>
+            </w:pPr>
+            <w:r>
+              <w:rPr>
+                <w:rFonts w:ascii="NimbusRomNo9L-Regu" w:eastAsia="NimbusRomNo9L-Regu" w:hAnsi="NimbusRomNo9L-Regu" w:cs="NimbusRomNo9L-Regu"/>
+              </w:rPr>
+              <w:tab/>
             </w:r>
             <w:proofErr w:type="spellStart"/>
             <w:proofErr w:type="gramStart"/>
@@ -3815,14 +4206,40 @@
               <w:rPr>
                 <w:rFonts w:ascii="NimbusRomNo9L-Regu" w:eastAsia="NimbusRomNo9L-Regu" w:hAnsi="NimbusRomNo9L-Regu" w:cs="NimbusRomNo9L-Regu"/>
               </w:rPr>
-              <w:t>estaVazia</w:t>
-            </w:r>
-            <w:proofErr w:type="spellEnd"/>
-            <w:r>
-              <w:rPr>
-                <w:rFonts w:ascii="NimbusRomNo9L-Regu" w:eastAsia="NimbusRomNo9L-Regu" w:hAnsi="NimbusRomNo9L-Regu" w:cs="NimbusRomNo9L-Regu"/>
-              </w:rPr>
-              <w:t>(pilha) == 1){</w:t>
+              <w:t>stackEmpty</w:t>
+            </w:r>
+            <w:proofErr w:type="spellEnd"/>
+            <w:r>
+              <w:rPr>
+                <w:rFonts w:ascii="NimbusRomNo9L-Regu" w:eastAsia="NimbusRomNo9L-Regu" w:hAnsi="NimbusRomNo9L-Regu" w:cs="NimbusRomNo9L-Regu"/>
+              </w:rPr>
+              <w:t>(</w:t>
+            </w:r>
+            <w:proofErr w:type="spellStart"/>
+            <w:r>
+              <w:rPr>
+                <w:rFonts w:ascii="NimbusRomNo9L-Regu" w:eastAsia="NimbusRomNo9L-Regu" w:hAnsi="NimbusRomNo9L-Regu" w:cs="NimbusRomNo9L-Regu"/>
+              </w:rPr>
+              <w:t>stack</w:t>
+            </w:r>
+            <w:proofErr w:type="spellEnd"/>
+            <w:r>
+              <w:rPr>
+                <w:rFonts w:ascii="NimbusRomNo9L-Regu" w:eastAsia="NimbusRomNo9L-Regu" w:hAnsi="NimbusRomNo9L-Regu" w:cs="NimbusRomNo9L-Regu"/>
+              </w:rPr>
+              <w:t>) == 1)</w:t>
+            </w:r>
+            <w:r>
+              <w:rPr>
+                <w:rFonts w:ascii="NimbusRomNo9L-Regu" w:eastAsia="NimbusRomNo9L-Regu" w:hAnsi="NimbusRomNo9L-Regu" w:cs="NimbusRomNo9L-Regu"/>
+              </w:rPr>
+              <w:t xml:space="preserve"> </w:t>
+            </w:r>
+            <w:r>
+              <w:rPr>
+                <w:rFonts w:ascii="NimbusRomNo9L-Regu" w:eastAsia="NimbusRomNo9L-Regu" w:hAnsi="NimbusRomNo9L-Regu" w:cs="NimbusRomNo9L-Regu"/>
+              </w:rPr>
+              <w:t>{</w:t>
             </w:r>
           </w:p>
           <w:p>
@@ -3842,7 +4259,7 @@
               <w:rPr>
                 <w:rFonts w:ascii="NimbusRomNo9L-Regu" w:eastAsia="NimbusRomNo9L-Regu" w:hAnsi="NimbusRomNo9L-Regu" w:cs="NimbusRomNo9L-Regu"/>
               </w:rPr>
-              <w:t>TPilha</w:t>
+              <w:t>TStack</w:t>
             </w:r>
             <w:proofErr w:type="spellEnd"/>
             <w:r>
@@ -3856,7 +4273,7 @@
               <w:rPr>
                 <w:rFonts w:ascii="NimbusRomNo9L-Regu" w:eastAsia="NimbusRomNo9L-Regu" w:hAnsi="NimbusRomNo9L-Regu" w:cs="NimbusRomNo9L-Regu"/>
               </w:rPr>
-              <w:t>pilhaAuxiliar</w:t>
+              <w:t>stackAux</w:t>
             </w:r>
             <w:proofErr w:type="spellEnd"/>
             <w:r>
@@ -3865,19 +4282,49 @@
               </w:rPr>
               <w:t xml:space="preserve"> = </w:t>
             </w:r>
+            <w:proofErr w:type="spellStart"/>
             <w:proofErr w:type="gramStart"/>
             <w:r>
               <w:rPr>
                 <w:rFonts w:ascii="NimbusRomNo9L-Regu" w:eastAsia="NimbusRomNo9L-Regu" w:hAnsi="NimbusRomNo9L-Regu" w:cs="NimbusRomNo9L-Regu"/>
               </w:rPr>
-              <w:t>criar(</w:t>
-            </w:r>
+              <w:t>neww</w:t>
+            </w:r>
+            <w:proofErr w:type="spellEnd"/>
+            <w:r>
+              <w:rPr>
+                <w:rFonts w:ascii="NimbusRomNo9L-Regu" w:eastAsia="NimbusRomNo9L-Regu" w:hAnsi="NimbusRomNo9L-Regu" w:cs="NimbusRomNo9L-Regu"/>
+              </w:rPr>
+              <w:t>(</w:t>
+            </w:r>
+            <w:proofErr w:type="spellStart"/>
             <w:proofErr w:type="gramEnd"/>
             <w:r>
               <w:rPr>
                 <w:rFonts w:ascii="NimbusRomNo9L-Regu" w:eastAsia="NimbusRomNo9L-Regu" w:hAnsi="NimbusRomNo9L-Regu" w:cs="NimbusRomNo9L-Regu"/>
               </w:rPr>
-              <w:t>pilha-&gt;quantidade);</w:t>
+              <w:t>stack</w:t>
+            </w:r>
+            <w:proofErr w:type="spellEnd"/>
+            <w:r>
+              <w:rPr>
+                <w:rFonts w:ascii="NimbusRomNo9L-Regu" w:eastAsia="NimbusRomNo9L-Regu" w:hAnsi="NimbusRomNo9L-Regu" w:cs="NimbusRomNo9L-Regu"/>
+              </w:rPr>
+              <w:t>-&gt;</w:t>
+            </w:r>
+            <w:proofErr w:type="spellStart"/>
+            <w:r>
+              <w:rPr>
+                <w:rFonts w:ascii="NimbusRomNo9L-Regu" w:eastAsia="NimbusRomNo9L-Regu" w:hAnsi="NimbusRomNo9L-Regu" w:cs="NimbusRomNo9L-Regu"/>
+              </w:rPr>
+              <w:t>qtd</w:t>
+            </w:r>
+            <w:proofErr w:type="spellEnd"/>
+            <w:r>
+              <w:rPr>
+                <w:rFonts w:ascii="NimbusRomNo9L-Regu" w:eastAsia="NimbusRomNo9L-Regu" w:hAnsi="NimbusRomNo9L-Regu" w:cs="NimbusRomNo9L-Regu"/>
+              </w:rPr>
+              <w:t>);</w:t>
             </w:r>
           </w:p>
           <w:p>
@@ -3947,7 +4394,47 @@
               <w:rPr>
                 <w:rFonts w:ascii="NimbusRomNo9L-Regu" w:eastAsia="NimbusRomNo9L-Regu" w:hAnsi="NimbusRomNo9L-Regu" w:cs="NimbusRomNo9L-Regu"/>
               </w:rPr>
-              <w:t>i = 0; i &lt;= pilha-&gt;quantidade; i++){</w:t>
+              <w:t xml:space="preserve">i = 0; i &lt;= </w:t>
+            </w:r>
+            <w:proofErr w:type="spellStart"/>
+            <w:r>
+              <w:rPr>
+                <w:rFonts w:ascii="NimbusRomNo9L-Regu" w:eastAsia="NimbusRomNo9L-Regu" w:hAnsi="NimbusRomNo9L-Regu" w:cs="NimbusRomNo9L-Regu"/>
+              </w:rPr>
+              <w:t>stack</w:t>
+            </w:r>
+            <w:proofErr w:type="spellEnd"/>
+            <w:r>
+              <w:rPr>
+                <w:rFonts w:ascii="NimbusRomNo9L-Regu" w:eastAsia="NimbusRomNo9L-Regu" w:hAnsi="NimbusRomNo9L-Regu" w:cs="NimbusRomNo9L-Regu"/>
+              </w:rPr>
+              <w:t>-&gt;</w:t>
+            </w:r>
+            <w:proofErr w:type="spellStart"/>
+            <w:r>
+              <w:rPr>
+                <w:rFonts w:ascii="NimbusRomNo9L-Regu" w:eastAsia="NimbusRomNo9L-Regu" w:hAnsi="NimbusRomNo9L-Regu" w:cs="NimbusRomNo9L-Regu"/>
+              </w:rPr>
+              <w:t>qtd</w:t>
+            </w:r>
+            <w:proofErr w:type="spellEnd"/>
+            <w:r>
+              <w:rPr>
+                <w:rFonts w:ascii="NimbusRomNo9L-Regu" w:eastAsia="NimbusRomNo9L-Regu" w:hAnsi="NimbusRomNo9L-Regu" w:cs="NimbusRomNo9L-Regu"/>
+              </w:rPr>
+              <w:t>; i++)</w:t>
+            </w:r>
+            <w:r>
+              <w:rPr>
+                <w:rFonts w:ascii="NimbusRomNo9L-Regu" w:eastAsia="NimbusRomNo9L-Regu" w:hAnsi="NimbusRomNo9L-Regu" w:cs="NimbusRomNo9L-Regu"/>
+              </w:rPr>
+              <w:t xml:space="preserve"> </w:t>
+            </w:r>
+            <w:r>
+              <w:rPr>
+                <w:rFonts w:ascii="NimbusRomNo9L-Regu" w:eastAsia="NimbusRomNo9L-Regu" w:hAnsi="NimbusRomNo9L-Regu" w:cs="NimbusRomNo9L-Regu"/>
+              </w:rPr>
+              <w:t>{</w:t>
             </w:r>
           </w:p>
           <w:p>
@@ -3977,12 +4464,60 @@
               </w:rPr>
               <w:t>(</w:t>
             </w:r>
+            <w:proofErr w:type="spellStart"/>
             <w:proofErr w:type="gramEnd"/>
             <w:r>
               <w:rPr>
                 <w:rFonts w:ascii="NimbusRomNo9L-Regu" w:eastAsia="NimbusRomNo9L-Regu" w:hAnsi="NimbusRomNo9L-Regu" w:cs="NimbusRomNo9L-Regu"/>
               </w:rPr>
-              <w:t>topo(pilha) == valor){</w:t>
+              <w:t>stackTop</w:t>
+            </w:r>
+            <w:proofErr w:type="spellEnd"/>
+            <w:r>
+              <w:rPr>
+                <w:rFonts w:ascii="NimbusRomNo9L-Regu" w:eastAsia="NimbusRomNo9L-Regu" w:hAnsi="NimbusRomNo9L-Regu" w:cs="NimbusRomNo9L-Regu"/>
+              </w:rPr>
+              <w:t>(</w:t>
+            </w:r>
+            <w:proofErr w:type="spellStart"/>
+            <w:r>
+              <w:rPr>
+                <w:rFonts w:ascii="NimbusRomNo9L-Regu" w:eastAsia="NimbusRomNo9L-Regu" w:hAnsi="NimbusRomNo9L-Regu" w:cs="NimbusRomNo9L-Regu"/>
+              </w:rPr>
+              <w:t>stack</w:t>
+            </w:r>
+            <w:proofErr w:type="spellEnd"/>
+            <w:r>
+              <w:rPr>
+                <w:rFonts w:ascii="NimbusRomNo9L-Regu" w:eastAsia="NimbusRomNo9L-Regu" w:hAnsi="NimbusRomNo9L-Regu" w:cs="NimbusRomNo9L-Regu"/>
+              </w:rPr>
+              <w:t xml:space="preserve">) == </w:t>
+            </w:r>
+            <w:proofErr w:type="spellStart"/>
+            <w:r>
+              <w:rPr>
+                <w:rFonts w:ascii="NimbusRomNo9L-Regu" w:eastAsia="NimbusRomNo9L-Regu" w:hAnsi="NimbusRomNo9L-Regu" w:cs="NimbusRomNo9L-Regu"/>
+              </w:rPr>
+              <w:t>value</w:t>
+            </w:r>
+            <w:proofErr w:type="spellEnd"/>
+            <w:r>
+              <w:rPr>
+                <w:rFonts w:ascii="NimbusRomNo9L-Regu" w:eastAsia="NimbusRomNo9L-Regu" w:hAnsi="NimbusRomNo9L-Regu" w:cs="NimbusRomNo9L-Regu"/>
+              </w:rPr>
+              <w:t>)</w:t>
+            </w:r>
+            <w:r>
+              <w:rPr>
+                <w:rFonts w:ascii="NimbusRomNo9L-Regu" w:eastAsia="NimbusRomNo9L-Regu" w:hAnsi="NimbusRomNo9L-Regu" w:cs="NimbusRomNo9L-Regu"/>
+              </w:rPr>
+              <w:t xml:space="preserve"> </w:t>
+            </w:r>
+            <w:r>
+              <w:rPr>
+                <w:rFonts w:ascii="NimbusRomNo9L-Regu" w:eastAsia="NimbusRomNo9L-Regu" w:hAnsi="NimbusRomNo9L-Regu" w:cs="NimbusRomNo9L-Regu"/>
+              </w:rPr>
+              <w:t>{</w:t>
             </w:r>
           </w:p>
           <w:p>
@@ -3997,19 +4532,35 @@
               </w:rPr>
               <w:t xml:space="preserve">                </w:t>
             </w:r>
+            <w:proofErr w:type="spellStart"/>
             <w:proofErr w:type="gramStart"/>
             <w:r>
               <w:rPr>
                 <w:rFonts w:ascii="NimbusRomNo9L-Regu" w:eastAsia="NimbusRomNo9L-Regu" w:hAnsi="NimbusRomNo9L-Regu" w:cs="NimbusRomNo9L-Regu"/>
               </w:rPr>
-              <w:t>desempilhar(</w:t>
-            </w:r>
+              <w:t>unStack</w:t>
+            </w:r>
+            <w:proofErr w:type="spellEnd"/>
+            <w:r>
+              <w:rPr>
+                <w:rFonts w:ascii="NimbusRomNo9L-Regu" w:eastAsia="NimbusRomNo9L-Regu" w:hAnsi="NimbusRomNo9L-Regu" w:cs="NimbusRomNo9L-Regu"/>
+              </w:rPr>
+              <w:t>(</w:t>
+            </w:r>
+            <w:proofErr w:type="spellStart"/>
             <w:proofErr w:type="gramEnd"/>
             <w:r>
               <w:rPr>
                 <w:rFonts w:ascii="NimbusRomNo9L-Regu" w:eastAsia="NimbusRomNo9L-Regu" w:hAnsi="NimbusRomNo9L-Regu" w:cs="NimbusRomNo9L-Regu"/>
               </w:rPr>
-              <w:t>pilha);</w:t>
+              <w:t>stack</w:t>
+            </w:r>
+            <w:proofErr w:type="spellEnd"/>
+            <w:r>
+              <w:rPr>
+                <w:rFonts w:ascii="NimbusRomNo9L-Regu" w:eastAsia="NimbusRomNo9L-Regu" w:hAnsi="NimbusRomNo9L-Regu" w:cs="NimbusRomNo9L-Regu"/>
+              </w:rPr>
+              <w:t>);</w:t>
             </w:r>
           </w:p>
           <w:p>
@@ -4037,12 +4588,20 @@
               </w:rPr>
               <w:t xml:space="preserve">            </w:t>
             </w:r>
+            <w:proofErr w:type="spellStart"/>
             <w:proofErr w:type="gramStart"/>
             <w:r>
               <w:rPr>
                 <w:rFonts w:ascii="NimbusRomNo9L-Regu" w:eastAsia="NimbusRomNo9L-Regu" w:hAnsi="NimbusRomNo9L-Regu" w:cs="NimbusRomNo9L-Regu"/>
               </w:rPr>
-              <w:t>empilhar(</w:t>
+              <w:t>stackUp</w:t>
+            </w:r>
+            <w:proofErr w:type="spellEnd"/>
+            <w:r>
+              <w:rPr>
+                <w:rFonts w:ascii="NimbusRomNo9L-Regu" w:eastAsia="NimbusRomNo9L-Regu" w:hAnsi="NimbusRomNo9L-Regu" w:cs="NimbusRomNo9L-Regu"/>
+              </w:rPr>
+              <w:t>(</w:t>
             </w:r>
             <w:proofErr w:type="spellStart"/>
             <w:proofErr w:type="gramEnd"/>
@@ -4050,14 +4609,28 @@
               <w:rPr>
                 <w:rFonts w:ascii="NimbusRomNo9L-Regu" w:eastAsia="NimbusRomNo9L-Regu" w:hAnsi="NimbusRomNo9L-Regu" w:cs="NimbusRomNo9L-Regu"/>
               </w:rPr>
-              <w:t>pilhaAuxiliar,desempilhar</w:t>
-            </w:r>
-            <w:proofErr w:type="spellEnd"/>
-            <w:r>
-              <w:rPr>
-                <w:rFonts w:ascii="NimbusRomNo9L-Regu" w:eastAsia="NimbusRomNo9L-Regu" w:hAnsi="NimbusRomNo9L-Regu" w:cs="NimbusRomNo9L-Regu"/>
-              </w:rPr>
-              <w:t>(pilha));</w:t>
+              <w:t>stackAux,unStack</w:t>
+            </w:r>
+            <w:proofErr w:type="spellEnd"/>
+            <w:r>
+              <w:rPr>
+                <w:rFonts w:ascii="NimbusRomNo9L-Regu" w:eastAsia="NimbusRomNo9L-Regu" w:hAnsi="NimbusRomNo9L-Regu" w:cs="NimbusRomNo9L-Regu"/>
+              </w:rPr>
+              <w:t>(</w:t>
+            </w:r>
+            <w:proofErr w:type="spellStart"/>
+            <w:r>
+              <w:rPr>
+                <w:rFonts w:ascii="NimbusRomNo9L-Regu" w:eastAsia="NimbusRomNo9L-Regu" w:hAnsi="NimbusRomNo9L-Regu" w:cs="NimbusRomNo9L-Regu"/>
+              </w:rPr>
+              <w:t>stack</w:t>
+            </w:r>
+            <w:proofErr w:type="spellEnd"/>
+            <w:r>
+              <w:rPr>
+                <w:rFonts w:ascii="NimbusRomNo9L-Regu" w:eastAsia="NimbusRomNo9L-Regu" w:hAnsi="NimbusRomNo9L-Regu" w:cs="NimbusRomNo9L-Regu"/>
+              </w:rPr>
+              <w:t>));</w:t>
             </w:r>
           </w:p>
           <w:p>
@@ -4079,13 +4652,6 @@
                 <w:rFonts w:ascii="NimbusRomNo9L-Regu" w:eastAsia="NimbusRomNo9L-Regu" w:hAnsi="NimbusRomNo9L-Regu" w:cs="NimbusRomNo9L-Regu"/>
               </w:rPr>
             </w:pPr>
-          </w:p>
-          <w:p>
-            <w:pPr>
-              <w:rPr>
-                <w:rFonts w:ascii="NimbusRomNo9L-Regu" w:eastAsia="NimbusRomNo9L-Regu" w:hAnsi="NimbusRomNo9L-Regu" w:cs="NimbusRomNo9L-Regu"/>
-              </w:rPr>
-            </w:pPr>
             <w:r>
               <w:rPr>
                 <w:rFonts w:ascii="NimbusRomNo9L-Regu" w:eastAsia="NimbusRomNo9L-Regu" w:hAnsi="NimbusRomNo9L-Regu" w:cs="NimbusRomNo9L-Regu"/>
@@ -4111,48 +4677,105 @@
               <w:rPr>
                 <w:rFonts w:ascii="NimbusRomNo9L-Regu" w:eastAsia="NimbusRomNo9L-Regu" w:hAnsi="NimbusRomNo9L-Regu" w:cs="NimbusRomNo9L-Regu"/>
               </w:rPr>
-              <w:t>pilhaAuxiliar</w:t>
-            </w:r>
-            <w:proofErr w:type="spellEnd"/>
-            <w:r>
-              <w:rPr>
-                <w:rFonts w:ascii="NimbusRomNo9L-Regu" w:eastAsia="NimbusRomNo9L-Regu" w:hAnsi="NimbusRomNo9L-Regu" w:cs="NimbusRomNo9L-Regu"/>
-              </w:rPr>
-              <w:t>-&gt;quantidade; j++){</w:t>
-            </w:r>
-          </w:p>
-          <w:p>
-            <w:pPr>
-              <w:rPr>
-                <w:rFonts w:ascii="NimbusRomNo9L-Regu" w:eastAsia="NimbusRomNo9L-Regu" w:hAnsi="NimbusRomNo9L-Regu" w:cs="NimbusRomNo9L-Regu"/>
-              </w:rPr>
-            </w:pPr>
-            <w:r>
-              <w:rPr>
-                <w:rFonts w:ascii="NimbusRomNo9L-Regu" w:eastAsia="NimbusRomNo9L-Regu" w:hAnsi="NimbusRomNo9L-Regu" w:cs="NimbusRomNo9L-Regu"/>
-              </w:rPr>
-              <w:t xml:space="preserve">            </w:t>
-            </w:r>
+              <w:t>stack</w:t>
+            </w:r>
+            <w:proofErr w:type="spellEnd"/>
+            <w:r>
+              <w:rPr>
+                <w:rFonts w:ascii="NimbusRomNo9L-Regu" w:eastAsia="NimbusRomNo9L-Regu" w:hAnsi="NimbusRomNo9L-Regu" w:cs="NimbusRomNo9L-Regu"/>
+              </w:rPr>
+              <w:t>-&gt;</w:t>
+            </w:r>
+            <w:proofErr w:type="spellStart"/>
+            <w:r>
+              <w:rPr>
+                <w:rFonts w:ascii="NimbusRomNo9L-Regu" w:eastAsia="NimbusRomNo9L-Regu" w:hAnsi="NimbusRomNo9L-Regu" w:cs="NimbusRomNo9L-Regu"/>
+              </w:rPr>
+              <w:t>qtd</w:t>
+            </w:r>
+            <w:proofErr w:type="spellEnd"/>
+            <w:r>
+              <w:rPr>
+                <w:rFonts w:ascii="NimbusRomNo9L-Regu" w:eastAsia="NimbusRomNo9L-Regu" w:hAnsi="NimbusRomNo9L-Regu" w:cs="NimbusRomNo9L-Regu"/>
+              </w:rPr>
+              <w:t>; j++)</w:t>
+            </w:r>
+            <w:r>
+              <w:rPr>
+                <w:rFonts w:ascii="NimbusRomNo9L-Regu" w:eastAsia="NimbusRomNo9L-Regu" w:hAnsi="NimbusRomNo9L-Regu" w:cs="NimbusRomNo9L-Regu"/>
+              </w:rPr>
+              <w:t xml:space="preserve"> </w:t>
+            </w:r>
+            <w:r>
+              <w:rPr>
+                <w:rFonts w:ascii="NimbusRomNo9L-Regu" w:eastAsia="NimbusRomNo9L-Regu" w:hAnsi="NimbusRomNo9L-Regu" w:cs="NimbusRomNo9L-Regu"/>
+              </w:rPr>
+              <w:t>{</w:t>
+            </w:r>
+          </w:p>
+          <w:p>
+            <w:pPr>
+              <w:rPr>
+                <w:rFonts w:ascii="NimbusRomNo9L-Regu" w:eastAsia="NimbusRomNo9L-Regu" w:hAnsi="NimbusRomNo9L-Regu" w:cs="NimbusRomNo9L-Regu"/>
+              </w:rPr>
+            </w:pPr>
+            <w:r>
+              <w:rPr>
+                <w:rFonts w:ascii="NimbusRomNo9L-Regu" w:eastAsia="NimbusRomNo9L-Regu" w:hAnsi="NimbusRomNo9L-Regu" w:cs="NimbusRomNo9L-Regu"/>
+              </w:rPr>
+              <w:tab/>
+              <w:t xml:space="preserve">        </w:t>
+            </w:r>
+            <w:proofErr w:type="spellStart"/>
             <w:proofErr w:type="gramStart"/>
             <w:r>
               <w:rPr>
                 <w:rFonts w:ascii="NimbusRomNo9L-Regu" w:eastAsia="NimbusRomNo9L-Regu" w:hAnsi="NimbusRomNo9L-Regu" w:cs="NimbusRomNo9L-Regu"/>
               </w:rPr>
-              <w:t>empilhar(</w:t>
-            </w:r>
+              <w:t>stackUp</w:t>
+            </w:r>
+            <w:proofErr w:type="spellEnd"/>
+            <w:r>
+              <w:rPr>
+                <w:rFonts w:ascii="NimbusRomNo9L-Regu" w:eastAsia="NimbusRomNo9L-Regu" w:hAnsi="NimbusRomNo9L-Regu" w:cs="NimbusRomNo9L-Regu"/>
+              </w:rPr>
+              <w:t>(</w:t>
+            </w:r>
+            <w:proofErr w:type="spellStart"/>
             <w:proofErr w:type="gramEnd"/>
             <w:r>
               <w:rPr>
                 <w:rFonts w:ascii="NimbusRomNo9L-Regu" w:eastAsia="NimbusRomNo9L-Regu" w:hAnsi="NimbusRomNo9L-Regu" w:cs="NimbusRomNo9L-Regu"/>
               </w:rPr>
-              <w:t>pilha, desempilhar(</w:t>
-            </w:r>
-            <w:proofErr w:type="spellStart"/>
-            <w:r>
-              <w:rPr>
-                <w:rFonts w:ascii="NimbusRomNo9L-Regu" w:eastAsia="NimbusRomNo9L-Regu" w:hAnsi="NimbusRomNo9L-Regu" w:cs="NimbusRomNo9L-Regu"/>
-              </w:rPr>
-              <w:t>pilhaAuxiliar</w:t>
+              <w:t>stack</w:t>
+            </w:r>
+            <w:proofErr w:type="spellEnd"/>
+            <w:r>
+              <w:rPr>
+                <w:rFonts w:ascii="NimbusRomNo9L-Regu" w:eastAsia="NimbusRomNo9L-Regu" w:hAnsi="NimbusRomNo9L-Regu" w:cs="NimbusRomNo9L-Regu"/>
+              </w:rPr>
+              <w:t xml:space="preserve">, </w:t>
+            </w:r>
+            <w:proofErr w:type="spellStart"/>
+            <w:r>
+              <w:rPr>
+                <w:rFonts w:ascii="NimbusRomNo9L-Regu" w:eastAsia="NimbusRomNo9L-Regu" w:hAnsi="NimbusRomNo9L-Regu" w:cs="NimbusRomNo9L-Regu"/>
+              </w:rPr>
+              <w:t>unStack</w:t>
+            </w:r>
+            <w:proofErr w:type="spellEnd"/>
+            <w:r>
+              <w:rPr>
+                <w:rFonts w:ascii="NimbusRomNo9L-Regu" w:eastAsia="NimbusRomNo9L-Regu" w:hAnsi="NimbusRomNo9L-Regu" w:cs="NimbusRomNo9L-Regu"/>
+              </w:rPr>
+              <w:t>(</w:t>
+            </w:r>
+            <w:proofErr w:type="spellStart"/>
+            <w:r>
+              <w:rPr>
+                <w:rFonts w:ascii="NimbusRomNo9L-Regu" w:eastAsia="NimbusRomNo9L-Regu" w:hAnsi="NimbusRomNo9L-Regu" w:cs="NimbusRomNo9L-Regu"/>
+              </w:rPr>
+              <w:t>stackAux</w:t>
             </w:r>
             <w:proofErr w:type="spellEnd"/>
             <w:r>
@@ -4200,6 +4823,14 @@
               </w:rPr>
               <w:t>}</w:t>
             </w:r>
+          </w:p>
+          <w:p>
+            <w:pPr>
+              <w:rPr>
+                <w:rFonts w:ascii="NimbusRomNo9L-Regu" w:eastAsia="NimbusRomNo9L-Regu" w:hAnsi="NimbusRomNo9L-Regu" w:cs="NimbusRomNo9L-Regu"/>
+                <w:u w:val="single"/>
+              </w:rPr>
+            </w:pPr>
           </w:p>
         </w:tc>
       </w:tr>
@@ -5717,6 +6348,7 @@
   <w:style w:type="paragraph" w:default="1" w:styleId="Normal">
     <w:name w:val="Normal"/>
     <w:qFormat/>
+    <w:rsid w:val="00160ED3"/>
     <w:rPr>
       <w:rFonts w:cs="Raavi"/>
     </w:rPr>

</xml_diff>